<commit_message>
fix bug of use_def stereotype
</commit_message>
<xml_diff>
--- a/reports/factory.docx
+++ b/reports/factory.docx
@@ -367,7 +367,21 @@
         <w:rPr>
           <w:lang w:bidi="fa-IR"/>
         </w:rPr>
-        <w:t>The code may become more complicated since you need to introduce a lot of new subclasses to implement the pattern. The best case scenario is when you’re introducing the pattern into an existing hierarchy of creator classes.</w:t>
+        <w:t xml:space="preserve">The code may become more complicated since you need to introduce a lot of new subclasses to implement the pattern. The </w:t>
+      </w:r>
+      <w:proofErr w:type="gramStart"/>
+      <w:r>
+        <w:rPr>
+          <w:lang w:bidi="fa-IR"/>
+        </w:rPr>
+        <w:t>best case</w:t>
+      </w:r>
+      <w:proofErr w:type="gramEnd"/>
+      <w:r>
+        <w:rPr>
+          <w:lang w:bidi="fa-IR"/>
+        </w:rPr>
+        <w:t xml:space="preserve"> scenario is when you’re introducing the pattern into an existing hierarchy of creator classes.</w:t>
       </w:r>
     </w:p>
     <w:p>
@@ -398,11 +412,19 @@
           <w:lang w:bidi="fa-IR"/>
         </w:rPr>
       </w:pPr>
-      <w:r>
-        <w:rPr>
-          <w:lang w:bidi="fa-IR"/>
-        </w:rPr>
-        <w:t>First we find the dependency graph and then use this graph to find creator and products classes.</w:t>
+      <w:proofErr w:type="gramStart"/>
+      <w:r>
+        <w:rPr>
+          <w:lang w:bidi="fa-IR"/>
+        </w:rPr>
+        <w:t>First</w:t>
+      </w:r>
+      <w:proofErr w:type="gramEnd"/>
+      <w:r>
+        <w:rPr>
+          <w:lang w:bidi="fa-IR"/>
+        </w:rPr>
+        <w:t xml:space="preserve"> we find the dependency graph and then use this graph to find creator and products classes.</w:t>
       </w:r>
     </w:p>
     <w:p>
@@ -523,6 +545,15 @@
     <w:p>
       <w:pPr>
         <w:rPr>
+          <w:rFonts w:hint="cs"/>
+          <w:rtl/>
+          <w:lang w:bidi="fa-IR"/>
+        </w:rPr>
+      </w:pPr>
+    </w:p>
+    <w:p>
+      <w:pPr>
+        <w:rPr>
           <w:lang w:bidi="fa-IR"/>
         </w:rPr>
       </w:pPr>
@@ -560,21 +591,21 @@
         <v:path o:extrusionok="f" gradientshapeok="t" o:connecttype="rect"/>
         <o:lock v:ext="edit" aspectratio="t"/>
       </v:shapetype>
-      <v:shape id="_x0000_i1592" type="#_x0000_t75" style="width:149.9pt;height:149.9pt" o:bullet="t">
+      <v:shape id="_x0000_i1622" type="#_x0000_t75" style="width:149.9pt;height:149.9pt" o:bullet="t">
         <v:imagedata r:id="rId1" o:title="4-2-ok-download-png-thumb[1]"/>
       </v:shape>
     </w:pict>
   </w:numPicBullet>
   <w:numPicBullet w:numPicBulletId="1">
     <w:pict>
-      <v:shape id="_x0000_i1593" type="#_x0000_t75" style="width:23.1pt;height:26.35pt" o:bullet="t">
+      <v:shape id="_x0000_i1623" type="#_x0000_t75" style="width:23.1pt;height:26.35pt" o:bullet="t">
         <v:imagedata r:id="rId2" o:title="OK-2[1]"/>
       </v:shape>
     </w:pict>
   </w:numPicBullet>
   <w:numPicBullet w:numPicBulletId="2">
     <w:pict>
-      <v:shape id="_x0000_i1594" type="#_x0000_t75" style="width:450.25pt;height:450.25pt" o:bullet="t">
+      <v:shape id="_x0000_i1624" type="#_x0000_t75" style="width:450.25pt;height:450.25pt" o:bullet="t">
         <v:imagedata r:id="rId3" o:title="600px-Symbol_OK.svg[1]"/>
       </v:shape>
     </w:pict>

</xml_diff>

<commit_message>
add reports of factory.py
</commit_message>
<xml_diff>
--- a/reports/factory.docx
+++ b/reports/factory.docx
@@ -367,21 +367,7 @@
         <w:rPr>
           <w:lang w:bidi="fa-IR"/>
         </w:rPr>
-        <w:t xml:space="preserve">The code may become more complicated since you need to introduce a lot of new subclasses to implement the pattern. The </w:t>
-      </w:r>
-      <w:proofErr w:type="gramStart"/>
-      <w:r>
-        <w:rPr>
-          <w:lang w:bidi="fa-IR"/>
-        </w:rPr>
-        <w:t>best case</w:t>
-      </w:r>
-      <w:proofErr w:type="gramEnd"/>
-      <w:r>
-        <w:rPr>
-          <w:lang w:bidi="fa-IR"/>
-        </w:rPr>
-        <w:t xml:space="preserve"> scenario is when you’re introducing the pattern into an existing hierarchy of creator classes.</w:t>
+        <w:t>The code may become more complicated since you need to introduce a lot of new subclasses to implement the pattern. The best case scenario is when you’re introducing the pattern into an existing hierarchy of creator classes.</w:t>
       </w:r>
     </w:p>
     <w:p>
@@ -412,19 +398,11 @@
           <w:lang w:bidi="fa-IR"/>
         </w:rPr>
       </w:pPr>
-      <w:proofErr w:type="gramStart"/>
-      <w:r>
-        <w:rPr>
-          <w:lang w:bidi="fa-IR"/>
-        </w:rPr>
-        <w:t>First</w:t>
-      </w:r>
-      <w:proofErr w:type="gramEnd"/>
-      <w:r>
-        <w:rPr>
-          <w:lang w:bidi="fa-IR"/>
-        </w:rPr>
-        <w:t xml:space="preserve"> we find the dependency graph and then use this graph to find creator and products classes.</w:t>
+      <w:r>
+        <w:rPr>
+          <w:lang w:bidi="fa-IR"/>
+        </w:rPr>
+        <w:t>First we find the dependency graph and then use this graph to find creator and products classes.</w:t>
       </w:r>
     </w:p>
     <w:p>
@@ -545,7 +523,26 @@
     <w:p>
       <w:pPr>
         <w:rPr>
-          <w:rFonts w:hint="cs"/>
+          <w:lang w:bidi="fa-IR"/>
+        </w:rPr>
+      </w:pPr>
+    </w:p>
+    <w:p>
+      <w:pPr>
+        <w:rPr>
+          <w:lang w:bidi="fa-IR"/>
+        </w:rPr>
+      </w:pPr>
+      <w:r>
+        <w:rPr>
+          <w:lang w:bidi="fa-IR"/>
+        </w:rPr>
+        <w:t>Sensitivity = no_common_methods / max(no_methods_class1, no_methods_class2, . . .)</w:t>
+      </w:r>
+    </w:p>
+    <w:p>
+      <w:pPr>
+        <w:rPr>
           <w:rtl/>
           <w:lang w:bidi="fa-IR"/>
         </w:rPr>
@@ -554,9 +551,1172 @@
     <w:p>
       <w:pPr>
         <w:rPr>
-          <w:lang w:bidi="fa-IR"/>
-        </w:rPr>
-      </w:pPr>
+          <w:sz w:val="40"/>
+          <w:szCs w:val="40"/>
+          <w:lang w:bidi="fa-IR"/>
+        </w:rPr>
+      </w:pPr>
+      <w:r>
+        <w:rPr>
+          <w:sz w:val="40"/>
+          <w:szCs w:val="40"/>
+          <w:lang w:bidi="fa-IR"/>
+        </w:rPr>
+        <w:t>P</w:t>
+      </w:r>
+      <w:r>
+        <w:rPr>
+          <w:sz w:val="40"/>
+          <w:szCs w:val="40"/>
+          <w:lang w:bidi="fa-IR"/>
+        </w:rPr>
+        <w:t>seudocode</w:t>
+      </w:r>
+      <w:r>
+        <w:rPr>
+          <w:sz w:val="40"/>
+          <w:szCs w:val="40"/>
+          <w:lang w:bidi="fa-IR"/>
+        </w:rPr>
+        <w:t>:</w:t>
+      </w:r>
+    </w:p>
+    <w:p>
+      <w:pPr>
+        <w:rPr>
+          <w:b/>
+          <w:bCs/>
+          <w:lang w:bidi="fa-IR"/>
+        </w:rPr>
+      </w:pPr>
+      <w:r>
+        <w:rPr>
+          <w:b/>
+          <w:bCs/>
+          <w:lang w:bidi="fa-IR"/>
+        </w:rPr>
+        <w:t>factory.py</w:t>
+      </w:r>
+      <w:r>
+        <w:rPr>
+          <w:b/>
+          <w:bCs/>
+          <w:lang w:bidi="fa-IR"/>
+        </w:rPr>
+        <w:t>\Factory:</w:t>
+      </w:r>
+    </w:p>
+    <w:p>
+      <w:pPr>
+        <w:rPr>
+          <w:lang w:bidi="fa-IR"/>
+        </w:rPr>
+      </w:pPr>
+      <w:r>
+        <w:rPr>
+          <w:lang w:bidi="fa-IR"/>
+        </w:rPr>
+        <w:t>def detect_and_fix(sensitivity, class_diagram):</w:t>
+      </w:r>
+    </w:p>
+    <w:p>
+      <w:pPr>
+        <w:rPr>
+          <w:lang w:bidi="fa-IR"/>
+        </w:rPr>
+      </w:pPr>
+      <w:r>
+        <w:rPr>
+          <w:lang w:bidi="fa-IR"/>
+        </w:rPr>
+        <w:tab/>
+        <w:t>internal_nodes = get_internal_nodes(class_diagram)</w:t>
+      </w:r>
+    </w:p>
+    <w:p>
+      <w:pPr>
+        <w:rPr>
+          <w:lang w:bidi="fa-IR"/>
+        </w:rPr>
+      </w:pPr>
+      <w:r>
+        <w:rPr>
+          <w:lang w:bidi="fa-IR"/>
+        </w:rPr>
+        <w:tab/>
+      </w:r>
+      <w:r>
+        <w:rPr>
+          <w:lang w:bidi="fa-IR"/>
+        </w:rPr>
+        <w:t>for node in internal_nodes:</w:t>
+      </w:r>
+    </w:p>
+    <w:p>
+      <w:pPr>
+        <w:rPr>
+          <w:lang w:bidi="fa-IR"/>
+        </w:rPr>
+      </w:pPr>
+      <w:r>
+        <w:rPr>
+          <w:lang w:bidi="fa-IR"/>
+        </w:rPr>
+        <w:tab/>
+      </w:r>
+      <w:r>
+        <w:rPr>
+          <w:lang w:bidi="fa-IR"/>
+        </w:rPr>
+        <w:tab/>
+        <w:t>neighbors = node.neighbors</w:t>
+      </w:r>
+    </w:p>
+    <w:p>
+      <w:pPr>
+        <w:rPr>
+          <w:lang w:bidi="fa-IR"/>
+        </w:rPr>
+      </w:pPr>
+      <w:r>
+        <w:rPr>
+          <w:lang w:bidi="fa-IR"/>
+        </w:rPr>
+        <w:tab/>
+      </w:r>
+      <w:r>
+        <w:rPr>
+          <w:lang w:bidi="fa-IR"/>
+        </w:rPr>
+        <w:tab/>
+        <w:t xml:space="preserve">if len(neighbors) &gt; 1: </w:t>
+      </w:r>
+    </w:p>
+    <w:p>
+      <w:pPr>
+        <w:rPr>
+          <w:lang w:bidi="fa-IR"/>
+        </w:rPr>
+      </w:pPr>
+      <w:r>
+        <w:rPr>
+          <w:lang w:bidi="fa-IR"/>
+        </w:rPr>
+        <w:tab/>
+      </w:r>
+      <w:r>
+        <w:rPr>
+          <w:lang w:bidi="fa-IR"/>
+        </w:rPr>
+        <w:tab/>
+      </w:r>
+      <w:r>
+        <w:rPr>
+          <w:lang w:bidi="fa-IR"/>
+        </w:rPr>
+        <w:tab/>
+      </w:r>
+      <w:r>
+        <w:rPr>
+          <w:lang w:bidi="fa-IR"/>
+        </w:rPr>
+        <w:t>neighbors</w:t>
+      </w:r>
+      <w:r>
+        <w:rPr>
+          <w:lang w:bidi="fa-IR"/>
+        </w:rPr>
+        <w:t>_methods_dict = {}</w:t>
+      </w:r>
+    </w:p>
+    <w:p>
+      <w:pPr>
+        <w:rPr>
+          <w:lang w:bidi="fa-IR"/>
+        </w:rPr>
+      </w:pPr>
+      <w:r>
+        <w:rPr>
+          <w:lang w:bidi="fa-IR"/>
+        </w:rPr>
+        <w:lastRenderedPageBreak/>
+        <w:tab/>
+      </w:r>
+      <w:r>
+        <w:rPr>
+          <w:lang w:bidi="fa-IR"/>
+        </w:rPr>
+        <w:tab/>
+      </w:r>
+      <w:r>
+        <w:rPr>
+          <w:lang w:bidi="fa-IR"/>
+        </w:rPr>
+        <w:tab/>
+        <w:t>for child_node in ne</w:t>
+      </w:r>
+      <w:r>
+        <w:rPr>
+          <w:lang w:bidi="fa-IR"/>
+        </w:rPr>
+        <w:t>i</w:t>
+      </w:r>
+      <w:r>
+        <w:rPr>
+          <w:lang w:bidi="fa-IR"/>
+        </w:rPr>
+        <w:t>ghbors:</w:t>
+      </w:r>
+    </w:p>
+    <w:p>
+      <w:pPr>
+        <w:rPr>
+          <w:lang w:bidi="fa-IR"/>
+        </w:rPr>
+      </w:pPr>
+      <w:r>
+        <w:rPr>
+          <w:lang w:bidi="fa-IR"/>
+        </w:rPr>
+        <w:tab/>
+      </w:r>
+      <w:r>
+        <w:rPr>
+          <w:lang w:bidi="fa-IR"/>
+        </w:rPr>
+        <w:tab/>
+      </w:r>
+      <w:r>
+        <w:rPr>
+          <w:lang w:bidi="fa-IR"/>
+        </w:rPr>
+        <w:tab/>
+      </w:r>
+      <w:r>
+        <w:rPr>
+          <w:lang w:bidi="fa-IR"/>
+        </w:rPr>
+        <w:tab/>
+      </w:r>
+      <w:r>
+        <w:rPr>
+          <w:lang w:bidi="fa-IR"/>
+        </w:rPr>
+        <w:t>listener = ProductCreatorDetectorListener(child</w:t>
+      </w:r>
+      <w:r>
+        <w:rPr>
+          <w:lang w:bidi="fa-IR"/>
+        </w:rPr>
+        <w:t>_node.</w:t>
+      </w:r>
+      <w:r>
+        <w:rPr>
+          <w:lang w:bidi="fa-IR"/>
+        </w:rPr>
+        <w:t>class_name)</w:t>
+      </w:r>
+    </w:p>
+    <w:p>
+      <w:pPr>
+        <w:rPr>
+          <w:lang w:bidi="fa-IR"/>
+        </w:rPr>
+      </w:pPr>
+      <w:r>
+        <w:rPr>
+          <w:lang w:bidi="fa-IR"/>
+        </w:rPr>
+        <w:tab/>
+      </w:r>
+      <w:r>
+        <w:rPr>
+          <w:lang w:bidi="fa-IR"/>
+        </w:rPr>
+        <w:tab/>
+      </w:r>
+      <w:r>
+        <w:rPr>
+          <w:lang w:bidi="fa-IR"/>
+        </w:rPr>
+        <w:tab/>
+      </w:r>
+      <w:r>
+        <w:rPr>
+          <w:lang w:bidi="fa-IR"/>
+        </w:rPr>
+        <w:tab/>
+        <w:t>listener.walk()</w:t>
+      </w:r>
+    </w:p>
+    <w:p>
+      <w:pPr>
+        <w:rPr>
+          <w:lang w:bidi="fa-IR"/>
+        </w:rPr>
+      </w:pPr>
+      <w:r>
+        <w:rPr>
+          <w:lang w:bidi="fa-IR"/>
+        </w:rPr>
+        <w:tab/>
+      </w:r>
+      <w:r>
+        <w:rPr>
+          <w:lang w:bidi="fa-IR"/>
+        </w:rPr>
+        <w:tab/>
+      </w:r>
+      <w:r>
+        <w:rPr>
+          <w:lang w:bidi="fa-IR"/>
+        </w:rPr>
+        <w:tab/>
+      </w:r>
+      <w:r>
+        <w:rPr>
+          <w:lang w:bidi="fa-IR"/>
+        </w:rPr>
+        <w:tab/>
+      </w:r>
+      <w:r>
+        <w:rPr>
+          <w:lang w:bidi="fa-IR"/>
+        </w:rPr>
+        <w:t>neighbors</w:t>
+      </w:r>
+      <w:r>
+        <w:rPr>
+          <w:lang w:bidi="fa-IR"/>
+        </w:rPr>
+        <w:t xml:space="preserve">_methods_dict[child_node] = </w:t>
+      </w:r>
+      <w:r>
+        <w:rPr>
+          <w:lang w:bidi="fa-IR"/>
+        </w:rPr>
+        <w:t>listener.methods</w:t>
+      </w:r>
+    </w:p>
+    <w:p>
+      <w:pPr>
+        <w:rPr>
+          <w:lang w:bidi="fa-IR"/>
+        </w:rPr>
+      </w:pPr>
+      <w:r>
+        <w:rPr>
+          <w:lang w:bidi="fa-IR"/>
+        </w:rPr>
+        <w:tab/>
+      </w:r>
+      <w:r>
+        <w:rPr>
+          <w:lang w:bidi="fa-IR"/>
+        </w:rPr>
+        <w:tab/>
+      </w:r>
+      <w:r>
+        <w:rPr>
+          <w:lang w:bidi="fa-IR"/>
+        </w:rPr>
+        <w:tab/>
+      </w:r>
+      <w:r>
+        <w:rPr>
+          <w:lang w:bidi="fa-IR"/>
+        </w:rPr>
+        <w:t>result = find_products(</w:t>
+      </w:r>
+      <w:r>
+        <w:rPr>
+          <w:lang w:bidi="fa-IR"/>
+        </w:rPr>
+        <w:t>node</w:t>
+      </w:r>
+      <w:r>
+        <w:rPr>
+          <w:lang w:bidi="fa-IR"/>
+        </w:rPr>
+        <w:t xml:space="preserve">, </w:t>
+      </w:r>
+      <w:r>
+        <w:rPr>
+          <w:lang w:bidi="fa-IR"/>
+        </w:rPr>
+        <w:t>neighbors</w:t>
+      </w:r>
+      <w:r>
+        <w:rPr>
+          <w:lang w:bidi="fa-IR"/>
+        </w:rPr>
+        <w:t>_methods_dict</w:t>
+      </w:r>
+      <w:r>
+        <w:rPr>
+          <w:lang w:bidi="fa-IR"/>
+        </w:rPr>
+        <w:t>, sensitivity)</w:t>
+      </w:r>
+    </w:p>
+    <w:p>
+      <w:pPr>
+        <w:rPr>
+          <w:lang w:bidi="fa-IR"/>
+        </w:rPr>
+      </w:pPr>
+      <w:r>
+        <w:rPr>
+          <w:lang w:bidi="fa-IR"/>
+        </w:rPr>
+        <w:tab/>
+      </w:r>
+      <w:r>
+        <w:rPr>
+          <w:lang w:bidi="fa-IR"/>
+        </w:rPr>
+        <w:tab/>
+      </w:r>
+      <w:r>
+        <w:rPr>
+          <w:lang w:bidi="fa-IR"/>
+        </w:rPr>
+        <w:tab/>
+        <w:t>if len(result.products) &gt; 1:</w:t>
+      </w:r>
+    </w:p>
+    <w:p>
+      <w:pPr>
+        <w:rPr>
+          <w:lang w:bidi="fa-IR"/>
+        </w:rPr>
+      </w:pPr>
+      <w:r>
+        <w:rPr>
+          <w:lang w:bidi="fa-IR"/>
+        </w:rPr>
+        <w:tab/>
+      </w:r>
+      <w:r>
+        <w:rPr>
+          <w:lang w:bidi="fa-IR"/>
+        </w:rPr>
+        <w:tab/>
+      </w:r>
+      <w:r>
+        <w:rPr>
+          <w:lang w:bidi="fa-IR"/>
+        </w:rPr>
+        <w:tab/>
+      </w:r>
+      <w:r>
+        <w:rPr>
+          <w:lang w:bidi="fa-IR"/>
+        </w:rPr>
+        <w:tab/>
+        <w:t>interface = create_interface(result.products_common_methods)</w:t>
+      </w:r>
+    </w:p>
+    <w:p>
+      <w:pPr>
+        <w:rPr>
+          <w:lang w:bidi="fa-IR"/>
+        </w:rPr>
+      </w:pPr>
+      <w:r>
+        <w:rPr>
+          <w:lang w:bidi="fa-IR"/>
+        </w:rPr>
+        <w:tab/>
+      </w:r>
+      <w:r>
+        <w:rPr>
+          <w:lang w:bidi="fa-IR"/>
+        </w:rPr>
+        <w:tab/>
+      </w:r>
+      <w:r>
+        <w:rPr>
+          <w:lang w:bidi="fa-IR"/>
+        </w:rPr>
+        <w:tab/>
+      </w:r>
+      <w:r>
+        <w:rPr>
+          <w:lang w:bidi="fa-IR"/>
+        </w:rPr>
+        <w:tab/>
+        <w:t>fix_creator(node, interface</w:t>
+      </w:r>
+      <w:r>
+        <w:rPr>
+          <w:lang w:bidi="fa-IR"/>
+        </w:rPr>
+        <w:t>, products</w:t>
+      </w:r>
+      <w:r>
+        <w:rPr>
+          <w:lang w:bidi="fa-IR"/>
+        </w:rPr>
+        <w:t>)</w:t>
+      </w:r>
+    </w:p>
+    <w:p>
+      <w:pPr>
+        <w:rPr>
+          <w:lang w:bidi="fa-IR"/>
+        </w:rPr>
+      </w:pPr>
+      <w:r>
+        <w:rPr>
+          <w:lang w:bidi="fa-IR"/>
+        </w:rPr>
+        <w:tab/>
+      </w:r>
+      <w:r>
+        <w:rPr>
+          <w:lang w:bidi="fa-IR"/>
+        </w:rPr>
+        <w:tab/>
+      </w:r>
+      <w:r>
+        <w:rPr>
+          <w:lang w:bidi="fa-IR"/>
+        </w:rPr>
+        <w:tab/>
+      </w:r>
+      <w:r>
+        <w:rPr>
+          <w:lang w:bidi="fa-IR"/>
+        </w:rPr>
+        <w:tab/>
+        <w:t>for product in products:</w:t>
+      </w:r>
+    </w:p>
+    <w:p>
+      <w:pPr>
+        <w:pBdr>
+          <w:bottom w:val="single" w:sz="6" w:space="1" w:color="auto"/>
+        </w:pBdr>
+        <w:rPr>
+          <w:lang w:bidi="fa-IR"/>
+        </w:rPr>
+      </w:pPr>
+      <w:r>
+        <w:rPr>
+          <w:lang w:bidi="fa-IR"/>
+        </w:rPr>
+        <w:tab/>
+      </w:r>
+      <w:r>
+        <w:rPr>
+          <w:lang w:bidi="fa-IR"/>
+        </w:rPr>
+        <w:tab/>
+      </w:r>
+      <w:r>
+        <w:rPr>
+          <w:lang w:bidi="fa-IR"/>
+        </w:rPr>
+        <w:tab/>
+      </w:r>
+      <w:r>
+        <w:rPr>
+          <w:lang w:bidi="fa-IR"/>
+        </w:rPr>
+        <w:tab/>
+      </w:r>
+      <w:r>
+        <w:rPr>
+          <w:lang w:bidi="fa-IR"/>
+        </w:rPr>
+        <w:tab/>
+        <w:t>fix_product(product, interface)</w:t>
+      </w:r>
+    </w:p>
+    <w:p>
+      <w:pPr>
+        <w:rPr>
+          <w:lang w:bidi="fa-IR"/>
+        </w:rPr>
+      </w:pPr>
+      <w:r>
+        <w:rPr>
+          <w:lang w:bidi="fa-IR"/>
+        </w:rPr>
+        <w:t xml:space="preserve">def find_products(node, </w:t>
+      </w:r>
+      <w:r>
+        <w:rPr>
+          <w:lang w:bidi="fa-IR"/>
+        </w:rPr>
+        <w:t>neighbors</w:t>
+      </w:r>
+      <w:r>
+        <w:rPr>
+          <w:lang w:bidi="fa-IR"/>
+        </w:rPr>
+        <w:t>_methods_dict, sensitivity):</w:t>
+      </w:r>
+    </w:p>
+    <w:p>
+      <w:pPr>
+        <w:rPr>
+          <w:lang w:bidi="fa-IR"/>
+        </w:rPr>
+      </w:pPr>
+      <w:r>
+        <w:rPr>
+          <w:lang w:bidi="fa-IR"/>
+        </w:rPr>
+        <w:tab/>
+        <w:t>factory_info = {}</w:t>
+      </w:r>
+    </w:p>
+    <w:p>
+      <w:pPr>
+        <w:rPr>
+          <w:lang w:bidi="fa-IR"/>
+        </w:rPr>
+      </w:pPr>
+      <w:r>
+        <w:rPr>
+          <w:lang w:bidi="fa-IR"/>
+        </w:rPr>
+        <w:tab/>
+        <w:t>factory_info.creator = node</w:t>
+      </w:r>
+    </w:p>
+    <w:p>
+      <w:pPr>
+        <w:ind w:firstLine="720"/>
+        <w:rPr>
+          <w:lang w:bidi="fa-IR"/>
+        </w:rPr>
+      </w:pPr>
+      <w:r>
+        <w:rPr>
+          <w:lang w:bidi="fa-IR"/>
+        </w:rPr>
+        <w:t>candidate_product_classes = neighbor_methods_dict.get_classes()</w:t>
+      </w:r>
+    </w:p>
+    <w:p>
+      <w:pPr>
+        <w:ind w:firstLine="720"/>
+        <w:rPr>
+          <w:lang w:bidi="fa-IR"/>
+        </w:rPr>
+      </w:pPr>
+      <w:r>
+        <w:rPr>
+          <w:lang w:bidi="fa-IR"/>
+        </w:rPr>
+        <w:t>for class1 in candidate_product_classes:</w:t>
+      </w:r>
+    </w:p>
+    <w:p>
+      <w:pPr>
+        <w:rPr>
+          <w:lang w:bidi="fa-IR"/>
+        </w:rPr>
+      </w:pPr>
+      <w:r>
+        <w:rPr>
+          <w:lang w:bidi="fa-IR"/>
+        </w:rPr>
+        <w:t xml:space="preserve">   </w:t>
+      </w:r>
+      <w:r>
+        <w:rPr>
+          <w:lang w:bidi="fa-IR"/>
+        </w:rPr>
+        <w:tab/>
+      </w:r>
+      <w:r>
+        <w:rPr>
+          <w:lang w:bidi="fa-IR"/>
+        </w:rPr>
+        <w:tab/>
+      </w:r>
+      <w:r>
+        <w:rPr>
+          <w:lang w:bidi="fa-IR"/>
+        </w:rPr>
+        <w:t>products = []</w:t>
+      </w:r>
+    </w:p>
+    <w:p>
+      <w:pPr>
+        <w:rPr>
+          <w:lang w:bidi="fa-IR"/>
+        </w:rPr>
+      </w:pPr>
+      <w:r>
+        <w:rPr>
+          <w:lang w:bidi="fa-IR"/>
+        </w:rPr>
+        <w:t xml:space="preserve">    </w:t>
+      </w:r>
+      <w:r>
+        <w:rPr>
+          <w:lang w:bidi="fa-IR"/>
+        </w:rPr>
+        <w:tab/>
+      </w:r>
+      <w:r>
+        <w:rPr>
+          <w:lang w:bidi="fa-IR"/>
+        </w:rPr>
+        <w:tab/>
+      </w:r>
+      <w:r>
+        <w:rPr>
+          <w:lang w:bidi="fa-IR"/>
+        </w:rPr>
+        <w:t>method_list = class1.methods</w:t>
+      </w:r>
+    </w:p>
+    <w:p>
+      <w:pPr>
+        <w:rPr>
+          <w:lang w:bidi="fa-IR"/>
+        </w:rPr>
+      </w:pPr>
+    </w:p>
+    <w:p>
+      <w:pPr>
+        <w:rPr>
+          <w:lang w:bidi="fa-IR"/>
+        </w:rPr>
+      </w:pPr>
+      <w:r>
+        <w:rPr>
+          <w:lang w:bidi="fa-IR"/>
+        </w:rPr>
+        <w:t xml:space="preserve">    </w:t>
+      </w:r>
+      <w:r>
+        <w:rPr>
+          <w:lang w:bidi="fa-IR"/>
+        </w:rPr>
+        <w:tab/>
+      </w:r>
+      <w:r>
+        <w:rPr>
+          <w:lang w:bidi="fa-IR"/>
+        </w:rPr>
+        <w:tab/>
+      </w:r>
+      <w:r>
+        <w:rPr>
+          <w:lang w:bidi="fa-IR"/>
+        </w:rPr>
+        <w:t>no_class1_methods = len(class1.methods)</w:t>
+      </w:r>
+    </w:p>
+    <w:p>
+      <w:pPr>
+        <w:rPr>
+          <w:lang w:bidi="fa-IR"/>
+        </w:rPr>
+      </w:pPr>
+      <w:r>
+        <w:rPr>
+          <w:lang w:bidi="fa-IR"/>
+        </w:rPr>
+        <w:t xml:space="preserve">    </w:t>
+      </w:r>
+      <w:r>
+        <w:rPr>
+          <w:lang w:bidi="fa-IR"/>
+        </w:rPr>
+        <w:tab/>
+      </w:r>
+      <w:r>
+        <w:rPr>
+          <w:lang w:bidi="fa-IR"/>
+        </w:rPr>
+        <w:tab/>
+      </w:r>
+      <w:r>
+        <w:rPr>
+          <w:lang w:bidi="fa-IR"/>
+        </w:rPr>
+        <w:t>for class2 in candidate_product_classes:</w:t>
+      </w:r>
+    </w:p>
+    <w:p>
+      <w:pPr>
+        <w:rPr>
+          <w:lang w:bidi="fa-IR"/>
+        </w:rPr>
+      </w:pPr>
+      <w:r>
+        <w:rPr>
+          <w:lang w:bidi="fa-IR"/>
+        </w:rPr>
+        <w:t xml:space="preserve">        </w:t>
+      </w:r>
+      <w:r>
+        <w:rPr>
+          <w:lang w:bidi="fa-IR"/>
+        </w:rPr>
+        <w:tab/>
+      </w:r>
+      <w:r>
+        <w:rPr>
+          <w:lang w:bidi="fa-IR"/>
+        </w:rPr>
+        <w:tab/>
+      </w:r>
+      <w:r>
+        <w:rPr>
+          <w:lang w:bidi="fa-IR"/>
+        </w:rPr>
+        <w:tab/>
+      </w:r>
+      <w:r>
+        <w:rPr>
+          <w:lang w:bidi="fa-IR"/>
+        </w:rPr>
+        <w:t>no_class2_methods = len(class2.methods)</w:t>
+      </w:r>
+    </w:p>
+    <w:p>
+      <w:pPr>
+        <w:rPr>
+          <w:lang w:bidi="fa-IR"/>
+        </w:rPr>
+      </w:pPr>
+      <w:r>
+        <w:rPr>
+          <w:lang w:bidi="fa-IR"/>
+        </w:rPr>
+        <w:t xml:space="preserve">        </w:t>
+      </w:r>
+      <w:r>
+        <w:rPr>
+          <w:lang w:bidi="fa-IR"/>
+        </w:rPr>
+        <w:tab/>
+      </w:r>
+      <w:r>
+        <w:rPr>
+          <w:lang w:bidi="fa-IR"/>
+        </w:rPr>
+        <w:tab/>
+      </w:r>
+      <w:r>
+        <w:rPr>
+          <w:lang w:bidi="fa-IR"/>
+        </w:rPr>
+        <w:tab/>
+      </w:r>
+      <w:r>
+        <w:rPr>
+          <w:lang w:bidi="fa-IR"/>
+        </w:rPr>
+        <w:t>common_methods = get_similarity_of_two_list(method_list, class2.methods)</w:t>
+      </w:r>
+    </w:p>
+    <w:p>
+      <w:pPr>
+        <w:rPr>
+          <w:lang w:bidi="fa-IR"/>
+        </w:rPr>
+      </w:pPr>
+    </w:p>
+    <w:p>
+      <w:pPr>
+        <w:rPr>
+          <w:lang w:bidi="fa-IR"/>
+        </w:rPr>
+      </w:pPr>
+      <w:r>
+        <w:rPr>
+          <w:lang w:bidi="fa-IR"/>
+        </w:rPr>
+        <w:t xml:space="preserve">        </w:t>
+      </w:r>
+      <w:r>
+        <w:rPr>
+          <w:lang w:bidi="fa-IR"/>
+        </w:rPr>
+        <w:tab/>
+      </w:r>
+      <w:r>
+        <w:rPr>
+          <w:lang w:bidi="fa-IR"/>
+        </w:rPr>
+        <w:tab/>
+      </w:r>
+      <w:r>
+        <w:rPr>
+          <w:lang w:bidi="fa-IR"/>
+        </w:rPr>
+        <w:tab/>
+      </w:r>
+      <w:r>
+        <w:rPr>
+          <w:lang w:bidi="fa-IR"/>
+        </w:rPr>
+        <w:t>if len(common_methods) / max(no_class1_methods, no_class2_methods) &gt;= sensitivity:</w:t>
+      </w:r>
+    </w:p>
+    <w:p>
+      <w:pPr>
+        <w:rPr>
+          <w:lang w:bidi="fa-IR"/>
+        </w:rPr>
+      </w:pPr>
+      <w:r>
+        <w:rPr>
+          <w:lang w:bidi="fa-IR"/>
+        </w:rPr>
+        <w:t xml:space="preserve">            </w:t>
+      </w:r>
+      <w:r>
+        <w:rPr>
+          <w:lang w:bidi="fa-IR"/>
+        </w:rPr>
+        <w:tab/>
+      </w:r>
+      <w:r>
+        <w:rPr>
+          <w:lang w:bidi="fa-IR"/>
+        </w:rPr>
+        <w:tab/>
+      </w:r>
+      <w:r>
+        <w:rPr>
+          <w:lang w:bidi="fa-IR"/>
+        </w:rPr>
+        <w:tab/>
+      </w:r>
+      <w:r>
+        <w:rPr>
+          <w:lang w:bidi="fa-IR"/>
+        </w:rPr>
+        <w:tab/>
+      </w:r>
+      <w:r>
+        <w:rPr>
+          <w:lang w:bidi="fa-IR"/>
+        </w:rPr>
+        <w:t>method_list = common_methods.copy()</w:t>
+      </w:r>
+    </w:p>
+    <w:p>
+      <w:pPr>
+        <w:rPr>
+          <w:lang w:bidi="fa-IR"/>
+        </w:rPr>
+      </w:pPr>
+      <w:r>
+        <w:rPr>
+          <w:lang w:bidi="fa-IR"/>
+        </w:rPr>
+        <w:t xml:space="preserve">           </w:t>
+      </w:r>
+      <w:r>
+        <w:rPr>
+          <w:lang w:bidi="fa-IR"/>
+        </w:rPr>
+        <w:tab/>
+      </w:r>
+      <w:r>
+        <w:rPr>
+          <w:lang w:bidi="fa-IR"/>
+        </w:rPr>
+        <w:tab/>
+      </w:r>
+      <w:r>
+        <w:rPr>
+          <w:lang w:bidi="fa-IR"/>
+        </w:rPr>
+        <w:tab/>
+      </w:r>
+      <w:r>
+        <w:rPr>
+          <w:lang w:bidi="fa-IR"/>
+        </w:rPr>
+        <w:tab/>
+      </w:r>
+      <w:r>
+        <w:rPr>
+          <w:lang w:bidi="fa-IR"/>
+        </w:rPr>
+        <w:t>class_list.append(class2)</w:t>
+      </w:r>
+    </w:p>
+    <w:p>
+      <w:pPr>
+        <w:ind w:firstLine="720"/>
+        <w:rPr>
+          <w:lang w:bidi="fa-IR"/>
+        </w:rPr>
+      </w:pPr>
+      <w:r>
+        <w:rPr>
+          <w:lang w:bidi="fa-IR"/>
+        </w:rPr>
+        <w:t>factory_info</w:t>
+      </w:r>
+      <w:r>
+        <w:rPr>
+          <w:lang w:bidi="fa-IR"/>
+        </w:rPr>
+        <w:t>.products = products</w:t>
+      </w:r>
+    </w:p>
+    <w:p>
+      <w:pPr>
+        <w:ind w:firstLine="720"/>
+        <w:rPr>
+          <w:lang w:bidi="fa-IR"/>
+        </w:rPr>
+      </w:pPr>
+      <w:r>
+        <w:rPr>
+          <w:lang w:bidi="fa-IR"/>
+        </w:rPr>
+        <w:t>factory_info</w:t>
+      </w:r>
+      <w:r>
+        <w:rPr>
+          <w:lang w:bidi="fa-IR"/>
+        </w:rPr>
+        <w:t>.products_common_methods = method_list</w:t>
+      </w:r>
+    </w:p>
+    <w:p>
+      <w:pPr>
+        <w:pBdr>
+          <w:bottom w:val="single" w:sz="6" w:space="1" w:color="auto"/>
+        </w:pBdr>
+        <w:ind w:firstLine="720"/>
+        <w:rPr>
+          <w:lang w:bidi="fa-IR"/>
+        </w:rPr>
+      </w:pPr>
+      <w:r>
+        <w:rPr>
+          <w:lang w:bidi="fa-IR"/>
+        </w:rPr>
+        <w:lastRenderedPageBreak/>
+        <w:t>return factory_info</w:t>
+      </w:r>
+    </w:p>
+    <w:p>
+      <w:pPr>
+        <w:rPr>
+          <w:lang w:bidi="fa-IR"/>
+        </w:rPr>
+      </w:pPr>
+      <w:r>
+        <w:rPr>
+          <w:lang w:bidi="fa-IR"/>
+        </w:rPr>
+        <w:t>def fix_product(product, interface):</w:t>
+      </w:r>
+    </w:p>
+    <w:p>
+      <w:pPr>
+        <w:rPr>
+          <w:lang w:bidi="fa-IR"/>
+        </w:rPr>
+      </w:pPr>
+      <w:r>
+        <w:rPr>
+          <w:lang w:bidi="fa-IR"/>
+        </w:rPr>
+        <w:tab/>
+        <w:t>product.add_import_statement(interface.package)</w:t>
+      </w:r>
+    </w:p>
+    <w:p>
+      <w:pPr>
+        <w:pBdr>
+          <w:bottom w:val="single" w:sz="6" w:space="1" w:color="auto"/>
+        </w:pBdr>
+        <w:rPr>
+          <w:lang w:bidi="fa-IR"/>
+        </w:rPr>
+      </w:pPr>
+      <w:r>
+        <w:rPr>
+          <w:lang w:bidi="fa-IR"/>
+        </w:rPr>
+        <w:tab/>
+        <w:t>product.add_implement_statement(interface.name)</w:t>
+      </w:r>
+    </w:p>
+    <w:p>
+      <w:pPr>
+        <w:rPr>
+          <w:lang w:bidi="fa-IR"/>
+        </w:rPr>
+      </w:pPr>
+      <w:r>
+        <w:rPr>
+          <w:lang w:bidi="fa-IR"/>
+        </w:rPr>
+        <w:t>def fix_creator(creator, interface, products):</w:t>
+      </w:r>
+    </w:p>
+    <w:p>
+      <w:pPr>
+        <w:rPr>
+          <w:lang w:bidi="fa-IR"/>
+        </w:rPr>
+      </w:pPr>
+      <w:r>
+        <w:rPr>
+          <w:lang w:bidi="fa-IR"/>
+        </w:rPr>
+        <w:tab/>
+      </w:r>
+      <w:r>
+        <w:rPr>
+          <w:lang w:bidi="fa-IR"/>
+        </w:rPr>
+        <w:t>creator.add_import_statement(interface.package)</w:t>
+      </w:r>
+    </w:p>
+    <w:p>
+      <w:pPr>
+        <w:rPr>
+          <w:lang w:bidi="fa-IR"/>
+        </w:rPr>
+      </w:pPr>
+      <w:r>
+        <w:rPr>
+          <w:lang w:bidi="fa-IR"/>
+        </w:rPr>
+        <w:tab/>
+        <w:t>for product in products:</w:t>
+      </w:r>
+    </w:p>
+    <w:p>
+      <w:pPr>
+        <w:rPr>
+          <w:lang w:bidi="fa-IR"/>
+        </w:rPr>
+      </w:pPr>
+      <w:r>
+        <w:rPr>
+          <w:lang w:bidi="fa-IR"/>
+        </w:rPr>
+        <w:tab/>
+      </w:r>
+      <w:r>
+        <w:rPr>
+          <w:lang w:bidi="fa-IR"/>
+        </w:rPr>
+        <w:tab/>
+        <w:t>creator.replace_type(products, interface.name)</w:t>
+      </w:r>
     </w:p>
     <w:sectPr>
       <w:pgSz w:w="12240" w:h="15840"/>
@@ -591,22 +1751,22 @@
         <v:path o:extrusionok="f" gradientshapeok="t" o:connecttype="rect"/>
         <o:lock v:ext="edit" aspectratio="t"/>
       </v:shapetype>
-      <v:shape id="_x0000_i1622" type="#_x0000_t75" style="width:149.9pt;height:149.9pt" o:bullet="t">
+      <v:shape id="_x0000_i1413" type="#_x0000_t75" style="width:149.9pt;height:149.9pt" o:bullet="t">
         <v:imagedata r:id="rId1" o:title="4-2-ok-download-png-thumb[1]"/>
       </v:shape>
     </w:pict>
   </w:numPicBullet>
   <w:numPicBullet w:numPicBulletId="1">
     <w:pict>
-      <v:shape id="_x0000_i1623" type="#_x0000_t75" style="width:23.1pt;height:26.35pt" o:bullet="t">
+      <v:shape id="_x0000_i1414" type="#_x0000_t75" style="width:23.1pt;height:26.35pt" o:bullet="t">
         <v:imagedata r:id="rId2" o:title="OK-2[1]"/>
       </v:shape>
     </w:pict>
   </w:numPicBullet>
   <w:numPicBullet w:numPicBulletId="2">
     <w:pict>
-      <v:shape id="_x0000_i1624" type="#_x0000_t75" style="width:450.25pt;height:450.25pt" o:bullet="t">
-        <v:imagedata r:id="rId3" o:title="600px-Symbol_OK.svg[1]"/>
+      <v:shape id="_x0000_i1415" type="#_x0000_t75" style="width:450.25pt;height:450.25pt" o:bullet="t">
+        <v:imagedata r:id="rId3" o:title="600px-Symbol_OK"/>
       </v:shape>
     </w:pict>
   </w:numPicBullet>
@@ -2573,6 +3733,7 @@
   <w:style w:type="character" w:default="1" w:styleId="DefaultParagraphFont">
     <w:name w:val="Default Paragraph Font"/>
     <w:uiPriority w:val="1"/>
+    <w:semiHidden/>
     <w:unhideWhenUsed/>
   </w:style>
   <w:style w:type="table" w:default="1" w:styleId="TableNormal">

</xml_diff>

<commit_message>
complete factory report and clean factory module
</commit_message>
<xml_diff>
--- a/reports/factory.docx
+++ b/reports/factory.docx
@@ -1,6 +1,6 @@
 
 <file path=word/document.xml><?xml version="1.0" encoding="utf-8"?>
-<w:document xmlns:wpc="http://schemas.microsoft.com/office/word/2010/wordprocessingCanvas" xmlns:cx="http://schemas.microsoft.com/office/drawing/2014/chartex" xmlns:cx1="http://schemas.microsoft.com/office/drawing/2015/9/8/chartex" xmlns:cx2="http://schemas.microsoft.com/office/drawing/2015/10/21/chartex" xmlns:cx3="http://schemas.microsoft.com/office/drawing/2016/5/9/chartex" xmlns:cx4="http://schemas.microsoft.com/office/drawing/2016/5/10/chartex" xmlns:cx5="http://schemas.microsoft.com/office/drawing/2016/5/11/chartex" xmlns:cx6="http://schemas.microsoft.com/office/drawing/2016/5/12/chartex" xmlns:cx7="http://schemas.microsoft.com/office/drawing/2016/5/13/chartex" xmlns:cx8="http://schemas.microsoft.com/office/drawing/2016/5/14/chartex" xmlns:mc="http://schemas.openxmlformats.org/markup-compatibility/2006" xmlns:aink="http://schemas.microsoft.com/office/drawing/2016/ink" xmlns:am3d="http://schemas.microsoft.com/office/drawing/2017/model3d" xmlns:o="urn:schemas-microsoft-com:office:office" xmlns:r="http://schemas.openxmlformats.org/officeDocument/2006/relationships" xmlns:m="http://schemas.openxmlformats.org/officeDocument/2006/math" xmlns:v="urn:schemas-microsoft-com:vml" xmlns:wp14="http://schemas.microsoft.com/office/word/2010/wordprocessingDrawing" xmlns:wp="http://schemas.openxmlformats.org/drawingml/2006/wordprocessingDrawing" xmlns:w10="urn:schemas-microsoft-com:office:word" xmlns:w="http://schemas.openxmlformats.org/wordprocessingml/2006/main" xmlns:w14="http://schemas.microsoft.com/office/word/2010/wordml" xmlns:w15="http://schemas.microsoft.com/office/word/2012/wordml" xmlns:w16cex="http://schemas.microsoft.com/office/word/2018/wordml/cex" xmlns:w16cid="http://schemas.microsoft.com/office/word/2016/wordml/cid" xmlns:w16="http://schemas.microsoft.com/office/word/2018/wordml" xmlns:w16sdtdh="http://schemas.microsoft.com/office/word/2020/wordml/sdtdatahash" xmlns:w16se="http://schemas.microsoft.com/office/word/2015/wordml/symex" xmlns:wpg="http://schemas.microsoft.com/office/word/2010/wordprocessingGroup" xmlns:wpi="http://schemas.microsoft.com/office/word/2010/wordprocessingInk" xmlns:wne="http://schemas.microsoft.com/office/word/2006/wordml" xmlns:wps="http://schemas.microsoft.com/office/word/2010/wordprocessingShape" mc:Ignorable="w14 w15 w16se w16cid w16 w16cex w16sdtdh wp14">
+<w:document xmlns:wpc="http://schemas.microsoft.com/office/word/2010/wordprocessingCanvas" xmlns:cx="http://schemas.microsoft.com/office/drawing/2014/chartex" xmlns:cx1="http://schemas.microsoft.com/office/drawing/2015/9/8/chartex" xmlns:cx2="http://schemas.microsoft.com/office/drawing/2015/10/21/chartex" xmlns:cx3="http://schemas.microsoft.com/office/drawing/2016/5/9/chartex" xmlns:cx4="http://schemas.microsoft.com/office/drawing/2016/5/10/chartex" xmlns:cx5="http://schemas.microsoft.com/office/drawing/2016/5/11/chartex" xmlns:cx6="http://schemas.microsoft.com/office/drawing/2016/5/12/chartex" xmlns:cx7="http://schemas.microsoft.com/office/drawing/2016/5/13/chartex" xmlns:cx8="http://schemas.microsoft.com/office/drawing/2016/5/14/chartex" xmlns:mc="http://schemas.openxmlformats.org/markup-compatibility/2006" xmlns:aink="http://schemas.microsoft.com/office/drawing/2016/ink" xmlns:am3d="http://schemas.microsoft.com/office/drawing/2017/model3d" xmlns:o="urn:schemas-microsoft-com:office:office" xmlns:oel="http://schemas.microsoft.com/office/2019/extlst" xmlns:r="http://schemas.openxmlformats.org/officeDocument/2006/relationships" xmlns:m="http://schemas.openxmlformats.org/officeDocument/2006/math" xmlns:v="urn:schemas-microsoft-com:vml" xmlns:wp14="http://schemas.microsoft.com/office/word/2010/wordprocessingDrawing" xmlns:wp="http://schemas.openxmlformats.org/drawingml/2006/wordprocessingDrawing" xmlns:w10="urn:schemas-microsoft-com:office:word" xmlns:w="http://schemas.openxmlformats.org/wordprocessingml/2006/main" xmlns:w14="http://schemas.microsoft.com/office/word/2010/wordml" xmlns:w15="http://schemas.microsoft.com/office/word/2012/wordml" xmlns:w16cex="http://schemas.microsoft.com/office/word/2018/wordml/cex" xmlns:w16cid="http://schemas.microsoft.com/office/word/2016/wordml/cid" xmlns:w16="http://schemas.microsoft.com/office/word/2018/wordml" xmlns:w16sdtdh="http://schemas.microsoft.com/office/word/2020/wordml/sdtdatahash" xmlns:w16se="http://schemas.microsoft.com/office/word/2015/wordml/symex" xmlns:wpg="http://schemas.microsoft.com/office/word/2010/wordprocessingGroup" xmlns:wpi="http://schemas.microsoft.com/office/word/2010/wordprocessingInk" xmlns:wne="http://schemas.microsoft.com/office/word/2006/wordml" xmlns:wps="http://schemas.microsoft.com/office/word/2010/wordprocessingShape" mc:Ignorable="w14 w15 w16se w16cid w16 w16cex w16sdtdh wp14">
   <w:body>
     <w:p>
       <w:pPr>
@@ -367,7 +367,21 @@
         <w:rPr>
           <w:lang w:bidi="fa-IR"/>
         </w:rPr>
-        <w:t>The code may become more complicated since you need to introduce a lot of new subclasses to implement the pattern. The best case scenario is when you’re introducing the pattern into an existing hierarchy of creator classes.</w:t>
+        <w:t xml:space="preserve">The code may become more complicated since you need to introduce a lot of new subclasses to implement the pattern. The </w:t>
+      </w:r>
+      <w:proofErr w:type="gramStart"/>
+      <w:r>
+        <w:rPr>
+          <w:lang w:bidi="fa-IR"/>
+        </w:rPr>
+        <w:t>best case</w:t>
+      </w:r>
+      <w:proofErr w:type="gramEnd"/>
+      <w:r>
+        <w:rPr>
+          <w:lang w:bidi="fa-IR"/>
+        </w:rPr>
+        <w:t xml:space="preserve"> scenario is when you’re introducing the pattern into an existing hierarchy of creator classes.</w:t>
       </w:r>
     </w:p>
     <w:p>
@@ -398,11 +412,19 @@
           <w:lang w:bidi="fa-IR"/>
         </w:rPr>
       </w:pPr>
-      <w:r>
-        <w:rPr>
-          <w:lang w:bidi="fa-IR"/>
-        </w:rPr>
-        <w:t>First we find the dependency graph and then use this graph to find creator and products classes.</w:t>
+      <w:proofErr w:type="gramStart"/>
+      <w:r>
+        <w:rPr>
+          <w:lang w:bidi="fa-IR"/>
+        </w:rPr>
+        <w:t>First</w:t>
+      </w:r>
+      <w:proofErr w:type="gramEnd"/>
+      <w:r>
+        <w:rPr>
+          <w:lang w:bidi="fa-IR"/>
+        </w:rPr>
+        <w:t xml:space="preserve"> we find the dependency graph and then use this graph to find creator and products classes.</w:t>
       </w:r>
     </w:p>
     <w:p>
@@ -537,7 +559,35 @@
         <w:rPr>
           <w:lang w:bidi="fa-IR"/>
         </w:rPr>
-        <w:t>Sensitivity = no_common_methods / max(no_methods_class1, no_methods_class2, . . .)</w:t>
+        <w:t xml:space="preserve">Sensitivity = </w:t>
+      </w:r>
+      <w:proofErr w:type="spellStart"/>
+      <w:r>
+        <w:rPr>
+          <w:lang w:bidi="fa-IR"/>
+        </w:rPr>
+        <w:t>no_common_methods</w:t>
+      </w:r>
+      <w:proofErr w:type="spellEnd"/>
+      <w:r>
+        <w:rPr>
+          <w:lang w:bidi="fa-IR"/>
+        </w:rPr>
+        <w:t xml:space="preserve"> / </w:t>
+      </w:r>
+      <w:proofErr w:type="gramStart"/>
+      <w:r>
+        <w:rPr>
+          <w:lang w:bidi="fa-IR"/>
+        </w:rPr>
+        <w:t>max(</w:t>
+      </w:r>
+      <w:proofErr w:type="gramEnd"/>
+      <w:r>
+        <w:rPr>
+          <w:lang w:bidi="fa-IR"/>
+        </w:rPr>
+        <w:t>no_methods_class1, no_methods_class2, . . .)</w:t>
       </w:r>
     </w:p>
     <w:p>
@@ -562,7 +612,7 @@
           <w:szCs w:val="40"/>
           <w:lang w:bidi="fa-IR"/>
         </w:rPr>
-        <w:t>P</w:t>
+        <w:t>Pseudocode</w:t>
       </w:r>
       <w:r>
         <w:rPr>
@@ -570,14 +620,6 @@
           <w:szCs w:val="40"/>
           <w:lang w:bidi="fa-IR"/>
         </w:rPr>
-        <w:t>seudocode</w:t>
-      </w:r>
-      <w:r>
-        <w:rPr>
-          <w:sz w:val="40"/>
-          <w:szCs w:val="40"/>
-          <w:lang w:bidi="fa-IR"/>
-        </w:rPr>
         <w:t>:</w:t>
       </w:r>
     </w:p>
@@ -616,106 +658,220 @@
         <w:rPr>
           <w:lang w:bidi="fa-IR"/>
         </w:rPr>
-        <w:t>def detect_and_fix(sensitivity, class_diagram):</w:t>
-      </w:r>
-    </w:p>
-    <w:p>
-      <w:pPr>
-        <w:rPr>
-          <w:lang w:bidi="fa-IR"/>
-        </w:rPr>
-      </w:pPr>
-      <w:r>
-        <w:rPr>
-          <w:lang w:bidi="fa-IR"/>
-        </w:rPr>
-        <w:tab/>
-        <w:t>internal_nodes = get_internal_nodes(class_diagram)</w:t>
-      </w:r>
-    </w:p>
-    <w:p>
-      <w:pPr>
-        <w:rPr>
-          <w:lang w:bidi="fa-IR"/>
-        </w:rPr>
-      </w:pPr>
-      <w:r>
-        <w:rPr>
-          <w:lang w:bidi="fa-IR"/>
-        </w:rPr>
-        <w:tab/>
-      </w:r>
-      <w:r>
-        <w:rPr>
-          <w:lang w:bidi="fa-IR"/>
-        </w:rPr>
-        <w:t>for node in internal_nodes:</w:t>
-      </w:r>
-    </w:p>
-    <w:p>
-      <w:pPr>
-        <w:rPr>
-          <w:lang w:bidi="fa-IR"/>
-        </w:rPr>
-      </w:pPr>
-      <w:r>
-        <w:rPr>
-          <w:lang w:bidi="fa-IR"/>
-        </w:rPr>
-        <w:tab/>
-      </w:r>
-      <w:r>
-        <w:rPr>
-          <w:lang w:bidi="fa-IR"/>
-        </w:rPr>
-        <w:tab/>
-        <w:t>neighbors = node.neighbors</w:t>
-      </w:r>
-    </w:p>
-    <w:p>
-      <w:pPr>
-        <w:rPr>
-          <w:lang w:bidi="fa-IR"/>
-        </w:rPr>
-      </w:pPr>
-      <w:r>
-        <w:rPr>
-          <w:lang w:bidi="fa-IR"/>
-        </w:rPr>
-        <w:tab/>
-      </w:r>
-      <w:r>
-        <w:rPr>
-          <w:lang w:bidi="fa-IR"/>
-        </w:rPr>
-        <w:tab/>
-        <w:t xml:space="preserve">if len(neighbors) &gt; 1: </w:t>
-      </w:r>
-    </w:p>
-    <w:p>
-      <w:pPr>
-        <w:rPr>
-          <w:lang w:bidi="fa-IR"/>
-        </w:rPr>
-      </w:pPr>
-      <w:r>
-        <w:rPr>
-          <w:lang w:bidi="fa-IR"/>
-        </w:rPr>
-        <w:tab/>
-      </w:r>
-      <w:r>
-        <w:rPr>
-          <w:lang w:bidi="fa-IR"/>
-        </w:rPr>
-        <w:tab/>
-      </w:r>
-      <w:r>
-        <w:rPr>
-          <w:lang w:bidi="fa-IR"/>
-        </w:rPr>
-        <w:tab/>
-      </w:r>
+        <w:t xml:space="preserve">def </w:t>
+      </w:r>
+      <w:proofErr w:type="gramStart"/>
+      <w:r>
+        <w:rPr>
+          <w:lang w:bidi="fa-IR"/>
+        </w:rPr>
+        <w:t>refactor</w:t>
+      </w:r>
+      <w:r>
+        <w:rPr>
+          <w:lang w:bidi="fa-IR"/>
+        </w:rPr>
+        <w:t>(</w:t>
+      </w:r>
+      <w:proofErr w:type="gramEnd"/>
+      <w:r>
+        <w:rPr>
+          <w:lang w:bidi="fa-IR"/>
+        </w:rPr>
+        <w:t xml:space="preserve">sensitivity, </w:t>
+      </w:r>
+      <w:proofErr w:type="spellStart"/>
+      <w:r>
+        <w:rPr>
+          <w:lang w:bidi="fa-IR"/>
+        </w:rPr>
+        <w:t>class_diagram</w:t>
+      </w:r>
+      <w:proofErr w:type="spellEnd"/>
+      <w:r>
+        <w:rPr>
+          <w:lang w:bidi="fa-IR"/>
+        </w:rPr>
+        <w:t>):</w:t>
+      </w:r>
+    </w:p>
+    <w:p>
+      <w:pPr>
+        <w:rPr>
+          <w:lang w:bidi="fa-IR"/>
+        </w:rPr>
+      </w:pPr>
+      <w:r>
+        <w:rPr>
+          <w:lang w:bidi="fa-IR"/>
+        </w:rPr>
+        <w:tab/>
+      </w:r>
+      <w:proofErr w:type="spellStart"/>
+      <w:r>
+        <w:rPr>
+          <w:lang w:bidi="fa-IR"/>
+        </w:rPr>
+        <w:t>internal_nodes</w:t>
+      </w:r>
+      <w:proofErr w:type="spellEnd"/>
+      <w:r>
+        <w:rPr>
+          <w:lang w:bidi="fa-IR"/>
+        </w:rPr>
+        <w:t xml:space="preserve"> = </w:t>
+      </w:r>
+      <w:proofErr w:type="spellStart"/>
+      <w:r>
+        <w:rPr>
+          <w:lang w:bidi="fa-IR"/>
+        </w:rPr>
+        <w:t>get_internal_nodes</w:t>
+      </w:r>
+      <w:proofErr w:type="spellEnd"/>
+      <w:r>
+        <w:rPr>
+          <w:lang w:bidi="fa-IR"/>
+        </w:rPr>
+        <w:t>(</w:t>
+      </w:r>
+      <w:proofErr w:type="spellStart"/>
+      <w:r>
+        <w:rPr>
+          <w:lang w:bidi="fa-IR"/>
+        </w:rPr>
+        <w:t>class_diagram</w:t>
+      </w:r>
+      <w:proofErr w:type="spellEnd"/>
+      <w:r>
+        <w:rPr>
+          <w:lang w:bidi="fa-IR"/>
+        </w:rPr>
+        <w:t>)</w:t>
+      </w:r>
+    </w:p>
+    <w:p>
+      <w:pPr>
+        <w:rPr>
+          <w:lang w:bidi="fa-IR"/>
+        </w:rPr>
+      </w:pPr>
+      <w:r>
+        <w:rPr>
+          <w:lang w:bidi="fa-IR"/>
+        </w:rPr>
+        <w:tab/>
+      </w:r>
+      <w:r>
+        <w:rPr>
+          <w:lang w:bidi="fa-IR"/>
+        </w:rPr>
+        <w:t xml:space="preserve">for node in </w:t>
+      </w:r>
+      <w:proofErr w:type="spellStart"/>
+      <w:r>
+        <w:rPr>
+          <w:lang w:bidi="fa-IR"/>
+        </w:rPr>
+        <w:t>internal_nodes</w:t>
+      </w:r>
+      <w:proofErr w:type="spellEnd"/>
+      <w:r>
+        <w:rPr>
+          <w:lang w:bidi="fa-IR"/>
+        </w:rPr>
+        <w:t>:</w:t>
+      </w:r>
+    </w:p>
+    <w:p>
+      <w:pPr>
+        <w:rPr>
+          <w:lang w:bidi="fa-IR"/>
+        </w:rPr>
+      </w:pPr>
+      <w:r>
+        <w:rPr>
+          <w:lang w:bidi="fa-IR"/>
+        </w:rPr>
+        <w:tab/>
+      </w:r>
+      <w:r>
+        <w:rPr>
+          <w:lang w:bidi="fa-IR"/>
+        </w:rPr>
+        <w:tab/>
+        <w:t xml:space="preserve">neighbors = </w:t>
+      </w:r>
+      <w:proofErr w:type="spellStart"/>
+      <w:proofErr w:type="gramStart"/>
+      <w:r>
+        <w:rPr>
+          <w:lang w:bidi="fa-IR"/>
+        </w:rPr>
+        <w:t>node.neighbors</w:t>
+      </w:r>
+      <w:proofErr w:type="spellEnd"/>
+      <w:proofErr w:type="gramEnd"/>
+    </w:p>
+    <w:p>
+      <w:pPr>
+        <w:rPr>
+          <w:lang w:bidi="fa-IR"/>
+        </w:rPr>
+      </w:pPr>
+      <w:r>
+        <w:rPr>
+          <w:lang w:bidi="fa-IR"/>
+        </w:rPr>
+        <w:tab/>
+      </w:r>
+      <w:r>
+        <w:rPr>
+          <w:lang w:bidi="fa-IR"/>
+        </w:rPr>
+        <w:tab/>
+        <w:t xml:space="preserve">if </w:t>
+      </w:r>
+      <w:proofErr w:type="spellStart"/>
+      <w:r>
+        <w:rPr>
+          <w:lang w:bidi="fa-IR"/>
+        </w:rPr>
+        <w:t>len</w:t>
+      </w:r>
+      <w:proofErr w:type="spellEnd"/>
+      <w:r>
+        <w:rPr>
+          <w:lang w:bidi="fa-IR"/>
+        </w:rPr>
+        <w:t xml:space="preserve">(neighbors) &gt; 1: </w:t>
+      </w:r>
+    </w:p>
+    <w:p>
+      <w:pPr>
+        <w:rPr>
+          <w:lang w:bidi="fa-IR"/>
+        </w:rPr>
+      </w:pPr>
+      <w:r>
+        <w:rPr>
+          <w:lang w:bidi="fa-IR"/>
+        </w:rPr>
+        <w:tab/>
+      </w:r>
+      <w:r>
+        <w:rPr>
+          <w:lang w:bidi="fa-IR"/>
+        </w:rPr>
+        <w:tab/>
+      </w:r>
+      <w:r>
+        <w:rPr>
+          <w:lang w:bidi="fa-IR"/>
+        </w:rPr>
+        <w:tab/>
+      </w:r>
+      <w:proofErr w:type="spellStart"/>
       <w:r>
         <w:rPr>
           <w:lang w:bidi="fa-IR"/>
@@ -726,7 +882,14 @@
         <w:rPr>
           <w:lang w:bidi="fa-IR"/>
         </w:rPr>
-        <w:t>_methods_dict = {}</w:t>
+        <w:t>_methods_dict</w:t>
+      </w:r>
+      <w:proofErr w:type="spellEnd"/>
+      <w:r>
+        <w:rPr>
+          <w:lang w:bidi="fa-IR"/>
+        </w:rPr>
+        <w:t xml:space="preserve"> = {}</w:t>
       </w:r>
     </w:p>
     <w:p>
@@ -753,7 +916,21 @@
           <w:lang w:bidi="fa-IR"/>
         </w:rPr>
         <w:tab/>
-        <w:t>for child_node in ne</w:t>
+        <w:t xml:space="preserve">for </w:t>
+      </w:r>
+      <w:proofErr w:type="spellStart"/>
+      <w:r>
+        <w:rPr>
+          <w:lang w:bidi="fa-IR"/>
+        </w:rPr>
+        <w:t>child_node</w:t>
+      </w:r>
+      <w:proofErr w:type="spellEnd"/>
+      <w:r>
+        <w:rPr>
+          <w:lang w:bidi="fa-IR"/>
+        </w:rPr>
+        <w:t xml:space="preserve"> in ne</w:t>
       </w:r>
       <w:r>
         <w:rPr>
@@ -802,7 +979,28 @@
         <w:rPr>
           <w:lang w:bidi="fa-IR"/>
         </w:rPr>
-        <w:t>listener = ProductCreatorDetectorListener(child</w:t>
+        <w:t xml:space="preserve">listener = </w:t>
+      </w:r>
+      <w:proofErr w:type="spellStart"/>
+      <w:r>
+        <w:rPr>
+          <w:lang w:bidi="fa-IR"/>
+        </w:rPr>
+        <w:t>ProductCreatorDetectorListener</w:t>
+      </w:r>
+      <w:proofErr w:type="spellEnd"/>
+      <w:r>
+        <w:rPr>
+          <w:lang w:bidi="fa-IR"/>
+        </w:rPr>
+        <w:t>(</w:t>
+      </w:r>
+      <w:proofErr w:type="spellStart"/>
+      <w:r>
+        <w:rPr>
+          <w:lang w:bidi="fa-IR"/>
+        </w:rPr>
+        <w:t>child</w:t>
       </w:r>
       <w:r>
         <w:rPr>
@@ -814,71 +1012,94 @@
         <w:rPr>
           <w:lang w:bidi="fa-IR"/>
         </w:rPr>
-        <w:t>class_name)</w:t>
-      </w:r>
-    </w:p>
-    <w:p>
-      <w:pPr>
-        <w:rPr>
-          <w:lang w:bidi="fa-IR"/>
-        </w:rPr>
-      </w:pPr>
-      <w:r>
-        <w:rPr>
-          <w:lang w:bidi="fa-IR"/>
-        </w:rPr>
-        <w:tab/>
-      </w:r>
-      <w:r>
-        <w:rPr>
-          <w:lang w:bidi="fa-IR"/>
-        </w:rPr>
-        <w:tab/>
-      </w:r>
-      <w:r>
-        <w:rPr>
-          <w:lang w:bidi="fa-IR"/>
-        </w:rPr>
-        <w:tab/>
-      </w:r>
-      <w:r>
-        <w:rPr>
-          <w:lang w:bidi="fa-IR"/>
-        </w:rPr>
-        <w:tab/>
-        <w:t>listener.walk()</w:t>
-      </w:r>
-    </w:p>
-    <w:p>
-      <w:pPr>
-        <w:rPr>
-          <w:lang w:bidi="fa-IR"/>
-        </w:rPr>
-      </w:pPr>
-      <w:r>
-        <w:rPr>
-          <w:lang w:bidi="fa-IR"/>
-        </w:rPr>
-        <w:tab/>
-      </w:r>
-      <w:r>
-        <w:rPr>
-          <w:lang w:bidi="fa-IR"/>
-        </w:rPr>
-        <w:tab/>
-      </w:r>
-      <w:r>
-        <w:rPr>
-          <w:lang w:bidi="fa-IR"/>
-        </w:rPr>
-        <w:tab/>
-      </w:r>
-      <w:r>
-        <w:rPr>
-          <w:lang w:bidi="fa-IR"/>
-        </w:rPr>
-        <w:tab/>
-      </w:r>
+        <w:t>class_name</w:t>
+      </w:r>
+      <w:proofErr w:type="spellEnd"/>
+      <w:r>
+        <w:rPr>
+          <w:lang w:bidi="fa-IR"/>
+        </w:rPr>
+        <w:t>)</w:t>
+      </w:r>
+    </w:p>
+    <w:p>
+      <w:pPr>
+        <w:rPr>
+          <w:lang w:bidi="fa-IR"/>
+        </w:rPr>
+      </w:pPr>
+      <w:r>
+        <w:rPr>
+          <w:lang w:bidi="fa-IR"/>
+        </w:rPr>
+        <w:tab/>
+      </w:r>
+      <w:r>
+        <w:rPr>
+          <w:lang w:bidi="fa-IR"/>
+        </w:rPr>
+        <w:tab/>
+      </w:r>
+      <w:r>
+        <w:rPr>
+          <w:lang w:bidi="fa-IR"/>
+        </w:rPr>
+        <w:tab/>
+      </w:r>
+      <w:r>
+        <w:rPr>
+          <w:lang w:bidi="fa-IR"/>
+        </w:rPr>
+        <w:tab/>
+      </w:r>
+      <w:proofErr w:type="spellStart"/>
+      <w:proofErr w:type="gramStart"/>
+      <w:r>
+        <w:rPr>
+          <w:lang w:bidi="fa-IR"/>
+        </w:rPr>
+        <w:t>listener.walk</w:t>
+      </w:r>
+      <w:proofErr w:type="spellEnd"/>
+      <w:proofErr w:type="gramEnd"/>
+      <w:r>
+        <w:rPr>
+          <w:lang w:bidi="fa-IR"/>
+        </w:rPr>
+        <w:t>()</w:t>
+      </w:r>
+    </w:p>
+    <w:p>
+      <w:pPr>
+        <w:rPr>
+          <w:lang w:bidi="fa-IR"/>
+        </w:rPr>
+      </w:pPr>
+      <w:r>
+        <w:rPr>
+          <w:lang w:bidi="fa-IR"/>
+        </w:rPr>
+        <w:tab/>
+      </w:r>
+      <w:r>
+        <w:rPr>
+          <w:lang w:bidi="fa-IR"/>
+        </w:rPr>
+        <w:tab/>
+      </w:r>
+      <w:r>
+        <w:rPr>
+          <w:lang w:bidi="fa-IR"/>
+        </w:rPr>
+        <w:tab/>
+      </w:r>
+      <w:r>
+        <w:rPr>
+          <w:lang w:bidi="fa-IR"/>
+        </w:rPr>
+        <w:tab/>
+      </w:r>
+      <w:proofErr w:type="spellStart"/>
       <w:r>
         <w:rPr>
           <w:lang w:bidi="fa-IR"/>
@@ -889,45 +1110,92 @@
         <w:rPr>
           <w:lang w:bidi="fa-IR"/>
         </w:rPr>
-        <w:t xml:space="preserve">_methods_dict[child_node] = </w:t>
-      </w:r>
+        <w:t>_methods_dict</w:t>
+      </w:r>
+      <w:proofErr w:type="spellEnd"/>
+      <w:r>
+        <w:rPr>
+          <w:lang w:bidi="fa-IR"/>
+        </w:rPr>
+        <w:t>[</w:t>
+      </w:r>
+      <w:proofErr w:type="spellStart"/>
+      <w:r>
+        <w:rPr>
+          <w:lang w:bidi="fa-IR"/>
+        </w:rPr>
+        <w:t>child_node</w:t>
+      </w:r>
+      <w:proofErr w:type="spellEnd"/>
+      <w:r>
+        <w:rPr>
+          <w:lang w:bidi="fa-IR"/>
+        </w:rPr>
+        <w:t xml:space="preserve">] = </w:t>
+      </w:r>
+      <w:proofErr w:type="spellStart"/>
+      <w:proofErr w:type="gramStart"/>
       <w:r>
         <w:rPr>
           <w:lang w:bidi="fa-IR"/>
         </w:rPr>
         <w:t>listener.methods</w:t>
       </w:r>
-    </w:p>
-    <w:p>
-      <w:pPr>
-        <w:rPr>
-          <w:lang w:bidi="fa-IR"/>
-        </w:rPr>
-      </w:pPr>
-      <w:r>
-        <w:rPr>
-          <w:lang w:bidi="fa-IR"/>
-        </w:rPr>
-        <w:tab/>
-      </w:r>
-      <w:r>
-        <w:rPr>
-          <w:lang w:bidi="fa-IR"/>
-        </w:rPr>
-        <w:tab/>
-      </w:r>
-      <w:r>
-        <w:rPr>
-          <w:lang w:bidi="fa-IR"/>
-        </w:rPr>
-        <w:tab/>
-      </w:r>
-      <w:r>
-        <w:rPr>
-          <w:lang w:bidi="fa-IR"/>
-        </w:rPr>
-        <w:t>result = find_products(</w:t>
-      </w:r>
+      <w:proofErr w:type="spellEnd"/>
+      <w:proofErr w:type="gramEnd"/>
+    </w:p>
+    <w:p>
+      <w:pPr>
+        <w:rPr>
+          <w:lang w:bidi="fa-IR"/>
+        </w:rPr>
+      </w:pPr>
+      <w:r>
+        <w:rPr>
+          <w:lang w:bidi="fa-IR"/>
+        </w:rPr>
+        <w:tab/>
+      </w:r>
+      <w:r>
+        <w:rPr>
+          <w:lang w:bidi="fa-IR"/>
+        </w:rPr>
+        <w:tab/>
+      </w:r>
+      <w:r>
+        <w:rPr>
+          <w:lang w:bidi="fa-IR"/>
+        </w:rPr>
+        <w:tab/>
+      </w:r>
+      <w:r>
+        <w:rPr>
+          <w:lang w:bidi="fa-IR"/>
+        </w:rPr>
+        <w:t xml:space="preserve">result = </w:t>
+      </w:r>
+      <w:proofErr w:type="spellStart"/>
+      <w:r>
+        <w:rPr>
+          <w:lang w:bidi="fa-IR"/>
+        </w:rPr>
+        <w:t>find_</w:t>
+      </w:r>
+      <w:proofErr w:type="gramStart"/>
+      <w:r>
+        <w:rPr>
+          <w:lang w:bidi="fa-IR"/>
+        </w:rPr>
+        <w:t>products</w:t>
+      </w:r>
+      <w:proofErr w:type="spellEnd"/>
+      <w:r>
+        <w:rPr>
+          <w:lang w:bidi="fa-IR"/>
+        </w:rPr>
+        <w:t>(</w:t>
+      </w:r>
+      <w:proofErr w:type="gramEnd"/>
       <w:r>
         <w:rPr>
           <w:lang w:bidi="fa-IR"/>
@@ -940,6 +1208,7 @@
         </w:rPr>
         <w:t xml:space="preserve">, </w:t>
       </w:r>
+      <w:proofErr w:type="spellStart"/>
       <w:r>
         <w:rPr>
           <w:lang w:bidi="fa-IR"/>
@@ -952,6 +1221,7 @@
         </w:rPr>
         <w:t>_methods_dict</w:t>
       </w:r>
+      <w:proofErr w:type="spellEnd"/>
       <w:r>
         <w:rPr>
           <w:lang w:bidi="fa-IR"/>
@@ -982,71 +1252,164 @@
           <w:lang w:bidi="fa-IR"/>
         </w:rPr>
         <w:tab/>
-        <w:t>if len(result.products) &gt; 1:</w:t>
-      </w:r>
-    </w:p>
-    <w:p>
-      <w:pPr>
-        <w:rPr>
-          <w:lang w:bidi="fa-IR"/>
-        </w:rPr>
-      </w:pPr>
-      <w:r>
-        <w:rPr>
-          <w:lang w:bidi="fa-IR"/>
-        </w:rPr>
-        <w:tab/>
-      </w:r>
-      <w:r>
-        <w:rPr>
-          <w:lang w:bidi="fa-IR"/>
-        </w:rPr>
-        <w:tab/>
-      </w:r>
-      <w:r>
-        <w:rPr>
-          <w:lang w:bidi="fa-IR"/>
-        </w:rPr>
-        <w:tab/>
-      </w:r>
-      <w:r>
-        <w:rPr>
-          <w:lang w:bidi="fa-IR"/>
-        </w:rPr>
-        <w:tab/>
-        <w:t>interface = create_interface(result.products_common_methods)</w:t>
-      </w:r>
-    </w:p>
-    <w:p>
-      <w:pPr>
-        <w:rPr>
-          <w:lang w:bidi="fa-IR"/>
-        </w:rPr>
-      </w:pPr>
-      <w:r>
-        <w:rPr>
-          <w:lang w:bidi="fa-IR"/>
-        </w:rPr>
-        <w:tab/>
-      </w:r>
-      <w:r>
-        <w:rPr>
-          <w:lang w:bidi="fa-IR"/>
-        </w:rPr>
-        <w:tab/>
-      </w:r>
-      <w:r>
-        <w:rPr>
-          <w:lang w:bidi="fa-IR"/>
-        </w:rPr>
-        <w:tab/>
-      </w:r>
-      <w:r>
-        <w:rPr>
-          <w:lang w:bidi="fa-IR"/>
-        </w:rPr>
-        <w:tab/>
-        <w:t>fix_creator(node, interface</w:t>
+        <w:t xml:space="preserve">if </w:t>
+      </w:r>
+      <w:proofErr w:type="spellStart"/>
+      <w:r>
+        <w:rPr>
+          <w:lang w:bidi="fa-IR"/>
+        </w:rPr>
+        <w:t>len</w:t>
+      </w:r>
+      <w:proofErr w:type="spellEnd"/>
+      <w:r>
+        <w:rPr>
+          <w:lang w:bidi="fa-IR"/>
+        </w:rPr>
+        <w:t>(</w:t>
+      </w:r>
+      <w:proofErr w:type="spellStart"/>
+      <w:proofErr w:type="gramStart"/>
+      <w:r>
+        <w:rPr>
+          <w:lang w:bidi="fa-IR"/>
+        </w:rPr>
+        <w:t>result.products</w:t>
+      </w:r>
+      <w:proofErr w:type="spellEnd"/>
+      <w:proofErr w:type="gramEnd"/>
+      <w:r>
+        <w:rPr>
+          <w:lang w:bidi="fa-IR"/>
+        </w:rPr>
+        <w:t>) &gt; 1:</w:t>
+      </w:r>
+    </w:p>
+    <w:p>
+      <w:pPr>
+        <w:rPr>
+          <w:lang w:bidi="fa-IR"/>
+        </w:rPr>
+      </w:pPr>
+      <w:r>
+        <w:rPr>
+          <w:lang w:bidi="fa-IR"/>
+        </w:rPr>
+        <w:tab/>
+      </w:r>
+      <w:r>
+        <w:rPr>
+          <w:lang w:bidi="fa-IR"/>
+        </w:rPr>
+        <w:tab/>
+      </w:r>
+      <w:r>
+        <w:rPr>
+          <w:lang w:bidi="fa-IR"/>
+        </w:rPr>
+        <w:tab/>
+      </w:r>
+      <w:r>
+        <w:rPr>
+          <w:lang w:bidi="fa-IR"/>
+        </w:rPr>
+        <w:tab/>
+        <w:t xml:space="preserve">interface = </w:t>
+      </w:r>
+      <w:proofErr w:type="spellStart"/>
+      <w:r>
+        <w:rPr>
+          <w:lang w:bidi="fa-IR"/>
+        </w:rPr>
+        <w:t>create_interface</w:t>
+      </w:r>
+      <w:proofErr w:type="spellEnd"/>
+      <w:r>
+        <w:rPr>
+          <w:lang w:bidi="fa-IR"/>
+        </w:rPr>
+        <w:t>(</w:t>
+      </w:r>
+      <w:proofErr w:type="spellStart"/>
+      <w:proofErr w:type="gramStart"/>
+      <w:r>
+        <w:rPr>
+          <w:lang w:bidi="fa-IR"/>
+        </w:rPr>
+        <w:t>result.products</w:t>
+      </w:r>
+      <w:proofErr w:type="gramEnd"/>
+      <w:r>
+        <w:rPr>
+          <w:lang w:bidi="fa-IR"/>
+        </w:rPr>
+        <w:t>_common_methods</w:t>
+      </w:r>
+      <w:proofErr w:type="spellEnd"/>
+      <w:r>
+        <w:rPr>
+          <w:lang w:bidi="fa-IR"/>
+        </w:rPr>
+        <w:t>)</w:t>
+      </w:r>
+    </w:p>
+    <w:p>
+      <w:pPr>
+        <w:rPr>
+          <w:lang w:bidi="fa-IR"/>
+        </w:rPr>
+      </w:pPr>
+      <w:r>
+        <w:rPr>
+          <w:lang w:bidi="fa-IR"/>
+        </w:rPr>
+        <w:tab/>
+      </w:r>
+      <w:r>
+        <w:rPr>
+          <w:lang w:bidi="fa-IR"/>
+        </w:rPr>
+        <w:tab/>
+      </w:r>
+      <w:r>
+        <w:rPr>
+          <w:lang w:bidi="fa-IR"/>
+        </w:rPr>
+        <w:tab/>
+      </w:r>
+      <w:r>
+        <w:rPr>
+          <w:lang w:bidi="fa-IR"/>
+        </w:rPr>
+        <w:tab/>
+      </w:r>
+      <w:proofErr w:type="spellStart"/>
+      <w:r>
+        <w:rPr>
+          <w:lang w:bidi="fa-IR"/>
+        </w:rPr>
+        <w:t>fix_</w:t>
+      </w:r>
+      <w:proofErr w:type="gramStart"/>
+      <w:r>
+        <w:rPr>
+          <w:lang w:bidi="fa-IR"/>
+        </w:rPr>
+        <w:t>creator</w:t>
+      </w:r>
+      <w:proofErr w:type="spellEnd"/>
+      <w:r>
+        <w:rPr>
+          <w:lang w:bidi="fa-IR"/>
+        </w:rPr>
+        <w:t>(</w:t>
+      </w:r>
+      <w:proofErr w:type="gramEnd"/>
+      <w:r>
+        <w:rPr>
+          <w:lang w:bidi="fa-IR"/>
+        </w:rPr>
+        <w:t>node, interface</w:t>
       </w:r>
       <w:r>
         <w:rPr>
@@ -1131,21 +1494,77 @@
           <w:lang w:bidi="fa-IR"/>
         </w:rPr>
         <w:tab/>
-        <w:t>fix_product(product, interface)</w:t>
-      </w:r>
-    </w:p>
-    <w:p>
-      <w:pPr>
-        <w:rPr>
-          <w:lang w:bidi="fa-IR"/>
-        </w:rPr>
-      </w:pPr>
-      <w:r>
-        <w:rPr>
-          <w:lang w:bidi="fa-IR"/>
-        </w:rPr>
-        <w:t xml:space="preserve">def find_products(node, </w:t>
-      </w:r>
+      </w:r>
+      <w:proofErr w:type="spellStart"/>
+      <w:r>
+        <w:rPr>
+          <w:lang w:bidi="fa-IR"/>
+        </w:rPr>
+        <w:t>fix_</w:t>
+      </w:r>
+      <w:proofErr w:type="gramStart"/>
+      <w:r>
+        <w:rPr>
+          <w:lang w:bidi="fa-IR"/>
+        </w:rPr>
+        <w:t>product</w:t>
+      </w:r>
+      <w:proofErr w:type="spellEnd"/>
+      <w:r>
+        <w:rPr>
+          <w:lang w:bidi="fa-IR"/>
+        </w:rPr>
+        <w:t>(</w:t>
+      </w:r>
+      <w:proofErr w:type="gramEnd"/>
+      <w:r>
+        <w:rPr>
+          <w:lang w:bidi="fa-IR"/>
+        </w:rPr>
+        <w:t>product, interface)</w:t>
+      </w:r>
+    </w:p>
+    <w:p>
+      <w:pPr>
+        <w:rPr>
+          <w:lang w:bidi="fa-IR"/>
+        </w:rPr>
+      </w:pPr>
+      <w:r>
+        <w:rPr>
+          <w:lang w:bidi="fa-IR"/>
+        </w:rPr>
+        <w:t xml:space="preserve">def </w:t>
+      </w:r>
+      <w:proofErr w:type="spellStart"/>
+      <w:r>
+        <w:rPr>
+          <w:lang w:bidi="fa-IR"/>
+        </w:rPr>
+        <w:t>find_</w:t>
+      </w:r>
+      <w:proofErr w:type="gramStart"/>
+      <w:r>
+        <w:rPr>
+          <w:lang w:bidi="fa-IR"/>
+        </w:rPr>
+        <w:t>products</w:t>
+      </w:r>
+      <w:proofErr w:type="spellEnd"/>
+      <w:r>
+        <w:rPr>
+          <w:lang w:bidi="fa-IR"/>
+        </w:rPr>
+        <w:t>(</w:t>
+      </w:r>
+      <w:proofErr w:type="gramEnd"/>
+      <w:r>
+        <w:rPr>
+          <w:lang w:bidi="fa-IR"/>
+        </w:rPr>
+        <w:t xml:space="preserve">node, </w:t>
+      </w:r>
+      <w:proofErr w:type="spellStart"/>
       <w:r>
         <w:rPr>
           <w:lang w:bidi="fa-IR"/>
@@ -1156,35 +1575,76 @@
         <w:rPr>
           <w:lang w:bidi="fa-IR"/>
         </w:rPr>
-        <w:t>_methods_dict, sensitivity):</w:t>
-      </w:r>
-    </w:p>
-    <w:p>
-      <w:pPr>
-        <w:rPr>
-          <w:lang w:bidi="fa-IR"/>
-        </w:rPr>
-      </w:pPr>
-      <w:r>
-        <w:rPr>
-          <w:lang w:bidi="fa-IR"/>
-        </w:rPr>
-        <w:tab/>
-        <w:t>factory_info = {}</w:t>
-      </w:r>
-    </w:p>
-    <w:p>
-      <w:pPr>
-        <w:rPr>
-          <w:lang w:bidi="fa-IR"/>
-        </w:rPr>
-      </w:pPr>
-      <w:r>
-        <w:rPr>
-          <w:lang w:bidi="fa-IR"/>
-        </w:rPr>
-        <w:tab/>
-        <w:t>factory_info.creator = node</w:t>
+        <w:t>_methods_dict</w:t>
+      </w:r>
+      <w:proofErr w:type="spellEnd"/>
+      <w:r>
+        <w:rPr>
+          <w:lang w:bidi="fa-IR"/>
+        </w:rPr>
+        <w:t>, sensitivity):</w:t>
+      </w:r>
+    </w:p>
+    <w:p>
+      <w:pPr>
+        <w:rPr>
+          <w:lang w:bidi="fa-IR"/>
+        </w:rPr>
+      </w:pPr>
+      <w:r>
+        <w:rPr>
+          <w:lang w:bidi="fa-IR"/>
+        </w:rPr>
+        <w:tab/>
+      </w:r>
+      <w:proofErr w:type="spellStart"/>
+      <w:r>
+        <w:rPr>
+          <w:lang w:bidi="fa-IR"/>
+        </w:rPr>
+        <w:t>factory_info</w:t>
+      </w:r>
+      <w:proofErr w:type="spellEnd"/>
+      <w:r>
+        <w:rPr>
+          <w:lang w:bidi="fa-IR"/>
+        </w:rPr>
+        <w:t xml:space="preserve"> = {}</w:t>
+      </w:r>
+    </w:p>
+    <w:p>
+      <w:pPr>
+        <w:rPr>
+          <w:lang w:bidi="fa-IR"/>
+        </w:rPr>
+      </w:pPr>
+      <w:r>
+        <w:rPr>
+          <w:lang w:bidi="fa-IR"/>
+        </w:rPr>
+        <w:tab/>
+      </w:r>
+      <w:proofErr w:type="spellStart"/>
+      <w:r>
+        <w:rPr>
+          <w:lang w:bidi="fa-IR"/>
+        </w:rPr>
+        <w:t>factory_</w:t>
+      </w:r>
+      <w:proofErr w:type="gramStart"/>
+      <w:r>
+        <w:rPr>
+          <w:lang w:bidi="fa-IR"/>
+        </w:rPr>
+        <w:t>info.creator</w:t>
+      </w:r>
+      <w:proofErr w:type="spellEnd"/>
+      <w:proofErr w:type="gramEnd"/>
+      <w:r>
+        <w:rPr>
+          <w:lang w:bidi="fa-IR"/>
+        </w:rPr>
+        <w:t xml:space="preserve"> = node</w:t>
       </w:r>
     </w:p>
     <w:p>
@@ -1194,11 +1654,47 @@
           <w:lang w:bidi="fa-IR"/>
         </w:rPr>
       </w:pPr>
-      <w:r>
-        <w:rPr>
-          <w:lang w:bidi="fa-IR"/>
-        </w:rPr>
-        <w:t>candidate_product_classes = neighbor_methods_dict.get_classes()</w:t>
+      <w:proofErr w:type="spellStart"/>
+      <w:r>
+        <w:rPr>
+          <w:lang w:bidi="fa-IR"/>
+        </w:rPr>
+        <w:t>candidate_product_classes</w:t>
+      </w:r>
+      <w:proofErr w:type="spellEnd"/>
+      <w:r>
+        <w:rPr>
+          <w:lang w:bidi="fa-IR"/>
+        </w:rPr>
+        <w:t xml:space="preserve"> = </w:t>
+      </w:r>
+      <w:proofErr w:type="spellStart"/>
+      <w:r>
+        <w:rPr>
+          <w:lang w:bidi="fa-IR"/>
+        </w:rPr>
+        <w:t>neighbor_methods_dict.get_</w:t>
+      </w:r>
+      <w:proofErr w:type="gramStart"/>
+      <w:r>
+        <w:rPr>
+          <w:lang w:bidi="fa-IR"/>
+        </w:rPr>
+        <w:t>classes</w:t>
+      </w:r>
+      <w:proofErr w:type="spellEnd"/>
+      <w:r>
+        <w:rPr>
+          <w:lang w:bidi="fa-IR"/>
+        </w:rPr>
+        <w:t>(</w:t>
+      </w:r>
+      <w:proofErr w:type="gramEnd"/>
+      <w:r>
+        <w:rPr>
+          <w:lang w:bidi="fa-IR"/>
+        </w:rPr>
+        <w:t>)</w:t>
       </w:r>
     </w:p>
     <w:p>
@@ -1212,7 +1708,21 @@
         <w:rPr>
           <w:lang w:bidi="fa-IR"/>
         </w:rPr>
-        <w:t>for class1 in candidate_product_classes:</w:t>
+        <w:t xml:space="preserve">for class1 in </w:t>
+      </w:r>
+      <w:proofErr w:type="spellStart"/>
+      <w:r>
+        <w:rPr>
+          <w:lang w:bidi="fa-IR"/>
+        </w:rPr>
+        <w:t>candidate_product_classes</w:t>
+      </w:r>
+      <w:proofErr w:type="spellEnd"/>
+      <w:r>
+        <w:rPr>
+          <w:lang w:bidi="fa-IR"/>
+        </w:rPr>
+        <w:t>:</w:t>
       </w:r>
     </w:p>
     <w:p>
@@ -1238,11 +1748,6 @@
           <w:lang w:bidi="fa-IR"/>
         </w:rPr>
         <w:tab/>
-      </w:r>
-      <w:r>
-        <w:rPr>
-          <w:lang w:bidi="fa-IR"/>
-        </w:rPr>
         <w:t>products = []</w:t>
       </w:r>
     </w:p>
@@ -1270,11 +1775,19 @@
         </w:rPr>
         <w:tab/>
       </w:r>
-      <w:r>
-        <w:rPr>
-          <w:lang w:bidi="fa-IR"/>
-        </w:rPr>
-        <w:t>method_list = class1.methods</w:t>
+      <w:proofErr w:type="spellStart"/>
+      <w:r>
+        <w:rPr>
+          <w:lang w:bidi="fa-IR"/>
+        </w:rPr>
+        <w:t>method_list</w:t>
+      </w:r>
+      <w:proofErr w:type="spellEnd"/>
+      <w:r>
+        <w:rPr>
+          <w:lang w:bidi="fa-IR"/>
+        </w:rPr>
+        <w:t xml:space="preserve"> = class1.methods</w:t>
       </w:r>
     </w:p>
     <w:p>
@@ -1307,12 +1820,29 @@
           <w:lang w:bidi="fa-IR"/>
         </w:rPr>
         <w:tab/>
-      </w:r>
-      <w:r>
-        <w:rPr>
-          <w:lang w:bidi="fa-IR"/>
-        </w:rPr>
-        <w:t>no_class1_methods = len(class1.methods)</w:t>
+        <w:t xml:space="preserve">no_class1_methods = </w:t>
+      </w:r>
+      <w:proofErr w:type="spellStart"/>
+      <w:proofErr w:type="gramStart"/>
+      <w:r>
+        <w:rPr>
+          <w:lang w:bidi="fa-IR"/>
+        </w:rPr>
+        <w:t>len</w:t>
+      </w:r>
+      <w:proofErr w:type="spellEnd"/>
+      <w:r>
+        <w:rPr>
+          <w:lang w:bidi="fa-IR"/>
+        </w:rPr>
+        <w:t>(</w:t>
+      </w:r>
+      <w:proofErr w:type="gramEnd"/>
+      <w:r>
+        <w:rPr>
+          <w:lang w:bidi="fa-IR"/>
+        </w:rPr>
+        <w:t>class1.methods)</w:t>
       </w:r>
     </w:p>
     <w:p>
@@ -1338,12 +1868,21 @@
           <w:lang w:bidi="fa-IR"/>
         </w:rPr>
         <w:tab/>
-      </w:r>
-      <w:r>
-        <w:rPr>
-          <w:lang w:bidi="fa-IR"/>
-        </w:rPr>
-        <w:t>for class2 in candidate_product_classes:</w:t>
+        <w:t xml:space="preserve">for class2 in </w:t>
+      </w:r>
+      <w:proofErr w:type="spellStart"/>
+      <w:r>
+        <w:rPr>
+          <w:lang w:bidi="fa-IR"/>
+        </w:rPr>
+        <w:t>candidate_product_classes</w:t>
+      </w:r>
+      <w:proofErr w:type="spellEnd"/>
+      <w:r>
+        <w:rPr>
+          <w:lang w:bidi="fa-IR"/>
+        </w:rPr>
+        <w:t>:</w:t>
       </w:r>
     </w:p>
     <w:p>
@@ -1375,12 +1914,29 @@
           <w:lang w:bidi="fa-IR"/>
         </w:rPr>
         <w:tab/>
-      </w:r>
-      <w:r>
-        <w:rPr>
-          <w:lang w:bidi="fa-IR"/>
-        </w:rPr>
-        <w:t>no_class2_methods = len(class2.methods)</w:t>
+        <w:t xml:space="preserve">no_class2_methods = </w:t>
+      </w:r>
+      <w:proofErr w:type="spellStart"/>
+      <w:proofErr w:type="gramStart"/>
+      <w:r>
+        <w:rPr>
+          <w:lang w:bidi="fa-IR"/>
+        </w:rPr>
+        <w:t>len</w:t>
+      </w:r>
+      <w:proofErr w:type="spellEnd"/>
+      <w:r>
+        <w:rPr>
+          <w:lang w:bidi="fa-IR"/>
+        </w:rPr>
+        <w:t>(</w:t>
+      </w:r>
+      <w:proofErr w:type="gramEnd"/>
+      <w:r>
+        <w:rPr>
+          <w:lang w:bidi="fa-IR"/>
+        </w:rPr>
+        <w:t>class2.methods)</w:t>
       </w:r>
     </w:p>
     <w:p>
@@ -1413,11 +1969,55 @@
         </w:rPr>
         <w:tab/>
       </w:r>
-      <w:r>
-        <w:rPr>
-          <w:lang w:bidi="fa-IR"/>
-        </w:rPr>
-        <w:t>common_methods = get_similarity_of_two_list(method_list, class2.methods)</w:t>
+      <w:proofErr w:type="spellStart"/>
+      <w:r>
+        <w:rPr>
+          <w:lang w:bidi="fa-IR"/>
+        </w:rPr>
+        <w:t>common_methods</w:t>
+      </w:r>
+      <w:proofErr w:type="spellEnd"/>
+      <w:r>
+        <w:rPr>
+          <w:lang w:bidi="fa-IR"/>
+        </w:rPr>
+        <w:t xml:space="preserve"> = </w:t>
+      </w:r>
+      <w:proofErr w:type="spellStart"/>
+      <w:r>
+        <w:rPr>
+          <w:lang w:bidi="fa-IR"/>
+        </w:rPr>
+        <w:t>get_similarity_of_two_</w:t>
+      </w:r>
+      <w:proofErr w:type="gramStart"/>
+      <w:r>
+        <w:rPr>
+          <w:lang w:bidi="fa-IR"/>
+        </w:rPr>
+        <w:t>list</w:t>
+      </w:r>
+      <w:proofErr w:type="spellEnd"/>
+      <w:r>
+        <w:rPr>
+          <w:lang w:bidi="fa-IR"/>
+        </w:rPr>
+        <w:t>(</w:t>
+      </w:r>
+      <w:proofErr w:type="spellStart"/>
+      <w:proofErr w:type="gramEnd"/>
+      <w:r>
+        <w:rPr>
+          <w:lang w:bidi="fa-IR"/>
+        </w:rPr>
+        <w:t>method_list</w:t>
+      </w:r>
+      <w:proofErr w:type="spellEnd"/>
+      <w:r>
+        <w:rPr>
+          <w:lang w:bidi="fa-IR"/>
+        </w:rPr>
+        <w:t>, class2.methods)</w:t>
       </w:r>
     </w:p>
     <w:p>
@@ -1456,12 +2056,49 @@
           <w:lang w:bidi="fa-IR"/>
         </w:rPr>
         <w:tab/>
-      </w:r>
-      <w:r>
-        <w:rPr>
-          <w:lang w:bidi="fa-IR"/>
-        </w:rPr>
-        <w:t>if len(common_methods) / max(no_class1_methods, no_class2_methods) &gt;= sensitivity:</w:t>
+        <w:t xml:space="preserve">if </w:t>
+      </w:r>
+      <w:proofErr w:type="spellStart"/>
+      <w:r>
+        <w:rPr>
+          <w:lang w:bidi="fa-IR"/>
+        </w:rPr>
+        <w:t>len</w:t>
+      </w:r>
+      <w:proofErr w:type="spellEnd"/>
+      <w:r>
+        <w:rPr>
+          <w:lang w:bidi="fa-IR"/>
+        </w:rPr>
+        <w:t>(</w:t>
+      </w:r>
+      <w:proofErr w:type="spellStart"/>
+      <w:r>
+        <w:rPr>
+          <w:lang w:bidi="fa-IR"/>
+        </w:rPr>
+        <w:t>common_methods</w:t>
+      </w:r>
+      <w:proofErr w:type="spellEnd"/>
+      <w:r>
+        <w:rPr>
+          <w:lang w:bidi="fa-IR"/>
+        </w:rPr>
+        <w:t xml:space="preserve">) / </w:t>
+      </w:r>
+      <w:proofErr w:type="gramStart"/>
+      <w:r>
+        <w:rPr>
+          <w:lang w:bidi="fa-IR"/>
+        </w:rPr>
+        <w:t>max(</w:t>
+      </w:r>
+      <w:proofErr w:type="gramEnd"/>
+      <w:r>
+        <w:rPr>
+          <w:lang w:bidi="fa-IR"/>
+        </w:rPr>
+        <w:t>no_class1_methods, no_class2_methods) &gt;= sensitivity:</w:t>
       </w:r>
     </w:p>
     <w:p>
@@ -1500,11 +2137,41 @@
         </w:rPr>
         <w:tab/>
       </w:r>
-      <w:r>
-        <w:rPr>
-          <w:lang w:bidi="fa-IR"/>
-        </w:rPr>
-        <w:t>method_list = common_methods.copy()</w:t>
+      <w:proofErr w:type="spellStart"/>
+      <w:r>
+        <w:rPr>
+          <w:lang w:bidi="fa-IR"/>
+        </w:rPr>
+        <w:t>method_list</w:t>
+      </w:r>
+      <w:proofErr w:type="spellEnd"/>
+      <w:r>
+        <w:rPr>
+          <w:lang w:bidi="fa-IR"/>
+        </w:rPr>
+        <w:t xml:space="preserve"> = </w:t>
+      </w:r>
+      <w:proofErr w:type="spellStart"/>
+      <w:r>
+        <w:rPr>
+          <w:lang w:bidi="fa-IR"/>
+        </w:rPr>
+        <w:t>common_</w:t>
+      </w:r>
+      <w:proofErr w:type="gramStart"/>
+      <w:r>
+        <w:rPr>
+          <w:lang w:bidi="fa-IR"/>
+        </w:rPr>
+        <w:t>methods.copy</w:t>
+      </w:r>
+      <w:proofErr w:type="spellEnd"/>
+      <w:proofErr w:type="gramEnd"/>
+      <w:r>
+        <w:rPr>
+          <w:lang w:bidi="fa-IR"/>
+        </w:rPr>
+        <w:t>()</w:t>
       </w:r>
     </w:p>
     <w:p>
@@ -1543,11 +2210,27 @@
         </w:rPr>
         <w:tab/>
       </w:r>
-      <w:r>
-        <w:rPr>
-          <w:lang w:bidi="fa-IR"/>
-        </w:rPr>
-        <w:t>class_list.append(class2)</w:t>
+      <w:proofErr w:type="spellStart"/>
+      <w:r>
+        <w:rPr>
+          <w:lang w:bidi="fa-IR"/>
+        </w:rPr>
+        <w:t>class_</w:t>
+      </w:r>
+      <w:proofErr w:type="gramStart"/>
+      <w:r>
+        <w:rPr>
+          <w:lang w:bidi="fa-IR"/>
+        </w:rPr>
+        <w:t>list.append</w:t>
+      </w:r>
+      <w:proofErr w:type="spellEnd"/>
+      <w:proofErr w:type="gramEnd"/>
+      <w:r>
+        <w:rPr>
+          <w:lang w:bidi="fa-IR"/>
+        </w:rPr>
+        <w:t>(class2)</w:t>
       </w:r>
     </w:p>
     <w:p>
@@ -1557,17 +2240,33 @@
           <w:lang w:bidi="fa-IR"/>
         </w:rPr>
       </w:pPr>
-      <w:r>
-        <w:rPr>
-          <w:lang w:bidi="fa-IR"/>
-        </w:rPr>
-        <w:t>factory_info</w:t>
-      </w:r>
-      <w:r>
-        <w:rPr>
-          <w:lang w:bidi="fa-IR"/>
-        </w:rPr>
-        <w:t>.products = products</w:t>
+      <w:proofErr w:type="spellStart"/>
+      <w:r>
+        <w:rPr>
+          <w:lang w:bidi="fa-IR"/>
+        </w:rPr>
+        <w:t>factory_</w:t>
+      </w:r>
+      <w:proofErr w:type="gramStart"/>
+      <w:r>
+        <w:rPr>
+          <w:lang w:bidi="fa-IR"/>
+        </w:rPr>
+        <w:t>info</w:t>
+      </w:r>
+      <w:r>
+        <w:rPr>
+          <w:lang w:bidi="fa-IR"/>
+        </w:rPr>
+        <w:t>.products</w:t>
+      </w:r>
+      <w:proofErr w:type="spellEnd"/>
+      <w:proofErr w:type="gramEnd"/>
+      <w:r>
+        <w:rPr>
+          <w:lang w:bidi="fa-IR"/>
+        </w:rPr>
+        <w:t xml:space="preserve"> = products</w:t>
       </w:r>
     </w:p>
     <w:p>
@@ -1577,18 +2276,48 @@
           <w:lang w:bidi="fa-IR"/>
         </w:rPr>
       </w:pPr>
-      <w:r>
-        <w:rPr>
-          <w:lang w:bidi="fa-IR"/>
-        </w:rPr>
-        <w:t>factory_info</w:t>
-      </w:r>
-      <w:r>
-        <w:rPr>
-          <w:lang w:bidi="fa-IR"/>
-        </w:rPr>
-        <w:t>.products_common_methods = method_list</w:t>
-      </w:r>
+      <w:proofErr w:type="spellStart"/>
+      <w:r>
+        <w:rPr>
+          <w:lang w:bidi="fa-IR"/>
+        </w:rPr>
+        <w:t>factory_</w:t>
+      </w:r>
+      <w:proofErr w:type="gramStart"/>
+      <w:r>
+        <w:rPr>
+          <w:lang w:bidi="fa-IR"/>
+        </w:rPr>
+        <w:t>info</w:t>
+      </w:r>
+      <w:r>
+        <w:rPr>
+          <w:lang w:bidi="fa-IR"/>
+        </w:rPr>
+        <w:t>.products</w:t>
+      </w:r>
+      <w:proofErr w:type="gramEnd"/>
+      <w:r>
+        <w:rPr>
+          <w:lang w:bidi="fa-IR"/>
+        </w:rPr>
+        <w:t>_common_methods</w:t>
+      </w:r>
+      <w:proofErr w:type="spellEnd"/>
+      <w:r>
+        <w:rPr>
+          <w:lang w:bidi="fa-IR"/>
+        </w:rPr>
+        <w:t xml:space="preserve"> = </w:t>
+      </w:r>
+      <w:proofErr w:type="spellStart"/>
+      <w:r>
+        <w:rPr>
+          <w:lang w:bidi="fa-IR"/>
+        </w:rPr>
+        <w:t>method_list</w:t>
+      </w:r>
+      <w:proofErr w:type="spellEnd"/>
     </w:p>
     <w:p>
       <w:pPr>
@@ -1605,34 +2334,111 @@
           <w:lang w:bidi="fa-IR"/>
         </w:rPr>
         <w:lastRenderedPageBreak/>
-        <w:t>return factory_info</w:t>
-      </w:r>
-    </w:p>
-    <w:p>
-      <w:pPr>
-        <w:rPr>
-          <w:lang w:bidi="fa-IR"/>
-        </w:rPr>
-      </w:pPr>
-      <w:r>
-        <w:rPr>
-          <w:lang w:bidi="fa-IR"/>
-        </w:rPr>
-        <w:t>def fix_product(product, interface):</w:t>
-      </w:r>
-    </w:p>
-    <w:p>
-      <w:pPr>
-        <w:rPr>
-          <w:lang w:bidi="fa-IR"/>
-        </w:rPr>
-      </w:pPr>
-      <w:r>
-        <w:rPr>
-          <w:lang w:bidi="fa-IR"/>
-        </w:rPr>
-        <w:tab/>
-        <w:t>product.add_import_statement(interface.package)</w:t>
+        <w:t xml:space="preserve">return </w:t>
+      </w:r>
+      <w:proofErr w:type="spellStart"/>
+      <w:r>
+        <w:rPr>
+          <w:lang w:bidi="fa-IR"/>
+        </w:rPr>
+        <w:t>factory_info</w:t>
+      </w:r>
+      <w:proofErr w:type="spellEnd"/>
+    </w:p>
+    <w:p>
+      <w:pPr>
+        <w:rPr>
+          <w:lang w:bidi="fa-IR"/>
+        </w:rPr>
+      </w:pPr>
+      <w:r>
+        <w:rPr>
+          <w:lang w:bidi="fa-IR"/>
+        </w:rPr>
+        <w:t xml:space="preserve">def </w:t>
+      </w:r>
+      <w:proofErr w:type="spellStart"/>
+      <w:r>
+        <w:rPr>
+          <w:lang w:bidi="fa-IR"/>
+        </w:rPr>
+        <w:t>fix_</w:t>
+      </w:r>
+      <w:proofErr w:type="gramStart"/>
+      <w:r>
+        <w:rPr>
+          <w:lang w:bidi="fa-IR"/>
+        </w:rPr>
+        <w:t>product</w:t>
+      </w:r>
+      <w:proofErr w:type="spellEnd"/>
+      <w:r>
+        <w:rPr>
+          <w:lang w:bidi="fa-IR"/>
+        </w:rPr>
+        <w:t>(</w:t>
+      </w:r>
+      <w:proofErr w:type="gramEnd"/>
+      <w:r>
+        <w:rPr>
+          <w:lang w:bidi="fa-IR"/>
+        </w:rPr>
+        <w:t>product, interface):</w:t>
+      </w:r>
+    </w:p>
+    <w:p>
+      <w:pPr>
+        <w:rPr>
+          <w:lang w:bidi="fa-IR"/>
+        </w:rPr>
+      </w:pPr>
+      <w:r>
+        <w:rPr>
+          <w:lang w:bidi="fa-IR"/>
+        </w:rPr>
+        <w:tab/>
+      </w:r>
+      <w:proofErr w:type="spellStart"/>
+      <w:r>
+        <w:rPr>
+          <w:lang w:bidi="fa-IR"/>
+        </w:rPr>
+        <w:t>product.add_import_</w:t>
+      </w:r>
+      <w:proofErr w:type="gramStart"/>
+      <w:r>
+        <w:rPr>
+          <w:lang w:bidi="fa-IR"/>
+        </w:rPr>
+        <w:t>statement</w:t>
+      </w:r>
+      <w:proofErr w:type="spellEnd"/>
+      <w:r>
+        <w:rPr>
+          <w:lang w:bidi="fa-IR"/>
+        </w:rPr>
+        <w:t>(</w:t>
+      </w:r>
+      <w:proofErr w:type="spellStart"/>
+      <w:proofErr w:type="gramEnd"/>
+      <w:r>
+        <w:rPr>
+          <w:lang w:bidi="fa-IR"/>
+        </w:rPr>
+        <w:t>interface.package</w:t>
+      </w:r>
+      <w:proofErr w:type="spellEnd"/>
+      <w:r>
+        <w:rPr>
+          <w:lang w:bidi="fa-IR"/>
+        </w:rPr>
+        <w:t>, interface.name</w:t>
+      </w:r>
+      <w:r>
+        <w:rPr>
+          <w:lang w:bidi="fa-IR"/>
+        </w:rPr>
+        <w:t>)</w:t>
       </w:r>
     </w:p>
     <w:p>
@@ -1649,39 +2455,124 @@
           <w:lang w:bidi="fa-IR"/>
         </w:rPr>
         <w:tab/>
-        <w:t>product.add_implement_statement(interface.name)</w:t>
-      </w:r>
-    </w:p>
-    <w:p>
-      <w:pPr>
-        <w:rPr>
-          <w:lang w:bidi="fa-IR"/>
-        </w:rPr>
-      </w:pPr>
-      <w:r>
-        <w:rPr>
-          <w:lang w:bidi="fa-IR"/>
-        </w:rPr>
-        <w:t>def fix_creator(creator, interface, products):</w:t>
-      </w:r>
-    </w:p>
-    <w:p>
-      <w:pPr>
-        <w:rPr>
-          <w:lang w:bidi="fa-IR"/>
-        </w:rPr>
-      </w:pPr>
-      <w:r>
-        <w:rPr>
-          <w:lang w:bidi="fa-IR"/>
-        </w:rPr>
-        <w:tab/>
-      </w:r>
-      <w:r>
-        <w:rPr>
-          <w:lang w:bidi="fa-IR"/>
-        </w:rPr>
-        <w:t>creator.add_import_statement(interface.package)</w:t>
+      </w:r>
+      <w:proofErr w:type="spellStart"/>
+      <w:r>
+        <w:rPr>
+          <w:lang w:bidi="fa-IR"/>
+        </w:rPr>
+        <w:t>product.add_implement_</w:t>
+      </w:r>
+      <w:proofErr w:type="gramStart"/>
+      <w:r>
+        <w:rPr>
+          <w:lang w:bidi="fa-IR"/>
+        </w:rPr>
+        <w:t>statement</w:t>
+      </w:r>
+      <w:proofErr w:type="spellEnd"/>
+      <w:r>
+        <w:rPr>
+          <w:lang w:bidi="fa-IR"/>
+        </w:rPr>
+        <w:t>(</w:t>
+      </w:r>
+      <w:proofErr w:type="gramEnd"/>
+      <w:r>
+        <w:rPr>
+          <w:lang w:bidi="fa-IR"/>
+        </w:rPr>
+        <w:t xml:space="preserve">product.name, </w:t>
+      </w:r>
+      <w:r>
+        <w:rPr>
+          <w:lang w:bidi="fa-IR"/>
+        </w:rPr>
+        <w:t>interface.name)</w:t>
+      </w:r>
+    </w:p>
+    <w:p>
+      <w:pPr>
+        <w:rPr>
+          <w:lang w:bidi="fa-IR"/>
+        </w:rPr>
+      </w:pPr>
+      <w:r>
+        <w:rPr>
+          <w:lang w:bidi="fa-IR"/>
+        </w:rPr>
+        <w:t xml:space="preserve">def </w:t>
+      </w:r>
+      <w:proofErr w:type="spellStart"/>
+      <w:r>
+        <w:rPr>
+          <w:lang w:bidi="fa-IR"/>
+        </w:rPr>
+        <w:t>fix_</w:t>
+      </w:r>
+      <w:proofErr w:type="gramStart"/>
+      <w:r>
+        <w:rPr>
+          <w:lang w:bidi="fa-IR"/>
+        </w:rPr>
+        <w:t>creator</w:t>
+      </w:r>
+      <w:proofErr w:type="spellEnd"/>
+      <w:r>
+        <w:rPr>
+          <w:lang w:bidi="fa-IR"/>
+        </w:rPr>
+        <w:t>(</w:t>
+      </w:r>
+      <w:proofErr w:type="gramEnd"/>
+      <w:r>
+        <w:rPr>
+          <w:lang w:bidi="fa-IR"/>
+        </w:rPr>
+        <w:t>creator, interface, products):</w:t>
+      </w:r>
+    </w:p>
+    <w:p>
+      <w:pPr>
+        <w:rPr>
+          <w:lang w:bidi="fa-IR"/>
+        </w:rPr>
+      </w:pPr>
+      <w:r>
+        <w:rPr>
+          <w:lang w:bidi="fa-IR"/>
+        </w:rPr>
+        <w:tab/>
+      </w:r>
+      <w:proofErr w:type="spellStart"/>
+      <w:r>
+        <w:rPr>
+          <w:lang w:bidi="fa-IR"/>
+        </w:rPr>
+        <w:t>creator.add_import_statement</w:t>
+      </w:r>
+      <w:proofErr w:type="spellEnd"/>
+      <w:r>
+        <w:rPr>
+          <w:lang w:bidi="fa-IR"/>
+        </w:rPr>
+        <w:t>(</w:t>
+      </w:r>
+      <w:proofErr w:type="spellStart"/>
+      <w:proofErr w:type="gramStart"/>
+      <w:r>
+        <w:rPr>
+          <w:lang w:bidi="fa-IR"/>
+        </w:rPr>
+        <w:t>interface.package</w:t>
+      </w:r>
+      <w:proofErr w:type="spellEnd"/>
+      <w:proofErr w:type="gramEnd"/>
+      <w:r>
+        <w:rPr>
+          <w:lang w:bidi="fa-IR"/>
+        </w:rPr>
+        <w:t>)</w:t>
       </w:r>
     </w:p>
     <w:p>
@@ -1700,22 +2591,1579 @@
     </w:p>
     <w:p>
       <w:pPr>
-        <w:rPr>
-          <w:lang w:bidi="fa-IR"/>
-        </w:rPr>
-      </w:pPr>
-      <w:r>
-        <w:rPr>
-          <w:lang w:bidi="fa-IR"/>
-        </w:rPr>
-        <w:tab/>
-      </w:r>
-      <w:r>
-        <w:rPr>
-          <w:lang w:bidi="fa-IR"/>
-        </w:rPr>
-        <w:tab/>
-        <w:t>creator.replace_type(products, interface.name)</w:t>
+        <w:pBdr>
+          <w:bottom w:val="single" w:sz="6" w:space="1" w:color="auto"/>
+        </w:pBdr>
+        <w:rPr>
+          <w:lang w:bidi="fa-IR"/>
+        </w:rPr>
+      </w:pPr>
+      <w:r>
+        <w:rPr>
+          <w:lang w:bidi="fa-IR"/>
+        </w:rPr>
+        <w:tab/>
+      </w:r>
+      <w:r>
+        <w:rPr>
+          <w:lang w:bidi="fa-IR"/>
+        </w:rPr>
+        <w:tab/>
+      </w:r>
+      <w:proofErr w:type="spellStart"/>
+      <w:proofErr w:type="gramStart"/>
+      <w:r>
+        <w:rPr>
+          <w:lang w:bidi="fa-IR"/>
+        </w:rPr>
+        <w:t>creator.replace</w:t>
+      </w:r>
+      <w:proofErr w:type="gramEnd"/>
+      <w:r>
+        <w:rPr>
+          <w:lang w:bidi="fa-IR"/>
+        </w:rPr>
+        <w:t>_type</w:t>
+      </w:r>
+      <w:proofErr w:type="spellEnd"/>
+      <w:r>
+        <w:rPr>
+          <w:lang w:bidi="fa-IR"/>
+        </w:rPr>
+        <w:t>(product, interface.name)</w:t>
+      </w:r>
+    </w:p>
+    <w:p>
+      <w:pPr>
+        <w:rPr>
+          <w:lang w:bidi="fa-IR"/>
+        </w:rPr>
+      </w:pPr>
+      <w:r>
+        <w:rPr>
+          <w:lang w:bidi="fa-IR"/>
+        </w:rPr>
+        <w:t xml:space="preserve">def </w:t>
+      </w:r>
+      <w:proofErr w:type="spellStart"/>
+      <w:r>
+        <w:rPr>
+          <w:lang w:bidi="fa-IR"/>
+        </w:rPr>
+        <w:t>add_import_</w:t>
+      </w:r>
+      <w:proofErr w:type="gramStart"/>
+      <w:r>
+        <w:rPr>
+          <w:lang w:bidi="fa-IR"/>
+        </w:rPr>
+        <w:t>statement</w:t>
+      </w:r>
+      <w:proofErr w:type="spellEnd"/>
+      <w:r>
+        <w:rPr>
+          <w:lang w:bidi="fa-IR"/>
+        </w:rPr>
+        <w:t>(</w:t>
+      </w:r>
+      <w:proofErr w:type="gramEnd"/>
+      <w:r>
+        <w:rPr>
+          <w:lang w:bidi="fa-IR"/>
+        </w:rPr>
+        <w:t>package, name):</w:t>
+      </w:r>
+    </w:p>
+    <w:p>
+      <w:pPr>
+        <w:rPr>
+          <w:lang w:bidi="fa-IR"/>
+        </w:rPr>
+      </w:pPr>
+      <w:r>
+        <w:rPr>
+          <w:lang w:bidi="fa-IR"/>
+        </w:rPr>
+        <w:tab/>
+        <w:t xml:space="preserve">package = </w:t>
+      </w:r>
+      <w:proofErr w:type="spellStart"/>
+      <w:proofErr w:type="gramStart"/>
+      <w:r>
+        <w:rPr>
+          <w:lang w:bidi="fa-IR"/>
+        </w:rPr>
+        <w:t>enterPackageDeclaration</w:t>
+      </w:r>
+      <w:proofErr w:type="spellEnd"/>
+      <w:r>
+        <w:rPr>
+          <w:lang w:bidi="fa-IR"/>
+        </w:rPr>
+        <w:t>(</w:t>
+      </w:r>
+      <w:proofErr w:type="gramEnd"/>
+      <w:r>
+        <w:rPr>
+          <w:lang w:bidi="fa-IR"/>
+        </w:rPr>
+        <w:t>)</w:t>
+      </w:r>
+    </w:p>
+    <w:p>
+      <w:pPr>
+        <w:rPr>
+          <w:lang w:bidi="fa-IR"/>
+        </w:rPr>
+      </w:pPr>
+      <w:r>
+        <w:rPr>
+          <w:lang w:bidi="fa-IR"/>
+        </w:rPr>
+        <w:tab/>
+      </w:r>
+      <w:proofErr w:type="spellStart"/>
+      <w:r>
+        <w:rPr>
+          <w:lang w:bidi="fa-IR"/>
+        </w:rPr>
+        <w:t>current_token</w:t>
+      </w:r>
+      <w:proofErr w:type="spellEnd"/>
+      <w:r>
+        <w:rPr>
+          <w:lang w:bidi="fa-IR"/>
+        </w:rPr>
+        <w:t xml:space="preserve"> = </w:t>
+      </w:r>
+      <w:proofErr w:type="spellStart"/>
+      <w:proofErr w:type="gramStart"/>
+      <w:r>
+        <w:rPr>
+          <w:lang w:bidi="fa-IR"/>
+        </w:rPr>
+        <w:t>package.stop</w:t>
+      </w:r>
+      <w:proofErr w:type="gramEnd"/>
+      <w:r>
+        <w:rPr>
+          <w:lang w:bidi="fa-IR"/>
+        </w:rPr>
+        <w:t>.token</w:t>
+      </w:r>
+      <w:proofErr w:type="spellEnd"/>
+    </w:p>
+    <w:p>
+      <w:pPr>
+        <w:rPr>
+          <w:lang w:bidi="fa-IR"/>
+        </w:rPr>
+      </w:pPr>
+      <w:r>
+        <w:rPr>
+          <w:lang w:bidi="fa-IR"/>
+        </w:rPr>
+        <w:tab/>
+        <w:t xml:space="preserve">import = </w:t>
+      </w:r>
+      <w:proofErr w:type="spellStart"/>
+      <w:proofErr w:type="gramStart"/>
+      <w:r>
+        <w:rPr>
+          <w:lang w:bidi="fa-IR"/>
+        </w:rPr>
+        <w:t>enterImportDeclaration</w:t>
+      </w:r>
+      <w:proofErr w:type="spellEnd"/>
+      <w:r>
+        <w:rPr>
+          <w:lang w:bidi="fa-IR"/>
+        </w:rPr>
+        <w:t>(</w:t>
+      </w:r>
+      <w:proofErr w:type="gramEnd"/>
+      <w:r>
+        <w:rPr>
+          <w:lang w:bidi="fa-IR"/>
+        </w:rPr>
+        <w:t>)</w:t>
+      </w:r>
+    </w:p>
+    <w:p>
+      <w:pPr>
+        <w:rPr>
+          <w:lang w:bidi="fa-IR"/>
+        </w:rPr>
+      </w:pPr>
+      <w:r>
+        <w:rPr>
+          <w:lang w:bidi="fa-IR"/>
+        </w:rPr>
+        <w:tab/>
+        <w:t>while import is not None:</w:t>
+      </w:r>
+    </w:p>
+    <w:p>
+      <w:pPr>
+        <w:rPr>
+          <w:lang w:bidi="fa-IR"/>
+        </w:rPr>
+      </w:pPr>
+      <w:r>
+        <w:rPr>
+          <w:lang w:bidi="fa-IR"/>
+        </w:rPr>
+        <w:tab/>
+      </w:r>
+      <w:r>
+        <w:rPr>
+          <w:lang w:bidi="fa-IR"/>
+        </w:rPr>
+        <w:tab/>
+      </w:r>
+      <w:proofErr w:type="spellStart"/>
+      <w:r>
+        <w:rPr>
+          <w:lang w:bidi="fa-IR"/>
+        </w:rPr>
+        <w:t>current_token</w:t>
+      </w:r>
+      <w:proofErr w:type="spellEnd"/>
+      <w:r>
+        <w:rPr>
+          <w:lang w:bidi="fa-IR"/>
+        </w:rPr>
+        <w:t xml:space="preserve"> = </w:t>
+      </w:r>
+      <w:proofErr w:type="spellStart"/>
+      <w:proofErr w:type="gramStart"/>
+      <w:r>
+        <w:rPr>
+          <w:lang w:bidi="fa-IR"/>
+        </w:rPr>
+        <w:t>import.stop</w:t>
+      </w:r>
+      <w:proofErr w:type="gramEnd"/>
+      <w:r>
+        <w:rPr>
+          <w:lang w:bidi="fa-IR"/>
+        </w:rPr>
+        <w:t>.token</w:t>
+      </w:r>
+      <w:proofErr w:type="spellEnd"/>
+    </w:p>
+    <w:p>
+      <w:pPr>
+        <w:rPr>
+          <w:lang w:bidi="fa-IR"/>
+        </w:rPr>
+      </w:pPr>
+      <w:r>
+        <w:rPr>
+          <w:lang w:bidi="fa-IR"/>
+        </w:rPr>
+        <w:tab/>
+      </w:r>
+      <w:r>
+        <w:rPr>
+          <w:lang w:bidi="fa-IR"/>
+        </w:rPr>
+        <w:tab/>
+        <w:t xml:space="preserve">import = </w:t>
+      </w:r>
+      <w:proofErr w:type="spellStart"/>
+      <w:proofErr w:type="gramStart"/>
+      <w:r>
+        <w:rPr>
+          <w:lang w:bidi="fa-IR"/>
+        </w:rPr>
+        <w:t>enterImportDeclartion</w:t>
+      </w:r>
+      <w:proofErr w:type="spellEnd"/>
+      <w:r>
+        <w:rPr>
+          <w:lang w:bidi="fa-IR"/>
+        </w:rPr>
+        <w:t>(</w:t>
+      </w:r>
+      <w:proofErr w:type="gramEnd"/>
+      <w:r>
+        <w:rPr>
+          <w:lang w:bidi="fa-IR"/>
+        </w:rPr>
+        <w:t>)</w:t>
+      </w:r>
+    </w:p>
+    <w:p>
+      <w:pPr>
+        <w:rPr>
+          <w:lang w:bidi="fa-IR"/>
+        </w:rPr>
+      </w:pPr>
+      <w:r>
+        <w:rPr>
+          <w:lang w:bidi="fa-IR"/>
+        </w:rPr>
+        <w:tab/>
+      </w:r>
+      <w:proofErr w:type="spellStart"/>
+      <w:r>
+        <w:rPr>
+          <w:lang w:bidi="fa-IR"/>
+        </w:rPr>
+        <w:t>import_text</w:t>
+      </w:r>
+      <w:proofErr w:type="spellEnd"/>
+      <w:r>
+        <w:rPr>
+          <w:lang w:bidi="fa-IR"/>
+        </w:rPr>
+        <w:t xml:space="preserve"> = ‘</w:t>
+      </w:r>
+      <w:proofErr w:type="gramStart"/>
+      <w:r>
+        <w:rPr>
+          <w:lang w:bidi="fa-IR"/>
+        </w:rPr>
+        <w:t>import ’</w:t>
+      </w:r>
+      <w:proofErr w:type="gramEnd"/>
+      <w:r>
+        <w:rPr>
+          <w:lang w:bidi="fa-IR"/>
+        </w:rPr>
+        <w:t xml:space="preserve"> + package + ‘.’ + name + ‘;’</w:t>
+      </w:r>
+    </w:p>
+    <w:p>
+      <w:pPr>
+        <w:pBdr>
+          <w:bottom w:val="single" w:sz="6" w:space="1" w:color="auto"/>
+        </w:pBdr>
+        <w:rPr>
+          <w:lang w:bidi="fa-IR"/>
+        </w:rPr>
+      </w:pPr>
+      <w:r>
+        <w:rPr>
+          <w:lang w:bidi="fa-IR"/>
+        </w:rPr>
+        <w:tab/>
+      </w:r>
+      <w:proofErr w:type="spellStart"/>
+      <w:r>
+        <w:rPr>
+          <w:lang w:bidi="fa-IR"/>
+        </w:rPr>
+        <w:t>token_stream_</w:t>
+      </w:r>
+      <w:proofErr w:type="gramStart"/>
+      <w:r>
+        <w:rPr>
+          <w:lang w:bidi="fa-IR"/>
+        </w:rPr>
+        <w:t>rewirter.insertAfter</w:t>
+      </w:r>
+      <w:proofErr w:type="spellEnd"/>
+      <w:proofErr w:type="gramEnd"/>
+      <w:r>
+        <w:rPr>
+          <w:lang w:bidi="fa-IR"/>
+        </w:rPr>
+        <w:t>(</w:t>
+      </w:r>
+      <w:proofErr w:type="spellStart"/>
+      <w:r>
+        <w:rPr>
+          <w:lang w:bidi="fa-IR"/>
+        </w:rPr>
+        <w:t>current_token</w:t>
+      </w:r>
+      <w:proofErr w:type="spellEnd"/>
+      <w:r>
+        <w:rPr>
+          <w:lang w:bidi="fa-IR"/>
+        </w:rPr>
+        <w:t xml:space="preserve">, </w:t>
+      </w:r>
+      <w:proofErr w:type="spellStart"/>
+      <w:r>
+        <w:rPr>
+          <w:lang w:bidi="fa-IR"/>
+        </w:rPr>
+        <w:t>import_text</w:t>
+      </w:r>
+      <w:proofErr w:type="spellEnd"/>
+      <w:r>
+        <w:rPr>
+          <w:lang w:bidi="fa-IR"/>
+        </w:rPr>
+        <w:t>)</w:t>
+      </w:r>
+    </w:p>
+    <w:p>
+      <w:pPr>
+        <w:rPr>
+          <w:lang w:bidi="fa-IR"/>
+        </w:rPr>
+      </w:pPr>
+      <w:r>
+        <w:rPr>
+          <w:lang w:bidi="fa-IR"/>
+        </w:rPr>
+        <w:t xml:space="preserve">def </w:t>
+      </w:r>
+      <w:proofErr w:type="spellStart"/>
+      <w:r>
+        <w:rPr>
+          <w:lang w:bidi="fa-IR"/>
+        </w:rPr>
+        <w:t>add_implement_</w:t>
+      </w:r>
+      <w:proofErr w:type="gramStart"/>
+      <w:r>
+        <w:rPr>
+          <w:lang w:bidi="fa-IR"/>
+        </w:rPr>
+        <w:t>statement</w:t>
+      </w:r>
+      <w:proofErr w:type="spellEnd"/>
+      <w:r>
+        <w:rPr>
+          <w:lang w:bidi="fa-IR"/>
+        </w:rPr>
+        <w:t>(</w:t>
+      </w:r>
+      <w:proofErr w:type="spellStart"/>
+      <w:proofErr w:type="gramEnd"/>
+      <w:r>
+        <w:rPr>
+          <w:lang w:bidi="fa-IR"/>
+        </w:rPr>
+        <w:t>class_name</w:t>
+      </w:r>
+      <w:proofErr w:type="spellEnd"/>
+      <w:r>
+        <w:rPr>
+          <w:lang w:bidi="fa-IR"/>
+        </w:rPr>
+        <w:t xml:space="preserve">, </w:t>
+      </w:r>
+      <w:proofErr w:type="spellStart"/>
+      <w:r>
+        <w:rPr>
+          <w:lang w:bidi="fa-IR"/>
+        </w:rPr>
+        <w:t>interface_name</w:t>
+      </w:r>
+      <w:proofErr w:type="spellEnd"/>
+      <w:r>
+        <w:rPr>
+          <w:lang w:bidi="fa-IR"/>
+        </w:rPr>
+        <w:t>):</w:t>
+      </w:r>
+    </w:p>
+    <w:p>
+      <w:pPr>
+        <w:rPr>
+          <w:lang w:bidi="fa-IR"/>
+        </w:rPr>
+      </w:pPr>
+      <w:r>
+        <w:rPr>
+          <w:lang w:bidi="fa-IR"/>
+        </w:rPr>
+        <w:tab/>
+        <w:t xml:space="preserve">if </w:t>
+      </w:r>
+      <w:proofErr w:type="spellStart"/>
+      <w:proofErr w:type="gramStart"/>
+      <w:r>
+        <w:rPr>
+          <w:lang w:bidi="fa-IR"/>
+        </w:rPr>
+        <w:t>enterClassDeclaration</w:t>
+      </w:r>
+      <w:proofErr w:type="spellEnd"/>
+      <w:r>
+        <w:rPr>
+          <w:lang w:bidi="fa-IR"/>
+        </w:rPr>
+        <w:t>(</w:t>
+      </w:r>
+      <w:proofErr w:type="gramEnd"/>
+      <w:r>
+        <w:rPr>
+          <w:lang w:bidi="fa-IR"/>
+        </w:rPr>
+        <w:t>)</w:t>
+      </w:r>
+      <w:r>
+        <w:rPr>
+          <w:lang w:bidi="fa-IR"/>
+        </w:rPr>
+        <w:t xml:space="preserve">.name == </w:t>
+      </w:r>
+      <w:proofErr w:type="spellStart"/>
+      <w:r>
+        <w:rPr>
+          <w:lang w:bidi="fa-IR"/>
+        </w:rPr>
+        <w:t>class_name</w:t>
+      </w:r>
+      <w:proofErr w:type="spellEnd"/>
+      <w:r>
+        <w:rPr>
+          <w:lang w:bidi="fa-IR"/>
+        </w:rPr>
+        <w:t>:</w:t>
+      </w:r>
+    </w:p>
+    <w:p>
+      <w:pPr>
+        <w:rPr>
+          <w:lang w:bidi="fa-IR"/>
+        </w:rPr>
+      </w:pPr>
+      <w:r>
+        <w:rPr>
+          <w:lang w:bidi="fa-IR"/>
+        </w:rPr>
+        <w:tab/>
+      </w:r>
+      <w:r>
+        <w:rPr>
+          <w:lang w:bidi="fa-IR"/>
+        </w:rPr>
+        <w:tab/>
+      </w:r>
+      <w:r>
+        <w:rPr>
+          <w:lang w:bidi="fa-IR"/>
+        </w:rPr>
+        <w:t xml:space="preserve">class = </w:t>
+      </w:r>
+      <w:proofErr w:type="spellStart"/>
+      <w:proofErr w:type="gramStart"/>
+      <w:r>
+        <w:rPr>
+          <w:lang w:bidi="fa-IR"/>
+        </w:rPr>
+        <w:t>enterClassDeclaration</w:t>
+      </w:r>
+      <w:proofErr w:type="spellEnd"/>
+      <w:r>
+        <w:rPr>
+          <w:lang w:bidi="fa-IR"/>
+        </w:rPr>
+        <w:t>(</w:t>
+      </w:r>
+      <w:proofErr w:type="gramEnd"/>
+      <w:r>
+        <w:rPr>
+          <w:lang w:bidi="fa-IR"/>
+        </w:rPr>
+        <w:t>)</w:t>
+      </w:r>
+    </w:p>
+    <w:p>
+      <w:pPr>
+        <w:rPr>
+          <w:lang w:bidi="fa-IR"/>
+        </w:rPr>
+      </w:pPr>
+      <w:r>
+        <w:rPr>
+          <w:lang w:bidi="fa-IR"/>
+        </w:rPr>
+        <w:tab/>
+        <w:t xml:space="preserve">while </w:t>
+      </w:r>
+      <w:r>
+        <w:rPr>
+          <w:lang w:bidi="fa-IR"/>
+        </w:rPr>
+        <w:t>(</w:t>
+      </w:r>
+      <w:proofErr w:type="spellStart"/>
+      <w:proofErr w:type="gramStart"/>
+      <w:r>
+        <w:rPr>
+          <w:lang w:bidi="fa-IR"/>
+        </w:rPr>
+        <w:t>enterClassDeclaration</w:t>
+      </w:r>
+      <w:proofErr w:type="spellEnd"/>
+      <w:r>
+        <w:rPr>
+          <w:lang w:bidi="fa-IR"/>
+        </w:rPr>
+        <w:t>(</w:t>
+      </w:r>
+      <w:proofErr w:type="gramEnd"/>
+      <w:r>
+        <w:rPr>
+          <w:lang w:bidi="fa-IR"/>
+        </w:rPr>
+        <w:t>)</w:t>
+      </w:r>
+      <w:r>
+        <w:rPr>
+          <w:lang w:bidi="fa-IR"/>
+        </w:rPr>
+        <w:t xml:space="preserve"> </w:t>
+      </w:r>
+      <w:r>
+        <w:rPr>
+          <w:lang w:bidi="fa-IR"/>
+        </w:rPr>
+        <w:t xml:space="preserve">is not </w:t>
+      </w:r>
+      <w:r>
+        <w:rPr>
+          <w:lang w:bidi="fa-IR"/>
+        </w:rPr>
+        <w:t>None</w:t>
+      </w:r>
+      <w:r>
+        <w:rPr>
+          <w:lang w:bidi="fa-IR"/>
+        </w:rPr>
+        <w:t>)</w:t>
+      </w:r>
+      <w:r>
+        <w:rPr>
+          <w:lang w:bidi="fa-IR"/>
+        </w:rPr>
+        <w:t>:</w:t>
+      </w:r>
+    </w:p>
+    <w:p>
+      <w:pPr>
+        <w:rPr>
+          <w:lang w:bidi="fa-IR"/>
+        </w:rPr>
+      </w:pPr>
+      <w:r>
+        <w:rPr>
+          <w:lang w:bidi="fa-IR"/>
+        </w:rPr>
+        <w:tab/>
+      </w:r>
+      <w:r>
+        <w:rPr>
+          <w:lang w:bidi="fa-IR"/>
+        </w:rPr>
+        <w:tab/>
+      </w:r>
+      <w:r>
+        <w:rPr>
+          <w:lang w:bidi="fa-IR"/>
+        </w:rPr>
+        <w:t xml:space="preserve">if </w:t>
+      </w:r>
+      <w:proofErr w:type="spellStart"/>
+      <w:proofErr w:type="gramStart"/>
+      <w:r>
+        <w:rPr>
+          <w:lang w:bidi="fa-IR"/>
+        </w:rPr>
+        <w:t>enterClassDeclaration</w:t>
+      </w:r>
+      <w:proofErr w:type="spellEnd"/>
+      <w:r>
+        <w:rPr>
+          <w:lang w:bidi="fa-IR"/>
+        </w:rPr>
+        <w:t>(</w:t>
+      </w:r>
+      <w:proofErr w:type="gramEnd"/>
+      <w:r>
+        <w:rPr>
+          <w:lang w:bidi="fa-IR"/>
+        </w:rPr>
+        <w:t xml:space="preserve">).name == </w:t>
+      </w:r>
+      <w:proofErr w:type="spellStart"/>
+      <w:r>
+        <w:rPr>
+          <w:lang w:bidi="fa-IR"/>
+        </w:rPr>
+        <w:t>class_name</w:t>
+      </w:r>
+      <w:proofErr w:type="spellEnd"/>
+      <w:r>
+        <w:rPr>
+          <w:lang w:bidi="fa-IR"/>
+        </w:rPr>
+        <w:t>:</w:t>
+      </w:r>
+    </w:p>
+    <w:p>
+      <w:pPr>
+        <w:rPr>
+          <w:lang w:bidi="fa-IR"/>
+        </w:rPr>
+      </w:pPr>
+      <w:r>
+        <w:rPr>
+          <w:lang w:bidi="fa-IR"/>
+        </w:rPr>
+        <w:tab/>
+      </w:r>
+      <w:r>
+        <w:rPr>
+          <w:lang w:bidi="fa-IR"/>
+        </w:rPr>
+        <w:tab/>
+      </w:r>
+      <w:r>
+        <w:rPr>
+          <w:lang w:bidi="fa-IR"/>
+        </w:rPr>
+        <w:tab/>
+      </w:r>
+      <w:r>
+        <w:rPr>
+          <w:lang w:bidi="fa-IR"/>
+        </w:rPr>
+        <w:t xml:space="preserve">class = </w:t>
+      </w:r>
+      <w:proofErr w:type="spellStart"/>
+      <w:proofErr w:type="gramStart"/>
+      <w:r>
+        <w:rPr>
+          <w:lang w:bidi="fa-IR"/>
+        </w:rPr>
+        <w:t>enterClassDeclaration</w:t>
+      </w:r>
+      <w:proofErr w:type="spellEnd"/>
+      <w:r>
+        <w:rPr>
+          <w:lang w:bidi="fa-IR"/>
+        </w:rPr>
+        <w:t>(</w:t>
+      </w:r>
+      <w:proofErr w:type="gramEnd"/>
+      <w:r>
+        <w:rPr>
+          <w:lang w:bidi="fa-IR"/>
+        </w:rPr>
+        <w:t>)</w:t>
+      </w:r>
+    </w:p>
+    <w:p>
+      <w:pPr>
+        <w:rPr>
+          <w:lang w:bidi="fa-IR"/>
+        </w:rPr>
+      </w:pPr>
+      <w:r>
+        <w:rPr>
+          <w:lang w:bidi="fa-IR"/>
+        </w:rPr>
+        <w:tab/>
+      </w:r>
+      <w:r>
+        <w:rPr>
+          <w:lang w:bidi="fa-IR"/>
+        </w:rPr>
+        <w:tab/>
+      </w:r>
+      <w:r>
+        <w:rPr>
+          <w:lang w:bidi="fa-IR"/>
+        </w:rPr>
+        <w:tab/>
+        <w:t>break</w:t>
+      </w:r>
+    </w:p>
+    <w:p>
+      <w:pPr>
+        <w:rPr>
+          <w:lang w:bidi="fa-IR"/>
+        </w:rPr>
+      </w:pPr>
+      <w:r>
+        <w:rPr>
+          <w:lang w:bidi="fa-IR"/>
+        </w:rPr>
+        <w:tab/>
+      </w:r>
+      <w:proofErr w:type="spellStart"/>
+      <w:r>
+        <w:rPr>
+          <w:lang w:bidi="fa-IR"/>
+        </w:rPr>
+        <w:t>implement_statement_token</w:t>
+      </w:r>
+      <w:proofErr w:type="spellEnd"/>
+      <w:r>
+        <w:rPr>
+          <w:lang w:bidi="fa-IR"/>
+        </w:rPr>
+        <w:t xml:space="preserve"> = </w:t>
+      </w:r>
+      <w:r>
+        <w:rPr>
+          <w:lang w:bidi="fa-IR"/>
+        </w:rPr>
+        <w:t>None</w:t>
+      </w:r>
+    </w:p>
+    <w:p>
+      <w:pPr>
+        <w:rPr>
+          <w:lang w:bidi="fa-IR"/>
+        </w:rPr>
+      </w:pPr>
+      <w:r>
+        <w:rPr>
+          <w:lang w:bidi="fa-IR"/>
+        </w:rPr>
+        <w:tab/>
+      </w:r>
+      <w:proofErr w:type="spellStart"/>
+      <w:r>
+        <w:rPr>
+          <w:lang w:bidi="fa-IR"/>
+        </w:rPr>
+        <w:t>implement_statement_text</w:t>
+      </w:r>
+      <w:proofErr w:type="spellEnd"/>
+      <w:r>
+        <w:rPr>
+          <w:lang w:bidi="fa-IR"/>
+        </w:rPr>
+        <w:t xml:space="preserve"> = ‘</w:t>
+      </w:r>
+      <w:proofErr w:type="gramStart"/>
+      <w:r>
+        <w:rPr>
+          <w:lang w:bidi="fa-IR"/>
+        </w:rPr>
+        <w:t>implement ’</w:t>
+      </w:r>
+      <w:proofErr w:type="gramEnd"/>
+      <w:r>
+        <w:rPr>
+          <w:lang w:bidi="fa-IR"/>
+        </w:rPr>
+        <w:t xml:space="preserve"> + i</w:t>
+      </w:r>
+      <w:r>
+        <w:rPr>
+          <w:lang w:bidi="fa-IR"/>
+        </w:rPr>
+        <w:t>nterface</w:t>
+      </w:r>
+      <w:r>
+        <w:rPr>
+          <w:lang w:bidi="fa-IR"/>
+        </w:rPr>
+        <w:t xml:space="preserve"> </w:t>
+      </w:r>
+      <w:r>
+        <w:rPr>
+          <w:lang w:bidi="fa-IR"/>
+        </w:rPr>
+        <w:t>+ ‘;’</w:t>
+      </w:r>
+    </w:p>
+    <w:p>
+      <w:pPr>
+        <w:rPr>
+          <w:lang w:bidi="fa-IR"/>
+        </w:rPr>
+      </w:pPr>
+      <w:r>
+        <w:rPr>
+          <w:lang w:bidi="fa-IR"/>
+        </w:rPr>
+        <w:tab/>
+        <w:t xml:space="preserve">if </w:t>
+      </w:r>
+      <w:proofErr w:type="spellStart"/>
+      <w:proofErr w:type="gramStart"/>
+      <w:r>
+        <w:rPr>
+          <w:lang w:bidi="fa-IR"/>
+        </w:rPr>
+        <w:t>class.extend</w:t>
+      </w:r>
+      <w:proofErr w:type="spellEnd"/>
+      <w:proofErr w:type="gramEnd"/>
+      <w:r>
+        <w:rPr>
+          <w:lang w:bidi="fa-IR"/>
+        </w:rPr>
+        <w:t xml:space="preserve"> is not None:</w:t>
+      </w:r>
+    </w:p>
+    <w:p>
+      <w:pPr>
+        <w:rPr>
+          <w:lang w:bidi="fa-IR"/>
+        </w:rPr>
+      </w:pPr>
+      <w:r>
+        <w:rPr>
+          <w:lang w:bidi="fa-IR"/>
+        </w:rPr>
+        <w:tab/>
+      </w:r>
+      <w:r>
+        <w:rPr>
+          <w:lang w:bidi="fa-IR"/>
+        </w:rPr>
+        <w:tab/>
+      </w:r>
+      <w:proofErr w:type="spellStart"/>
+      <w:r>
+        <w:rPr>
+          <w:lang w:bidi="fa-IR"/>
+        </w:rPr>
+        <w:t>implement_statement_token</w:t>
+      </w:r>
+      <w:proofErr w:type="spellEnd"/>
+      <w:r>
+        <w:rPr>
+          <w:lang w:bidi="fa-IR"/>
+        </w:rPr>
+        <w:t xml:space="preserve"> = </w:t>
+      </w:r>
+      <w:proofErr w:type="spellStart"/>
+      <w:proofErr w:type="gramStart"/>
+      <w:r>
+        <w:rPr>
+          <w:lang w:bidi="fa-IR"/>
+        </w:rPr>
+        <w:t>class.extend</w:t>
+      </w:r>
+      <w:proofErr w:type="gramEnd"/>
+      <w:r>
+        <w:rPr>
+          <w:lang w:bidi="fa-IR"/>
+        </w:rPr>
+        <w:t>.token</w:t>
+      </w:r>
+      <w:proofErr w:type="spellEnd"/>
+    </w:p>
+    <w:p>
+      <w:pPr>
+        <w:rPr>
+          <w:lang w:bidi="fa-IR"/>
+        </w:rPr>
+      </w:pPr>
+      <w:r>
+        <w:rPr>
+          <w:lang w:bidi="fa-IR"/>
+        </w:rPr>
+        <w:lastRenderedPageBreak/>
+        <w:tab/>
+        <w:t xml:space="preserve">if </w:t>
+      </w:r>
+      <w:proofErr w:type="spellStart"/>
+      <w:proofErr w:type="gramStart"/>
+      <w:r>
+        <w:rPr>
+          <w:lang w:bidi="fa-IR"/>
+        </w:rPr>
+        <w:t>class.implement</w:t>
+      </w:r>
+      <w:proofErr w:type="spellEnd"/>
+      <w:proofErr w:type="gramEnd"/>
+      <w:r>
+        <w:rPr>
+          <w:lang w:bidi="fa-IR"/>
+        </w:rPr>
+        <w:t xml:space="preserve"> is not None:</w:t>
+      </w:r>
+    </w:p>
+    <w:p>
+      <w:pPr>
+        <w:rPr>
+          <w:lang w:bidi="fa-IR"/>
+        </w:rPr>
+      </w:pPr>
+      <w:r>
+        <w:rPr>
+          <w:lang w:bidi="fa-IR"/>
+        </w:rPr>
+        <w:tab/>
+      </w:r>
+      <w:r>
+        <w:rPr>
+          <w:lang w:bidi="fa-IR"/>
+        </w:rPr>
+        <w:tab/>
+      </w:r>
+      <w:proofErr w:type="spellStart"/>
+      <w:r>
+        <w:rPr>
+          <w:lang w:bidi="fa-IR"/>
+        </w:rPr>
+        <w:t>implement_statement_token</w:t>
+      </w:r>
+      <w:proofErr w:type="spellEnd"/>
+      <w:r>
+        <w:rPr>
+          <w:lang w:bidi="fa-IR"/>
+        </w:rPr>
+        <w:t xml:space="preserve"> = </w:t>
+      </w:r>
+      <w:proofErr w:type="spellStart"/>
+      <w:proofErr w:type="gramStart"/>
+      <w:r>
+        <w:rPr>
+          <w:lang w:bidi="fa-IR"/>
+        </w:rPr>
+        <w:t>class.implement</w:t>
+      </w:r>
+      <w:proofErr w:type="gramEnd"/>
+      <w:r>
+        <w:rPr>
+          <w:lang w:bidi="fa-IR"/>
+        </w:rPr>
+        <w:t>.token</w:t>
+      </w:r>
+      <w:proofErr w:type="spellEnd"/>
+    </w:p>
+    <w:p>
+      <w:pPr>
+        <w:rPr>
+          <w:lang w:bidi="fa-IR"/>
+        </w:rPr>
+      </w:pPr>
+      <w:r>
+        <w:rPr>
+          <w:lang w:bidi="fa-IR"/>
+        </w:rPr>
+        <w:tab/>
+      </w:r>
+      <w:r>
+        <w:rPr>
+          <w:lang w:bidi="fa-IR"/>
+        </w:rPr>
+        <w:tab/>
+      </w:r>
+      <w:proofErr w:type="spellStart"/>
+      <w:r>
+        <w:rPr>
+          <w:lang w:bidi="fa-IR"/>
+        </w:rPr>
+        <w:t>implement_statement_text</w:t>
+      </w:r>
+      <w:proofErr w:type="spellEnd"/>
+      <w:r>
+        <w:rPr>
+          <w:lang w:bidi="fa-IR"/>
+        </w:rPr>
+        <w:t xml:space="preserve"> = </w:t>
+      </w:r>
+      <w:proofErr w:type="gramStart"/>
+      <w:r>
+        <w:rPr>
+          <w:lang w:bidi="fa-IR"/>
+        </w:rPr>
+        <w:t>‘</w:t>
+      </w:r>
+      <w:r>
+        <w:rPr>
+          <w:lang w:bidi="fa-IR"/>
+        </w:rPr>
+        <w:t xml:space="preserve"> </w:t>
+      </w:r>
+      <w:r>
+        <w:rPr>
+          <w:lang w:bidi="fa-IR"/>
+        </w:rPr>
+        <w:t>’</w:t>
+      </w:r>
+      <w:proofErr w:type="gramEnd"/>
+      <w:r>
+        <w:rPr>
+          <w:lang w:bidi="fa-IR"/>
+        </w:rPr>
+        <w:t xml:space="preserve"> + interface + ‘;’</w:t>
+      </w:r>
+    </w:p>
+    <w:p>
+      <w:pPr>
+        <w:pBdr>
+          <w:bottom w:val="single" w:sz="6" w:space="1" w:color="auto"/>
+        </w:pBdr>
+        <w:rPr>
+          <w:lang w:bidi="fa-IR"/>
+        </w:rPr>
+      </w:pPr>
+      <w:r>
+        <w:rPr>
+          <w:lang w:bidi="fa-IR"/>
+        </w:rPr>
+        <w:tab/>
+      </w:r>
+      <w:proofErr w:type="spellStart"/>
+      <w:r>
+        <w:rPr>
+          <w:lang w:bidi="fa-IR"/>
+        </w:rPr>
+        <w:t>token_stream_</w:t>
+      </w:r>
+      <w:proofErr w:type="gramStart"/>
+      <w:r>
+        <w:rPr>
+          <w:lang w:bidi="fa-IR"/>
+        </w:rPr>
+        <w:t>rewirter.insertAfter</w:t>
+      </w:r>
+      <w:proofErr w:type="spellEnd"/>
+      <w:proofErr w:type="gramEnd"/>
+      <w:r>
+        <w:rPr>
+          <w:lang w:bidi="fa-IR"/>
+        </w:rPr>
+        <w:t>(</w:t>
+      </w:r>
+      <w:proofErr w:type="spellStart"/>
+      <w:r>
+        <w:rPr>
+          <w:lang w:bidi="fa-IR"/>
+        </w:rPr>
+        <w:t>implement_statement_token</w:t>
+      </w:r>
+      <w:proofErr w:type="spellEnd"/>
+      <w:r>
+        <w:rPr>
+          <w:lang w:bidi="fa-IR"/>
+        </w:rPr>
+        <w:t xml:space="preserve">, </w:t>
+      </w:r>
+      <w:proofErr w:type="spellStart"/>
+      <w:r>
+        <w:rPr>
+          <w:lang w:bidi="fa-IR"/>
+        </w:rPr>
+        <w:t>implement_statement_text</w:t>
+      </w:r>
+      <w:proofErr w:type="spellEnd"/>
+      <w:r>
+        <w:rPr>
+          <w:lang w:bidi="fa-IR"/>
+        </w:rPr>
+        <w:t>)</w:t>
+      </w:r>
+    </w:p>
+    <w:p>
+      <w:pPr>
+        <w:rPr>
+          <w:lang w:bidi="fa-IR"/>
+        </w:rPr>
+      </w:pPr>
+      <w:r>
+        <w:rPr>
+          <w:lang w:bidi="fa-IR"/>
+        </w:rPr>
+        <w:t xml:space="preserve">def </w:t>
+      </w:r>
+      <w:proofErr w:type="spellStart"/>
+      <w:r>
+        <w:rPr>
+          <w:lang w:bidi="fa-IR"/>
+        </w:rPr>
+        <w:t>replace_</w:t>
+      </w:r>
+      <w:proofErr w:type="gramStart"/>
+      <w:r>
+        <w:rPr>
+          <w:lang w:bidi="fa-IR"/>
+        </w:rPr>
+        <w:t>type</w:t>
+      </w:r>
+      <w:proofErr w:type="spellEnd"/>
+      <w:r>
+        <w:rPr>
+          <w:lang w:bidi="fa-IR"/>
+        </w:rPr>
+        <w:t>(</w:t>
+      </w:r>
+      <w:proofErr w:type="gramEnd"/>
+      <w:r>
+        <w:rPr>
+          <w:lang w:bidi="fa-IR"/>
+        </w:rPr>
+        <w:t xml:space="preserve">product, </w:t>
+      </w:r>
+      <w:proofErr w:type="spellStart"/>
+      <w:r>
+        <w:rPr>
+          <w:lang w:bidi="fa-IR"/>
+        </w:rPr>
+        <w:t>interface_name</w:t>
+      </w:r>
+      <w:proofErr w:type="spellEnd"/>
+      <w:r>
+        <w:rPr>
+          <w:lang w:bidi="fa-IR"/>
+        </w:rPr>
+        <w:t>):</w:t>
+      </w:r>
+    </w:p>
+    <w:p>
+      <w:pPr>
+        <w:rPr>
+          <w:lang w:bidi="fa-IR"/>
+        </w:rPr>
+      </w:pPr>
+      <w:r>
+        <w:rPr>
+          <w:lang w:bidi="fa-IR"/>
+        </w:rPr>
+        <w:tab/>
+      </w:r>
+      <w:proofErr w:type="spellStart"/>
+      <w:r>
+        <w:rPr>
+          <w:lang w:bidi="fa-IR"/>
+        </w:rPr>
+        <w:t>dependee</w:t>
+      </w:r>
+      <w:proofErr w:type="spellEnd"/>
+      <w:r>
+        <w:rPr>
+          <w:lang w:bidi="fa-IR"/>
+        </w:rPr>
+        <w:t xml:space="preserve"> = </w:t>
+      </w:r>
+      <w:proofErr w:type="spellStart"/>
+      <w:proofErr w:type="gramStart"/>
+      <w:r>
+        <w:rPr>
+          <w:lang w:bidi="fa-IR"/>
+        </w:rPr>
+        <w:t>enterClassOrInterfaceType</w:t>
+      </w:r>
+      <w:proofErr w:type="spellEnd"/>
+      <w:r>
+        <w:rPr>
+          <w:lang w:bidi="fa-IR"/>
+        </w:rPr>
+        <w:t>(</w:t>
+      </w:r>
+      <w:proofErr w:type="gramEnd"/>
+      <w:r>
+        <w:rPr>
+          <w:lang w:bidi="fa-IR"/>
+        </w:rPr>
+        <w:t>)</w:t>
+      </w:r>
+    </w:p>
+    <w:p>
+      <w:pPr>
+        <w:rPr>
+          <w:lang w:bidi="fa-IR"/>
+        </w:rPr>
+      </w:pPr>
+      <w:r>
+        <w:rPr>
+          <w:lang w:bidi="fa-IR"/>
+        </w:rPr>
+        <w:tab/>
+      </w:r>
+      <w:r>
+        <w:rPr>
+          <w:lang w:bidi="fa-IR"/>
+        </w:rPr>
+        <w:t xml:space="preserve">while </w:t>
+      </w:r>
+      <w:proofErr w:type="spellStart"/>
+      <w:r>
+        <w:rPr>
+          <w:lang w:bidi="fa-IR"/>
+        </w:rPr>
+        <w:t>dependee</w:t>
+      </w:r>
+      <w:proofErr w:type="spellEnd"/>
+      <w:r>
+        <w:rPr>
+          <w:lang w:bidi="fa-IR"/>
+        </w:rPr>
+        <w:t xml:space="preserve"> is not None:</w:t>
+      </w:r>
+    </w:p>
+    <w:p>
+      <w:pPr>
+        <w:rPr>
+          <w:lang w:bidi="fa-IR"/>
+        </w:rPr>
+      </w:pPr>
+      <w:r>
+        <w:rPr>
+          <w:lang w:bidi="fa-IR"/>
+        </w:rPr>
+        <w:tab/>
+      </w:r>
+      <w:r>
+        <w:rPr>
+          <w:lang w:bidi="fa-IR"/>
+        </w:rPr>
+        <w:tab/>
+        <w:t xml:space="preserve">if </w:t>
+      </w:r>
+      <w:proofErr w:type="spellStart"/>
+      <w:r>
+        <w:rPr>
+          <w:lang w:bidi="fa-IR"/>
+        </w:rPr>
+        <w:t>dependee</w:t>
+      </w:r>
+      <w:proofErr w:type="spellEnd"/>
+      <w:r>
+        <w:rPr>
+          <w:lang w:bidi="fa-IR"/>
+        </w:rPr>
+        <w:t xml:space="preserve"> == </w:t>
+      </w:r>
+      <w:proofErr w:type="spellStart"/>
+      <w:proofErr w:type="gramStart"/>
+      <w:r>
+        <w:rPr>
+          <w:lang w:bidi="fa-IR"/>
+        </w:rPr>
+        <w:t>product.type</w:t>
+      </w:r>
+      <w:proofErr w:type="spellEnd"/>
+      <w:proofErr w:type="gramEnd"/>
+      <w:r>
+        <w:rPr>
+          <w:lang w:bidi="fa-IR"/>
+        </w:rPr>
+        <w:t>:</w:t>
+      </w:r>
+    </w:p>
+    <w:p>
+      <w:pPr>
+        <w:rPr>
+          <w:lang w:bidi="fa-IR"/>
+        </w:rPr>
+      </w:pPr>
+      <w:r>
+        <w:rPr>
+          <w:lang w:bidi="fa-IR"/>
+        </w:rPr>
+        <w:tab/>
+      </w:r>
+      <w:r>
+        <w:rPr>
+          <w:lang w:bidi="fa-IR"/>
+        </w:rPr>
+        <w:tab/>
+      </w:r>
+      <w:r>
+        <w:rPr>
+          <w:lang w:bidi="fa-IR"/>
+        </w:rPr>
+        <w:tab/>
+      </w:r>
+      <w:proofErr w:type="spellStart"/>
+      <w:r>
+        <w:rPr>
+          <w:lang w:bidi="fa-IR"/>
+        </w:rPr>
+        <w:t>token_stream_</w:t>
+      </w:r>
+      <w:proofErr w:type="gramStart"/>
+      <w:r>
+        <w:rPr>
+          <w:lang w:bidi="fa-IR"/>
+        </w:rPr>
+        <w:t>rewirter.replace</w:t>
+      </w:r>
+      <w:proofErr w:type="spellEnd"/>
+      <w:proofErr w:type="gramEnd"/>
+      <w:r>
+        <w:rPr>
+          <w:lang w:bidi="fa-IR"/>
+        </w:rPr>
+        <w:t>(</w:t>
+      </w:r>
+      <w:proofErr w:type="spellStart"/>
+      <w:r>
+        <w:rPr>
+          <w:lang w:bidi="fa-IR"/>
+        </w:rPr>
+        <w:t>dependee.start.token</w:t>
+      </w:r>
+      <w:proofErr w:type="spellEnd"/>
+      <w:r>
+        <w:rPr>
+          <w:lang w:bidi="fa-IR"/>
+        </w:rPr>
+        <w:t>,</w:t>
+      </w:r>
+    </w:p>
+    <w:p>
+      <w:pPr>
+        <w:rPr>
+          <w:lang w:bidi="fa-IR"/>
+        </w:rPr>
+      </w:pPr>
+      <w:r>
+        <w:rPr>
+          <w:lang w:bidi="fa-IR"/>
+        </w:rPr>
+        <w:tab/>
+      </w:r>
+      <w:r>
+        <w:rPr>
+          <w:lang w:bidi="fa-IR"/>
+        </w:rPr>
+        <w:tab/>
+      </w:r>
+      <w:r>
+        <w:rPr>
+          <w:lang w:bidi="fa-IR"/>
+        </w:rPr>
+        <w:tab/>
+      </w:r>
+      <w:r>
+        <w:rPr>
+          <w:lang w:bidi="fa-IR"/>
+        </w:rPr>
+        <w:tab/>
+      </w:r>
+      <w:r>
+        <w:rPr>
+          <w:lang w:bidi="fa-IR"/>
+        </w:rPr>
+        <w:tab/>
+      </w:r>
+      <w:r>
+        <w:rPr>
+          <w:lang w:bidi="fa-IR"/>
+        </w:rPr>
+        <w:tab/>
+      </w:r>
+      <w:r>
+        <w:rPr>
+          <w:lang w:bidi="fa-IR"/>
+        </w:rPr>
+        <w:tab/>
+      </w:r>
+      <w:proofErr w:type="spellStart"/>
+      <w:proofErr w:type="gramStart"/>
+      <w:r>
+        <w:rPr>
+          <w:lang w:bidi="fa-IR"/>
+        </w:rPr>
+        <w:t>dependee.start</w:t>
+      </w:r>
+      <w:proofErr w:type="gramEnd"/>
+      <w:r>
+        <w:rPr>
+          <w:lang w:bidi="fa-IR"/>
+        </w:rPr>
+        <w:t>.token</w:t>
+      </w:r>
+      <w:proofErr w:type="spellEnd"/>
+      <w:r>
+        <w:rPr>
+          <w:lang w:bidi="fa-IR"/>
+        </w:rPr>
+        <w:t xml:space="preserve"> + 1,</w:t>
+      </w:r>
+    </w:p>
+    <w:p>
+      <w:pPr>
+        <w:pBdr>
+          <w:bottom w:val="single" w:sz="6" w:space="1" w:color="auto"/>
+        </w:pBdr>
+        <w:rPr>
+          <w:lang w:bidi="fa-IR"/>
+        </w:rPr>
+      </w:pPr>
+      <w:r>
+        <w:rPr>
+          <w:lang w:bidi="fa-IR"/>
+        </w:rPr>
+        <w:tab/>
+      </w:r>
+      <w:r>
+        <w:rPr>
+          <w:lang w:bidi="fa-IR"/>
+        </w:rPr>
+        <w:tab/>
+      </w:r>
+      <w:r>
+        <w:rPr>
+          <w:lang w:bidi="fa-IR"/>
+        </w:rPr>
+        <w:tab/>
+      </w:r>
+      <w:r>
+        <w:rPr>
+          <w:lang w:bidi="fa-IR"/>
+        </w:rPr>
+        <w:tab/>
+      </w:r>
+      <w:r>
+        <w:rPr>
+          <w:lang w:bidi="fa-IR"/>
+        </w:rPr>
+        <w:tab/>
+      </w:r>
+      <w:r>
+        <w:rPr>
+          <w:lang w:bidi="fa-IR"/>
+        </w:rPr>
+        <w:tab/>
+      </w:r>
+      <w:r>
+        <w:rPr>
+          <w:lang w:bidi="fa-IR"/>
+        </w:rPr>
+        <w:tab/>
+      </w:r>
+      <w:proofErr w:type="spellStart"/>
+      <w:r>
+        <w:rPr>
+          <w:lang w:bidi="fa-IR"/>
+        </w:rPr>
+        <w:t>interface_name</w:t>
+      </w:r>
+      <w:proofErr w:type="spellEnd"/>
+      <w:r>
+        <w:rPr>
+          <w:lang w:bidi="fa-IR"/>
+        </w:rPr>
+        <w:t>)</w:t>
+      </w:r>
+    </w:p>
+    <w:p>
+      <w:pPr>
+        <w:rPr>
+          <w:lang w:bidi="fa-IR"/>
+        </w:rPr>
+      </w:pPr>
+    </w:p>
+    <w:p>
+      <w:pPr>
+        <w:rPr>
+          <w:lang w:bidi="fa-IR"/>
+        </w:rPr>
+      </w:pPr>
+      <w:r>
+        <w:rPr>
+          <w:lang w:bidi="fa-IR"/>
+        </w:rPr>
+        <w:tab/>
+      </w:r>
+      <w:r>
+        <w:rPr>
+          <w:lang w:bidi="fa-IR"/>
+        </w:rPr>
+        <w:tab/>
       </w:r>
     </w:p>
     <w:sectPr>
@@ -1729,7 +4177,7 @@
 </file>
 
 <file path=word/numbering.xml><?xml version="1.0" encoding="utf-8"?>
-<w:numbering xmlns:wpc="http://schemas.microsoft.com/office/word/2010/wordprocessingCanvas" xmlns:cx="http://schemas.microsoft.com/office/drawing/2014/chartex" xmlns:cx1="http://schemas.microsoft.com/office/drawing/2015/9/8/chartex" xmlns:cx2="http://schemas.microsoft.com/office/drawing/2015/10/21/chartex" xmlns:cx3="http://schemas.microsoft.com/office/drawing/2016/5/9/chartex" xmlns:cx4="http://schemas.microsoft.com/office/drawing/2016/5/10/chartex" xmlns:cx5="http://schemas.microsoft.com/office/drawing/2016/5/11/chartex" xmlns:cx6="http://schemas.microsoft.com/office/drawing/2016/5/12/chartex" xmlns:cx7="http://schemas.microsoft.com/office/drawing/2016/5/13/chartex" xmlns:cx8="http://schemas.microsoft.com/office/drawing/2016/5/14/chartex" xmlns:mc="http://schemas.openxmlformats.org/markup-compatibility/2006" xmlns:aink="http://schemas.microsoft.com/office/drawing/2016/ink" xmlns:am3d="http://schemas.microsoft.com/office/drawing/2017/model3d" xmlns:o="urn:schemas-microsoft-com:office:office" xmlns:r="http://schemas.openxmlformats.org/officeDocument/2006/relationships" xmlns:m="http://schemas.openxmlformats.org/officeDocument/2006/math" xmlns:v="urn:schemas-microsoft-com:vml" xmlns:wp14="http://schemas.microsoft.com/office/word/2010/wordprocessingDrawing" xmlns:wp="http://schemas.openxmlformats.org/drawingml/2006/wordprocessingDrawing" xmlns:w10="urn:schemas-microsoft-com:office:word" xmlns:w="http://schemas.openxmlformats.org/wordprocessingml/2006/main" xmlns:w14="http://schemas.microsoft.com/office/word/2010/wordml" xmlns:w15="http://schemas.microsoft.com/office/word/2012/wordml" xmlns:w16cex="http://schemas.microsoft.com/office/word/2018/wordml/cex" xmlns:w16cid="http://schemas.microsoft.com/office/word/2016/wordml/cid" xmlns:w16="http://schemas.microsoft.com/office/word/2018/wordml" xmlns:w16sdtdh="http://schemas.microsoft.com/office/word/2020/wordml/sdtdatahash" xmlns:w16se="http://schemas.microsoft.com/office/word/2015/wordml/symex" xmlns:wpg="http://schemas.microsoft.com/office/word/2010/wordprocessingGroup" xmlns:wpi="http://schemas.microsoft.com/office/word/2010/wordprocessingInk" xmlns:wne="http://schemas.microsoft.com/office/word/2006/wordml" xmlns:wps="http://schemas.microsoft.com/office/word/2010/wordprocessingShape" mc:Ignorable="w14 w15 w16se w16cid w16 w16cex w16sdtdh wp14">
+<w:numbering xmlns:wpc="http://schemas.microsoft.com/office/word/2010/wordprocessingCanvas" xmlns:cx="http://schemas.microsoft.com/office/drawing/2014/chartex" xmlns:cx1="http://schemas.microsoft.com/office/drawing/2015/9/8/chartex" xmlns:cx2="http://schemas.microsoft.com/office/drawing/2015/10/21/chartex" xmlns:cx3="http://schemas.microsoft.com/office/drawing/2016/5/9/chartex" xmlns:cx4="http://schemas.microsoft.com/office/drawing/2016/5/10/chartex" xmlns:cx5="http://schemas.microsoft.com/office/drawing/2016/5/11/chartex" xmlns:cx6="http://schemas.microsoft.com/office/drawing/2016/5/12/chartex" xmlns:cx7="http://schemas.microsoft.com/office/drawing/2016/5/13/chartex" xmlns:cx8="http://schemas.microsoft.com/office/drawing/2016/5/14/chartex" xmlns:mc="http://schemas.openxmlformats.org/markup-compatibility/2006" xmlns:aink="http://schemas.microsoft.com/office/drawing/2016/ink" xmlns:am3d="http://schemas.microsoft.com/office/drawing/2017/model3d" xmlns:o="urn:schemas-microsoft-com:office:office" xmlns:oel="http://schemas.microsoft.com/office/2019/extlst" xmlns:r="http://schemas.openxmlformats.org/officeDocument/2006/relationships" xmlns:m="http://schemas.openxmlformats.org/officeDocument/2006/math" xmlns:v="urn:schemas-microsoft-com:vml" xmlns:wp14="http://schemas.microsoft.com/office/word/2010/wordprocessingDrawing" xmlns:wp="http://schemas.openxmlformats.org/drawingml/2006/wordprocessingDrawing" xmlns:w10="urn:schemas-microsoft-com:office:word" xmlns:w="http://schemas.openxmlformats.org/wordprocessingml/2006/main" xmlns:w14="http://schemas.microsoft.com/office/word/2010/wordml" xmlns:w15="http://schemas.microsoft.com/office/word/2012/wordml" xmlns:w16cex="http://schemas.microsoft.com/office/word/2018/wordml/cex" xmlns:w16cid="http://schemas.microsoft.com/office/word/2016/wordml/cid" xmlns:w16="http://schemas.microsoft.com/office/word/2018/wordml" xmlns:w16sdtdh="http://schemas.microsoft.com/office/word/2020/wordml/sdtdatahash" xmlns:w16se="http://schemas.microsoft.com/office/word/2015/wordml/symex" xmlns:wpg="http://schemas.microsoft.com/office/word/2010/wordprocessingGroup" xmlns:wpi="http://schemas.microsoft.com/office/word/2010/wordprocessingInk" xmlns:wne="http://schemas.microsoft.com/office/word/2006/wordml" xmlns:wps="http://schemas.microsoft.com/office/word/2010/wordprocessingShape" mc:Ignorable="w14 w15 w16se w16cid w16 w16cex w16sdtdh wp14">
   <w:numPicBullet w:numPicBulletId="0">
     <w:pict>
       <v:shapetype id="_x0000_t75" coordsize="21600,21600" o:spt="75" o:preferrelative="t" path="m@4@5l@4@11@9@11@9@5xe" filled="f" stroked="f">
@@ -1751,21 +4199,21 @@
         <v:path o:extrusionok="f" gradientshapeok="t" o:connecttype="rect"/>
         <o:lock v:ext="edit" aspectratio="t"/>
       </v:shapetype>
-      <v:shape id="_x0000_i1413" type="#_x0000_t75" style="width:149.9pt;height:149.9pt" o:bullet="t">
+      <v:shape id="_x0000_i1206" type="#_x0000_t75" style="width:149.75pt;height:149.75pt" o:bullet="t">
         <v:imagedata r:id="rId1" o:title="4-2-ok-download-png-thumb[1]"/>
       </v:shape>
     </w:pict>
   </w:numPicBullet>
   <w:numPicBullet w:numPicBulletId="1">
     <w:pict>
-      <v:shape id="_x0000_i1414" type="#_x0000_t75" style="width:23.1pt;height:26.35pt" o:bullet="t">
+      <v:shape id="_x0000_i1207" type="#_x0000_t75" style="width:23.05pt;height:26.5pt" o:bullet="t">
         <v:imagedata r:id="rId2" o:title="OK-2[1]"/>
       </v:shape>
     </w:pict>
   </w:numPicBullet>
   <w:numPicBullet w:numPicBulletId="2">
     <w:pict>
-      <v:shape id="_x0000_i1415" type="#_x0000_t75" style="width:450.25pt;height:450.25pt" o:bullet="t">
+      <v:shape id="_x0000_i1208" type="#_x0000_t75" style="width:450.45pt;height:450.45pt" o:bullet="t">
         <v:imagedata r:id="rId3" o:title="600px-Symbol_OK"/>
       </v:shape>
     </w:pict>
@@ -3292,40 +5740,40 @@
       </w:rPr>
     </w:lvl>
   </w:abstractNum>
-  <w:num w:numId="1">
+  <w:num w:numId="1" w16cid:durableId="1723360400">
     <w:abstractNumId w:val="10"/>
   </w:num>
-  <w:num w:numId="2">
+  <w:num w:numId="2" w16cid:durableId="863905596">
     <w:abstractNumId w:val="0"/>
   </w:num>
-  <w:num w:numId="3">
+  <w:num w:numId="3" w16cid:durableId="1375738258">
     <w:abstractNumId w:val="3"/>
   </w:num>
-  <w:num w:numId="4">
+  <w:num w:numId="4" w16cid:durableId="1131753517">
     <w:abstractNumId w:val="2"/>
   </w:num>
-  <w:num w:numId="5">
+  <w:num w:numId="5" w16cid:durableId="939412180">
     <w:abstractNumId w:val="5"/>
   </w:num>
-  <w:num w:numId="6">
+  <w:num w:numId="6" w16cid:durableId="829100929">
     <w:abstractNumId w:val="7"/>
   </w:num>
-  <w:num w:numId="7">
+  <w:num w:numId="7" w16cid:durableId="752044252">
     <w:abstractNumId w:val="9"/>
   </w:num>
-  <w:num w:numId="8">
+  <w:num w:numId="8" w16cid:durableId="1265504373">
     <w:abstractNumId w:val="11"/>
   </w:num>
-  <w:num w:numId="9">
+  <w:num w:numId="9" w16cid:durableId="1748260234">
     <w:abstractNumId w:val="8"/>
   </w:num>
-  <w:num w:numId="10">
+  <w:num w:numId="10" w16cid:durableId="868034534">
     <w:abstractNumId w:val="1"/>
   </w:num>
-  <w:num w:numId="11">
+  <w:num w:numId="11" w16cid:durableId="325669493">
     <w:abstractNumId w:val="4"/>
   </w:num>
-  <w:num w:numId="12">
+  <w:num w:numId="12" w16cid:durableId="1500391240">
     <w:abstractNumId w:val="6"/>
   </w:num>
 </w:numbering>

</xml_diff>

<commit_message>
start writing project reports and refactor factory to delete try-except in the code
</commit_message>
<xml_diff>
--- a/reports/factory.docx
+++ b/reports/factory.docx
@@ -33,37 +33,53 @@
           <w:szCs w:val="40"/>
           <w:lang w:bidi="fa-IR"/>
         </w:rPr>
-        <w:t>Auto-refactoring Factory Pattern</w:t>
-      </w:r>
-    </w:p>
-    <w:p>
-      <w:pPr>
-        <w:jc w:val="center"/>
+        <w:t xml:space="preserve">Auto-refactoring </w:t>
+      </w:r>
+      <w:r>
         <w:rPr>
           <w:sz w:val="40"/>
           <w:szCs w:val="40"/>
-        </w:rPr>
-      </w:pPr>
+          <w:lang w:bidi="fa-IR"/>
+        </w:rPr>
+        <w:t>Factory</w:t>
+      </w:r>
       <w:r>
         <w:rPr>
           <w:sz w:val="40"/>
           <w:szCs w:val="40"/>
-        </w:rPr>
-        <w:t>Sadegh Jafari</w:t>
-      </w:r>
-    </w:p>
-    <w:p>
-      <w:pPr>
+          <w:lang w:bidi="fa-IR"/>
+        </w:rPr>
+        <w:t xml:space="preserve"> Pattern</w:t>
+      </w:r>
+    </w:p>
+    <w:p>
+      <w:pPr>
+        <w:jc w:val="center"/>
         <w:rPr>
           <w:sz w:val="40"/>
           <w:szCs w:val="40"/>
-          <w:lang w:bidi="fa-IR"/>
         </w:rPr>
       </w:pPr>
       <w:r>
         <w:rPr>
           <w:sz w:val="40"/>
           <w:szCs w:val="40"/>
+        </w:rPr>
+        <w:t>Sadegh Jafari</w:t>
+      </w:r>
+    </w:p>
+    <w:p>
+      <w:pPr>
+        <w:rPr>
+          <w:sz w:val="40"/>
+          <w:szCs w:val="40"/>
+          <w:lang w:bidi="fa-IR"/>
+        </w:rPr>
+      </w:pPr>
+      <w:r>
+        <w:rPr>
+          <w:sz w:val="40"/>
+          <w:szCs w:val="40"/>
           <w:lang w:bidi="fa-IR"/>
         </w:rPr>
         <w:t>Introduction:</w:t>
@@ -83,41 +99,49 @@
           <w:szCs w:val="24"/>
           <w:lang w:bidi="fa-IR"/>
         </w:rPr>
-        <w:t>In this project we used compiler and Antlr4 to detect factory-pattern and refactor the java project to have better code.</w:t>
-      </w:r>
-    </w:p>
-    <w:p>
-      <w:pPr>
+        <w:t xml:space="preserve">In this project we used compiler and Antlr4 to detect </w:t>
+      </w:r>
+      <w:r>
         <w:rPr>
           <w:sz w:val="24"/>
           <w:szCs w:val="24"/>
           <w:lang w:bidi="fa-IR"/>
         </w:rPr>
-      </w:pPr>
+        <w:t>factory</w:t>
+      </w:r>
       <w:r>
         <w:rPr>
           <w:sz w:val="24"/>
           <w:szCs w:val="24"/>
           <w:lang w:bidi="fa-IR"/>
         </w:rPr>
-        <w:t xml:space="preserve">Refactor manually is very expensive </w:t>
-      </w:r>
-      <w:r>
+        <w:t>-pattern and refactor the java project to have better code.</w:t>
+      </w:r>
+    </w:p>
+    <w:p>
+      <w:pPr>
         <w:rPr>
           <w:sz w:val="24"/>
           <w:szCs w:val="24"/>
           <w:lang w:bidi="fa-IR"/>
         </w:rPr>
-        <w:t>especially when we want to refactor very big project, so we need better and cheap way.</w:t>
-      </w:r>
-    </w:p>
-    <w:p>
-      <w:pPr>
+      </w:pPr>
+      <w:r>
         <w:rPr>
           <w:sz w:val="24"/>
           <w:szCs w:val="24"/>
           <w:lang w:bidi="fa-IR"/>
         </w:rPr>
+        <w:t>Refactor manually is very expensive especially when we want to refactor very big project, so we need better and cheap way.</w:t>
+      </w:r>
+    </w:p>
+    <w:p>
+      <w:pPr>
+        <w:rPr>
+          <w:sz w:val="24"/>
+          <w:szCs w:val="24"/>
+          <w:lang w:bidi="fa-IR"/>
+        </w:rPr>
       </w:pPr>
     </w:p>
     <w:p>
@@ -176,6 +200,180 @@
           <w:lang w:bidi="fa-IR"/>
         </w:rPr>
         <w:t>Example:</w:t>
+      </w:r>
+    </w:p>
+    <w:p>
+      <w:pPr>
+        <w:pStyle w:val="ListParagraph"/>
+        <w:numPr>
+          <w:ilvl w:val="0"/>
+          <w:numId w:val="1"/>
+        </w:numPr>
+        <w:rPr>
+          <w:lang w:bidi="fa-IR"/>
+        </w:rPr>
+      </w:pPr>
+      <w:r>
+        <w:rPr>
+          <w:lang w:bidi="fa-IR"/>
+        </w:rPr>
+        <w:t>Imagine that you’re creating a logistics management application. The first version of your app can only handle transportation by trucks, so the bulk of your code lives inside the Truck class.</w:t>
+      </w:r>
+    </w:p>
+    <w:p>
+      <w:pPr>
+        <w:pStyle w:val="ListParagraph"/>
+        <w:numPr>
+          <w:ilvl w:val="0"/>
+          <w:numId w:val="1"/>
+        </w:numPr>
+        <w:rPr>
+          <w:lang w:bidi="fa-IR"/>
+        </w:rPr>
+      </w:pPr>
+      <w:r>
+        <w:rPr>
+          <w:lang w:bidi="fa-IR"/>
+        </w:rPr>
+        <w:t xml:space="preserve">After a while, your app becomes pretty popular. Each day you receive dozens of requests from sea transportation companies to incorporate sea logistics into the app. </w:t>
+      </w:r>
+    </w:p>
+    <w:p>
+      <w:pPr>
+        <w:pStyle w:val="ListParagraph"/>
+        <w:numPr>
+          <w:ilvl w:val="0"/>
+          <w:numId w:val="1"/>
+        </w:numPr>
+        <w:rPr>
+          <w:lang w:bidi="fa-IR"/>
+        </w:rPr>
+      </w:pPr>
+      <w:r>
+        <w:rPr>
+          <w:lang w:bidi="fa-IR"/>
+        </w:rPr>
+        <w:t>At present, most of your code is coupled to the Truck class. Adding Ships into the app would require making changes to the entire codebase. Moreover, if later you decide to add another type of transportation to the app, you will probably need to make all of these changes again.</w:t>
+      </w:r>
+    </w:p>
+    <w:p>
+      <w:pPr>
+        <w:pStyle w:val="ListParagraph"/>
+        <w:numPr>
+          <w:ilvl w:val="0"/>
+          <w:numId w:val="1"/>
+        </w:numPr>
+        <w:rPr>
+          <w:lang w:bidi="fa-IR"/>
+        </w:rPr>
+      </w:pPr>
+      <w:r>
+        <w:rPr>
+          <w:lang w:bidi="fa-IR"/>
+        </w:rPr>
+        <w:t>As a result, you will end up with pretty nasty code, riddled with conditionals that switch the app’s behavior depending on the class of transportation objects.</w:t>
+      </w:r>
+    </w:p>
+    <w:p>
+      <w:pPr>
+        <w:ind w:left="360"/>
+        <w:rPr>
+          <w:lang w:bidi="fa-IR"/>
+        </w:rPr>
+      </w:pPr>
+      <w:r>
+        <w:rPr>
+          <w:lang w:bidi="fa-IR"/>
+        </w:rPr>
+        <w:t>Solution:</w:t>
+      </w:r>
+    </w:p>
+    <w:p>
+      <w:pPr>
+        <w:pStyle w:val="ListParagraph"/>
+        <w:numPr>
+          <w:ilvl w:val="1"/>
+          <w:numId w:val="1"/>
+        </w:numPr>
+        <w:rPr>
+          <w:lang w:bidi="fa-IR"/>
+        </w:rPr>
+      </w:pPr>
+      <w:r>
+        <w:rPr>
+          <w:lang w:bidi="fa-IR"/>
+        </w:rPr>
+        <w:t>The Factory Method pattern suggests that you replace direct object construction calls (using the new operator) with calls to a special factory method. Don’t worry: the objects are still created via the new operator, but it’s being called from within the factory method. Objects returned by a factory method are often referred to as products.</w:t>
+      </w:r>
+    </w:p>
+    <w:p>
+      <w:pPr>
+        <w:rPr>
+          <w:lang w:bidi="fa-IR"/>
+        </w:rPr>
+      </w:pPr>
+      <w:r>
+        <w:rPr>
+          <w:b/>
+          <w:bCs/>
+          <w:lang w:bidi="fa-IR"/>
+        </w:rPr>
+        <w:t>Pros and Cons</w:t>
+      </w:r>
+    </w:p>
+    <w:p>
+      <w:pPr>
+        <w:pStyle w:val="ListParagraph"/>
+        <w:numPr>
+          <w:ilvl w:val="0"/>
+          <w:numId w:val="2"/>
+        </w:numPr>
+        <w:rPr>
+          <w:lang w:bidi="fa-IR"/>
+        </w:rPr>
+      </w:pPr>
+      <w:r>
+        <w:rPr>
+          <w:lang w:bidi="fa-IR"/>
+        </w:rPr>
+        <w:t>You avoid tight coupling between the creator and the concrete products.</w:t>
+      </w:r>
+    </w:p>
+    <w:p>
+      <w:pPr>
+        <w:pStyle w:val="ListParagraph"/>
+        <w:numPr>
+          <w:ilvl w:val="0"/>
+          <w:numId w:val="2"/>
+        </w:numPr>
+        <w:rPr>
+          <w:lang w:bidi="fa-IR"/>
+        </w:rPr>
+      </w:pPr>
+      <w:r>
+        <w:rPr>
+          <w:lang w:bidi="fa-IR"/>
+        </w:rPr>
+        <w:lastRenderedPageBreak/>
+        <w:t>Single Responsibility Principle. You can move the product creation code into one place in the program, making the code easier to support.</w:t>
+      </w:r>
+    </w:p>
+    <w:p>
+      <w:pPr>
+        <w:pStyle w:val="ListParagraph"/>
+        <w:numPr>
+          <w:ilvl w:val="0"/>
+          <w:numId w:val="2"/>
+        </w:numPr>
+        <w:rPr>
+          <w:lang w:bidi="fa-IR"/>
+        </w:rPr>
+      </w:pPr>
+      <w:r>
+        <w:rPr>
+          <w:lang w:bidi="fa-IR"/>
+        </w:rPr>
+        <w:t>Open/Closed Principle. You can introduce new types of products into the program without breaking existing client code.</w:t>
       </w:r>
     </w:p>
     <w:p>
@@ -193,7 +391,38 @@
         <w:rPr>
           <w:lang w:bidi="fa-IR"/>
         </w:rPr>
-        <w:t>Imagine that you’re creating a logistics management application. The first version of your app can only handle transportation by trucks, so the bulk of your code lives inside the Truck class.</w:t>
+        <w:t xml:space="preserve">The code may become more complicated since you need to introduce a lot of new subclasses to implement the pattern. The </w:t>
+      </w:r>
+      <w:proofErr w:type="gramStart"/>
+      <w:r>
+        <w:rPr>
+          <w:lang w:bidi="fa-IR"/>
+        </w:rPr>
+        <w:t>best case</w:t>
+      </w:r>
+      <w:proofErr w:type="gramEnd"/>
+      <w:r>
+        <w:rPr>
+          <w:lang w:bidi="fa-IR"/>
+        </w:rPr>
+        <w:t xml:space="preserve"> scenario is when you’re introducing the pattern into an existing hierarchy of creator classes.</w:t>
+      </w:r>
+    </w:p>
+    <w:p>
+      <w:pPr>
+        <w:rPr>
+          <w:sz w:val="40"/>
+          <w:szCs w:val="40"/>
+          <w:lang w:bidi="fa-IR"/>
+        </w:rPr>
+      </w:pPr>
+      <w:r>
+        <w:rPr>
+          <w:sz w:val="40"/>
+          <w:szCs w:val="40"/>
+          <w:lang w:bidi="fa-IR"/>
+        </w:rPr>
+        <w:t>Implementation:</w:t>
       </w:r>
     </w:p>
     <w:p>
@@ -201,17 +430,25 @@
         <w:pStyle w:val="ListParagraph"/>
         <w:numPr>
           <w:ilvl w:val="0"/>
-          <w:numId w:val="3"/>
+          <w:numId w:val="4"/>
         </w:numPr>
         <w:rPr>
           <w:lang w:bidi="fa-IR"/>
         </w:rPr>
       </w:pPr>
-      <w:r>
-        <w:rPr>
-          <w:lang w:bidi="fa-IR"/>
-        </w:rPr>
-        <w:t xml:space="preserve">After a while, your app becomes pretty popular. Each day you receive dozens of requests from sea transportation companies to incorporate sea logistics into the app. </w:t>
+      <w:proofErr w:type="gramStart"/>
+      <w:r>
+        <w:rPr>
+          <w:lang w:bidi="fa-IR"/>
+        </w:rPr>
+        <w:t>First</w:t>
+      </w:r>
+      <w:proofErr w:type="gramEnd"/>
+      <w:r>
+        <w:rPr>
+          <w:lang w:bidi="fa-IR"/>
+        </w:rPr>
+        <w:t xml:space="preserve"> we find the dependency graph and then use this graph to find creator and products classes.</w:t>
       </w:r>
     </w:p>
     <w:p>
@@ -219,7 +456,7 @@
         <w:pStyle w:val="ListParagraph"/>
         <w:numPr>
           <w:ilvl w:val="0"/>
-          <w:numId w:val="3"/>
+          <w:numId w:val="4"/>
         </w:numPr>
         <w:rPr>
           <w:lang w:bidi="fa-IR"/>
@@ -229,7 +466,7 @@
         <w:rPr>
           <w:lang w:bidi="fa-IR"/>
         </w:rPr>
-        <w:t>At present, most of your code is coupled to the Truck class. Adding Ships into the app would require making changes to the entire codebase. Moreover, if later you decide to add another type of transportation to the app, you will probably need to make all of these changes again.</w:t>
+        <w:t>Creator is a class that instantiates product classes.</w:t>
       </w:r>
     </w:p>
     <w:p>
@@ -237,7 +474,7 @@
         <w:pStyle w:val="ListParagraph"/>
         <w:numPr>
           <w:ilvl w:val="0"/>
-          <w:numId w:val="3"/>
+          <w:numId w:val="4"/>
         </w:numPr>
         <w:rPr>
           <w:lang w:bidi="fa-IR"/>
@@ -247,54 +484,7 @@
         <w:rPr>
           <w:lang w:bidi="fa-IR"/>
         </w:rPr>
-        <w:t>As a result, you will end up with pretty nasty code, riddled with conditionals that switch the app’s behavior depending on the class of transportation objects.</w:t>
-      </w:r>
-    </w:p>
-    <w:p>
-      <w:pPr>
-        <w:ind w:left="360"/>
-        <w:rPr>
-          <w:lang w:bidi="fa-IR"/>
-        </w:rPr>
-      </w:pPr>
-      <w:r>
-        <w:rPr>
-          <w:lang w:bidi="fa-IR"/>
-        </w:rPr>
-        <w:t>Solution:</w:t>
-      </w:r>
-    </w:p>
-    <w:p>
-      <w:pPr>
-        <w:pStyle w:val="ListParagraph"/>
-        <w:numPr>
-          <w:ilvl w:val="1"/>
-          <w:numId w:val="3"/>
-        </w:numPr>
-        <w:rPr>
-          <w:lang w:bidi="fa-IR"/>
-        </w:rPr>
-      </w:pPr>
-      <w:r>
-        <w:rPr>
-          <w:lang w:bidi="fa-IR"/>
-        </w:rPr>
-        <w:t>The Factory Method pattern suggests that you replace direct object construction calls (using the new operator) with calls to a special factory method. Don’t worry: the objects are still created via the new operator, but it’s being called from within the factory method. Objects returned by a factory method are often referred to as products.</w:t>
-      </w:r>
-    </w:p>
-    <w:p>
-      <w:pPr>
-        <w:rPr>
-          <w:lang w:bidi="fa-IR"/>
-        </w:rPr>
-      </w:pPr>
-      <w:r>
-        <w:rPr>
-          <w:b/>
-          <w:bCs/>
-          <w:lang w:bidi="fa-IR"/>
-        </w:rPr>
-        <w:t>Pros and Cons</w:t>
+        <w:t>Products are classes having some common methods with different implementation.</w:t>
       </w:r>
     </w:p>
     <w:p>
@@ -302,7 +492,7 @@
         <w:pStyle w:val="ListParagraph"/>
         <w:numPr>
           <w:ilvl w:val="0"/>
-          <w:numId w:val="9"/>
+          <w:numId w:val="4"/>
         </w:numPr>
         <w:rPr>
           <w:lang w:bidi="fa-IR"/>
@@ -312,172 +502,6 @@
         <w:rPr>
           <w:lang w:bidi="fa-IR"/>
         </w:rPr>
-        <w:t>You avoid tight coupling between the creator and the concrete products.</w:t>
-      </w:r>
-    </w:p>
-    <w:p>
-      <w:pPr>
-        <w:pStyle w:val="ListParagraph"/>
-        <w:numPr>
-          <w:ilvl w:val="0"/>
-          <w:numId w:val="9"/>
-        </w:numPr>
-        <w:rPr>
-          <w:lang w:bidi="fa-IR"/>
-        </w:rPr>
-      </w:pPr>
-      <w:r>
-        <w:rPr>
-          <w:lang w:bidi="fa-IR"/>
-        </w:rPr>
-        <w:lastRenderedPageBreak/>
-        <w:t>Single Responsibility Principle. You can move the product creation code into one place in the program, making the code easier to support.</w:t>
-      </w:r>
-    </w:p>
-    <w:p>
-      <w:pPr>
-        <w:pStyle w:val="ListParagraph"/>
-        <w:numPr>
-          <w:ilvl w:val="0"/>
-          <w:numId w:val="9"/>
-        </w:numPr>
-        <w:rPr>
-          <w:lang w:bidi="fa-IR"/>
-        </w:rPr>
-      </w:pPr>
-      <w:r>
-        <w:rPr>
-          <w:lang w:bidi="fa-IR"/>
-        </w:rPr>
-        <w:t>Open/Closed Principle. You can introduce new types of products into the program without breaking existing client code.</w:t>
-      </w:r>
-    </w:p>
-    <w:p>
-      <w:pPr>
-        <w:pStyle w:val="ListParagraph"/>
-        <w:numPr>
-          <w:ilvl w:val="0"/>
-          <w:numId w:val="10"/>
-        </w:numPr>
-        <w:rPr>
-          <w:lang w:bidi="fa-IR"/>
-        </w:rPr>
-      </w:pPr>
-      <w:r>
-        <w:rPr>
-          <w:lang w:bidi="fa-IR"/>
-        </w:rPr>
-        <w:t xml:space="preserve">The code may become more complicated since you need to introduce a lot of new subclasses to implement the pattern. The </w:t>
-      </w:r>
-      <w:proofErr w:type="gramStart"/>
-      <w:r>
-        <w:rPr>
-          <w:lang w:bidi="fa-IR"/>
-        </w:rPr>
-        <w:t>best case</w:t>
-      </w:r>
-      <w:proofErr w:type="gramEnd"/>
-      <w:r>
-        <w:rPr>
-          <w:lang w:bidi="fa-IR"/>
-        </w:rPr>
-        <w:t xml:space="preserve"> scenario is when you’re introducing the pattern into an existing hierarchy of creator classes.</w:t>
-      </w:r>
-    </w:p>
-    <w:p>
-      <w:pPr>
-        <w:rPr>
-          <w:sz w:val="40"/>
-          <w:szCs w:val="40"/>
-          <w:lang w:bidi="fa-IR"/>
-        </w:rPr>
-      </w:pPr>
-      <w:r>
-        <w:rPr>
-          <w:sz w:val="40"/>
-          <w:szCs w:val="40"/>
-          <w:lang w:bidi="fa-IR"/>
-        </w:rPr>
-        <w:t>Implementation:</w:t>
-      </w:r>
-    </w:p>
-    <w:p>
-      <w:pPr>
-        <w:pStyle w:val="ListParagraph"/>
-        <w:numPr>
-          <w:ilvl w:val="0"/>
-          <w:numId w:val="12"/>
-        </w:numPr>
-        <w:rPr>
-          <w:lang w:bidi="fa-IR"/>
-        </w:rPr>
-      </w:pPr>
-      <w:proofErr w:type="gramStart"/>
-      <w:r>
-        <w:rPr>
-          <w:lang w:bidi="fa-IR"/>
-        </w:rPr>
-        <w:t>First</w:t>
-      </w:r>
-      <w:proofErr w:type="gramEnd"/>
-      <w:r>
-        <w:rPr>
-          <w:lang w:bidi="fa-IR"/>
-        </w:rPr>
-        <w:t xml:space="preserve"> we find the dependency graph and then use this graph to find creator and products classes.</w:t>
-      </w:r>
-    </w:p>
-    <w:p>
-      <w:pPr>
-        <w:pStyle w:val="ListParagraph"/>
-        <w:numPr>
-          <w:ilvl w:val="0"/>
-          <w:numId w:val="12"/>
-        </w:numPr>
-        <w:rPr>
-          <w:lang w:bidi="fa-IR"/>
-        </w:rPr>
-      </w:pPr>
-      <w:r>
-        <w:rPr>
-          <w:lang w:bidi="fa-IR"/>
-        </w:rPr>
-        <w:t>Creator is a class that instantiates product classes.</w:t>
-      </w:r>
-    </w:p>
-    <w:p>
-      <w:pPr>
-        <w:pStyle w:val="ListParagraph"/>
-        <w:numPr>
-          <w:ilvl w:val="0"/>
-          <w:numId w:val="12"/>
-        </w:numPr>
-        <w:rPr>
-          <w:lang w:bidi="fa-IR"/>
-        </w:rPr>
-      </w:pPr>
-      <w:r>
-        <w:rPr>
-          <w:lang w:bidi="fa-IR"/>
-        </w:rPr>
-        <w:t>Products are classes having some common methods with different implementation.</w:t>
-      </w:r>
-    </w:p>
-    <w:p>
-      <w:pPr>
-        <w:pStyle w:val="ListParagraph"/>
-        <w:numPr>
-          <w:ilvl w:val="0"/>
-          <w:numId w:val="12"/>
-        </w:numPr>
-        <w:rPr>
-          <w:lang w:bidi="fa-IR"/>
-        </w:rPr>
-      </w:pPr>
-      <w:r>
-        <w:rPr>
-          <w:lang w:bidi="fa-IR"/>
-        </w:rPr>
         <w:t>After finding creator and products classes we start with refactoring.</w:t>
       </w:r>
     </w:p>
@@ -493,7 +517,7 @@
           <w:lang w:bidi="fa-IR"/>
         </w:rPr>
         <w:drawing>
-          <wp:inline distT="0" distB="0" distL="0" distR="0" wp14:anchorId="3A3782E4" wp14:editId="79D0BEF4">
+          <wp:inline distT="0" distB="0" distL="0" distR="0" wp14:anchorId="0A1CCAD6" wp14:editId="0D9E2067">
             <wp:extent cx="5943600" cy="2011680"/>
             <wp:effectExtent l="0" t="0" r="0" b="0"/>
             <wp:docPr id="2" name="Picture 2"/>
@@ -637,15 +661,7 @@
           <w:bCs/>
           <w:lang w:bidi="fa-IR"/>
         </w:rPr>
-        <w:t>factory.py</w:t>
-      </w:r>
-      <w:r>
-        <w:rPr>
-          <w:b/>
-          <w:bCs/>
-          <w:lang w:bidi="fa-IR"/>
-        </w:rPr>
-        <w:t>\Factory:</w:t>
+        <w:t>factory.py\Factory:</w:t>
       </w:r>
     </w:p>
     <w:p>
@@ -761,11 +777,6 @@
           <w:lang w:bidi="fa-IR"/>
         </w:rPr>
         <w:tab/>
-      </w:r>
-      <w:r>
-        <w:rPr>
-          <w:lang w:bidi="fa-IR"/>
-        </w:rPr>
         <w:t xml:space="preserve">for node in </w:t>
       </w:r>
       <w:proofErr w:type="spellStart"/>
@@ -876,13 +887,7 @@
         <w:rPr>
           <w:lang w:bidi="fa-IR"/>
         </w:rPr>
-        <w:t>neighbors</w:t>
-      </w:r>
-      <w:r>
-        <w:rPr>
-          <w:lang w:bidi="fa-IR"/>
-        </w:rPr>
-        <w:t>_methods_dict</w:t>
+        <w:t>neighbors_methods_dict</w:t>
       </w:r>
       <w:proofErr w:type="spellEnd"/>
       <w:r>
@@ -930,19 +935,7 @@
         <w:rPr>
           <w:lang w:bidi="fa-IR"/>
         </w:rPr>
-        <w:t xml:space="preserve"> in ne</w:t>
-      </w:r>
-      <w:r>
-        <w:rPr>
-          <w:lang w:bidi="fa-IR"/>
-        </w:rPr>
-        <w:t>i</w:t>
-      </w:r>
-      <w:r>
-        <w:rPr>
-          <w:lang w:bidi="fa-IR"/>
-        </w:rPr>
-        <w:t>ghbors:</w:t>
+        <w:t xml:space="preserve"> in neighbors:</w:t>
       </w:r>
     </w:p>
     <w:p>
@@ -1104,13 +1097,7 @@
         <w:rPr>
           <w:lang w:bidi="fa-IR"/>
         </w:rPr>
-        <w:t>neighbors</w:t>
-      </w:r>
-      <w:r>
-        <w:rPr>
-          <w:lang w:bidi="fa-IR"/>
-        </w:rPr>
-        <w:t>_methods_dict</w:t>
+        <w:t>neighbors_methods_dict</w:t>
       </w:r>
       <w:proofErr w:type="spellEnd"/>
       <w:r>
@@ -1213,13 +1200,7 @@
         <w:rPr>
           <w:lang w:bidi="fa-IR"/>
         </w:rPr>
-        <w:t>neighbors</w:t>
-      </w:r>
-      <w:r>
-        <w:rPr>
-          <w:lang w:bidi="fa-IR"/>
-        </w:rPr>
-        <w:t>_methods_dict</w:t>
+        <w:t>neighbors_methods_dict</w:t>
       </w:r>
       <w:proofErr w:type="spellEnd"/>
       <w:r>
@@ -1409,19 +1390,7 @@
         <w:rPr>
           <w:lang w:bidi="fa-IR"/>
         </w:rPr>
-        <w:t>node, interface</w:t>
-      </w:r>
-      <w:r>
-        <w:rPr>
-          <w:lang w:bidi="fa-IR"/>
-        </w:rPr>
-        <w:t>, products</w:t>
-      </w:r>
-      <w:r>
-        <w:rPr>
-          <w:lang w:bidi="fa-IR"/>
-        </w:rPr>
-        <w:t>)</w:t>
+        <w:t>node, interface, products)</w:t>
       </w:r>
     </w:p>
     <w:p>
@@ -1569,13 +1538,7 @@
         <w:rPr>
           <w:lang w:bidi="fa-IR"/>
         </w:rPr>
-        <w:t>neighbors</w:t>
-      </w:r>
-      <w:r>
-        <w:rPr>
-          <w:lang w:bidi="fa-IR"/>
-        </w:rPr>
-        <w:t>_methods_dict</w:t>
+        <w:t>neighbors_methods_dict</w:t>
       </w:r>
       <w:proofErr w:type="spellEnd"/>
       <w:r>
@@ -2252,13 +2215,7 @@
         <w:rPr>
           <w:lang w:bidi="fa-IR"/>
         </w:rPr>
-        <w:t>info</w:t>
-      </w:r>
-      <w:r>
-        <w:rPr>
-          <w:lang w:bidi="fa-IR"/>
-        </w:rPr>
-        <w:t>.products</w:t>
+        <w:t>info.products</w:t>
       </w:r>
       <w:proofErr w:type="spellEnd"/>
       <w:proofErr w:type="gramEnd"/>
@@ -2288,13 +2245,7 @@
         <w:rPr>
           <w:lang w:bidi="fa-IR"/>
         </w:rPr>
-        <w:t>info</w:t>
-      </w:r>
-      <w:r>
-        <w:rPr>
-          <w:lang w:bidi="fa-IR"/>
-        </w:rPr>
-        <w:t>.products</w:t>
+        <w:t>info.products</w:t>
       </w:r>
       <w:proofErr w:type="gramEnd"/>
       <w:r>
@@ -2432,13 +2383,7 @@
         <w:rPr>
           <w:lang w:bidi="fa-IR"/>
         </w:rPr>
-        <w:t>, interface.name</w:t>
-      </w:r>
-      <w:r>
-        <w:rPr>
-          <w:lang w:bidi="fa-IR"/>
-        </w:rPr>
-        <w:t>)</w:t>
+        <w:t>, interface.name)</w:t>
       </w:r>
     </w:p>
     <w:p>
@@ -2482,13 +2427,7 @@
         <w:rPr>
           <w:lang w:bidi="fa-IR"/>
         </w:rPr>
-        <w:t xml:space="preserve">product.name, </w:t>
-      </w:r>
-      <w:r>
-        <w:rPr>
-          <w:lang w:bidi="fa-IR"/>
-        </w:rPr>
-        <w:t>interface.name)</w:t>
+        <w:t>product.name, interface.name)</w:t>
       </w:r>
     </w:p>
     <w:p>
@@ -3097,13 +3036,141 @@
         <w:rPr>
           <w:lang w:bidi="fa-IR"/>
         </w:rPr>
+        <w:t xml:space="preserve">).name == </w:t>
+      </w:r>
+      <w:proofErr w:type="spellStart"/>
+      <w:r>
+        <w:rPr>
+          <w:lang w:bidi="fa-IR"/>
+        </w:rPr>
+        <w:t>class_name</w:t>
+      </w:r>
+      <w:proofErr w:type="spellEnd"/>
+      <w:r>
+        <w:rPr>
+          <w:lang w:bidi="fa-IR"/>
+        </w:rPr>
+        <w:t>:</w:t>
+      </w:r>
+    </w:p>
+    <w:p>
+      <w:pPr>
+        <w:rPr>
+          <w:lang w:bidi="fa-IR"/>
+        </w:rPr>
+      </w:pPr>
+      <w:r>
+        <w:rPr>
+          <w:lang w:bidi="fa-IR"/>
+        </w:rPr>
+        <w:tab/>
+      </w:r>
+      <w:r>
+        <w:rPr>
+          <w:lang w:bidi="fa-IR"/>
+        </w:rPr>
+        <w:tab/>
+        <w:t xml:space="preserve">class = </w:t>
+      </w:r>
+      <w:proofErr w:type="spellStart"/>
+      <w:proofErr w:type="gramStart"/>
+      <w:r>
+        <w:rPr>
+          <w:lang w:bidi="fa-IR"/>
+        </w:rPr>
+        <w:t>enterClassDeclaration</w:t>
+      </w:r>
+      <w:proofErr w:type="spellEnd"/>
+      <w:r>
+        <w:rPr>
+          <w:lang w:bidi="fa-IR"/>
+        </w:rPr>
+        <w:t>(</w:t>
+      </w:r>
+      <w:proofErr w:type="gramEnd"/>
+      <w:r>
+        <w:rPr>
+          <w:lang w:bidi="fa-IR"/>
+        </w:rPr>
         <w:t>)</w:t>
       </w:r>
-      <w:r>
-        <w:rPr>
-          <w:lang w:bidi="fa-IR"/>
-        </w:rPr>
-        <w:t xml:space="preserve">.name == </w:t>
+    </w:p>
+    <w:p>
+      <w:pPr>
+        <w:rPr>
+          <w:lang w:bidi="fa-IR"/>
+        </w:rPr>
+      </w:pPr>
+      <w:r>
+        <w:rPr>
+          <w:lang w:bidi="fa-IR"/>
+        </w:rPr>
+        <w:tab/>
+        <w:t>while (</w:t>
+      </w:r>
+      <w:proofErr w:type="spellStart"/>
+      <w:proofErr w:type="gramStart"/>
+      <w:r>
+        <w:rPr>
+          <w:lang w:bidi="fa-IR"/>
+        </w:rPr>
+        <w:t>enterClassDeclaration</w:t>
+      </w:r>
+      <w:proofErr w:type="spellEnd"/>
+      <w:r>
+        <w:rPr>
+          <w:lang w:bidi="fa-IR"/>
+        </w:rPr>
+        <w:t>(</w:t>
+      </w:r>
+      <w:proofErr w:type="gramEnd"/>
+      <w:r>
+        <w:rPr>
+          <w:lang w:bidi="fa-IR"/>
+        </w:rPr>
+        <w:t>) is not None):</w:t>
+      </w:r>
+    </w:p>
+    <w:p>
+      <w:pPr>
+        <w:rPr>
+          <w:lang w:bidi="fa-IR"/>
+        </w:rPr>
+      </w:pPr>
+      <w:r>
+        <w:rPr>
+          <w:lang w:bidi="fa-IR"/>
+        </w:rPr>
+        <w:tab/>
+      </w:r>
+      <w:r>
+        <w:rPr>
+          <w:lang w:bidi="fa-IR"/>
+        </w:rPr>
+        <w:tab/>
+        <w:t xml:space="preserve">if </w:t>
+      </w:r>
+      <w:proofErr w:type="spellStart"/>
+      <w:proofErr w:type="gramStart"/>
+      <w:r>
+        <w:rPr>
+          <w:lang w:bidi="fa-IR"/>
+        </w:rPr>
+        <w:t>enterClassDeclaration</w:t>
+      </w:r>
+      <w:proofErr w:type="spellEnd"/>
+      <w:r>
+        <w:rPr>
+          <w:lang w:bidi="fa-IR"/>
+        </w:rPr>
+        <w:t>(</w:t>
+      </w:r>
+      <w:proofErr w:type="gramEnd"/>
+      <w:r>
+        <w:rPr>
+          <w:lang w:bidi="fa-IR"/>
+        </w:rPr>
+        <w:t xml:space="preserve">).name == </w:t>
       </w:r>
       <w:proofErr w:type="spellStart"/>
       <w:r>
@@ -3142,6 +3209,7 @@
         <w:rPr>
           <w:lang w:bidi="fa-IR"/>
         </w:rPr>
+        <w:tab/>
         <w:t xml:space="preserve">class = </w:t>
       </w:r>
       <w:proofErr w:type="spellStart"/>
@@ -3178,89 +3246,100 @@
           <w:lang w:bidi="fa-IR"/>
         </w:rPr>
         <w:tab/>
-        <w:t xml:space="preserve">while </w:t>
-      </w:r>
-      <w:r>
-        <w:rPr>
-          <w:lang w:bidi="fa-IR"/>
-        </w:rPr>
-        <w:t>(</w:t>
-      </w:r>
-      <w:proofErr w:type="spellStart"/>
-      <w:proofErr w:type="gramStart"/>
-      <w:r>
-        <w:rPr>
-          <w:lang w:bidi="fa-IR"/>
-        </w:rPr>
-        <w:t>enterClassDeclaration</w:t>
-      </w:r>
-      <w:proofErr w:type="spellEnd"/>
-      <w:r>
-        <w:rPr>
-          <w:lang w:bidi="fa-IR"/>
-        </w:rPr>
-        <w:t>(</w:t>
-      </w:r>
-      <w:proofErr w:type="gramEnd"/>
-      <w:r>
-        <w:rPr>
-          <w:lang w:bidi="fa-IR"/>
-        </w:rPr>
-        <w:t>)</w:t>
-      </w:r>
-      <w:r>
-        <w:rPr>
-          <w:lang w:bidi="fa-IR"/>
-        </w:rPr>
-        <w:t xml:space="preserve"> </w:t>
-      </w:r>
-      <w:r>
-        <w:rPr>
-          <w:lang w:bidi="fa-IR"/>
-        </w:rPr>
-        <w:t xml:space="preserve">is not </w:t>
-      </w:r>
-      <w:r>
-        <w:rPr>
-          <w:lang w:bidi="fa-IR"/>
-        </w:rPr>
-        <w:t>None</w:t>
-      </w:r>
-      <w:r>
-        <w:rPr>
-          <w:lang w:bidi="fa-IR"/>
-        </w:rPr>
-        <w:t>)</w:t>
-      </w:r>
-      <w:r>
-        <w:rPr>
-          <w:lang w:bidi="fa-IR"/>
-        </w:rPr>
-        <w:t>:</w:t>
-      </w:r>
-    </w:p>
-    <w:p>
-      <w:pPr>
-        <w:rPr>
-          <w:lang w:bidi="fa-IR"/>
-        </w:rPr>
-      </w:pPr>
-      <w:r>
-        <w:rPr>
-          <w:lang w:bidi="fa-IR"/>
-        </w:rPr>
-        <w:tab/>
-      </w:r>
-      <w:r>
-        <w:rPr>
-          <w:lang w:bidi="fa-IR"/>
-        </w:rPr>
-        <w:tab/>
-      </w:r>
-      <w:r>
-        <w:rPr>
-          <w:lang w:bidi="fa-IR"/>
-        </w:rPr>
+      </w:r>
+      <w:r>
+        <w:rPr>
+          <w:lang w:bidi="fa-IR"/>
+        </w:rPr>
+        <w:tab/>
+      </w:r>
+      <w:r>
+        <w:rPr>
+          <w:lang w:bidi="fa-IR"/>
+        </w:rPr>
+        <w:tab/>
+        <w:t>break</w:t>
+      </w:r>
+    </w:p>
+    <w:p>
+      <w:pPr>
+        <w:rPr>
+          <w:lang w:bidi="fa-IR"/>
+        </w:rPr>
+      </w:pPr>
+      <w:r>
+        <w:rPr>
+          <w:lang w:bidi="fa-IR"/>
+        </w:rPr>
+        <w:tab/>
+      </w:r>
+      <w:proofErr w:type="spellStart"/>
+      <w:r>
+        <w:rPr>
+          <w:lang w:bidi="fa-IR"/>
+        </w:rPr>
+        <w:t>implement_statement_token</w:t>
+      </w:r>
+      <w:proofErr w:type="spellEnd"/>
+      <w:r>
+        <w:rPr>
+          <w:lang w:bidi="fa-IR"/>
+        </w:rPr>
+        <w:t xml:space="preserve"> = None</w:t>
+      </w:r>
+    </w:p>
+    <w:p>
+      <w:pPr>
+        <w:rPr>
+          <w:lang w:bidi="fa-IR"/>
+        </w:rPr>
+      </w:pPr>
+      <w:r>
+        <w:rPr>
+          <w:lang w:bidi="fa-IR"/>
+        </w:rPr>
+        <w:tab/>
+      </w:r>
+      <w:proofErr w:type="spellStart"/>
+      <w:r>
+        <w:rPr>
+          <w:lang w:bidi="fa-IR"/>
+        </w:rPr>
+        <w:t>implement_statement_text</w:t>
+      </w:r>
+      <w:proofErr w:type="spellEnd"/>
+      <w:r>
+        <w:rPr>
+          <w:lang w:bidi="fa-IR"/>
+        </w:rPr>
+        <w:t xml:space="preserve"> = ‘</w:t>
+      </w:r>
+      <w:proofErr w:type="gramStart"/>
+      <w:r>
+        <w:rPr>
+          <w:lang w:bidi="fa-IR"/>
+        </w:rPr>
+        <w:t>implement ’</w:t>
+      </w:r>
+      <w:proofErr w:type="gramEnd"/>
+      <w:r>
+        <w:rPr>
+          <w:lang w:bidi="fa-IR"/>
+        </w:rPr>
+        <w:t xml:space="preserve"> + interface + ‘;’</w:t>
+      </w:r>
+    </w:p>
+    <w:p>
+      <w:pPr>
+        <w:rPr>
+          <w:lang w:bidi="fa-IR"/>
+        </w:rPr>
+      </w:pPr>
+      <w:r>
+        <w:rPr>
+          <w:lang w:bidi="fa-IR"/>
+        </w:rPr>
+        <w:tab/>
         <w:t xml:space="preserve">if </w:t>
       </w:r>
       <w:proofErr w:type="spellStart"/>
@@ -3269,122 +3348,29 @@
         <w:rPr>
           <w:lang w:bidi="fa-IR"/>
         </w:rPr>
-        <w:t>enterClassDeclaration</w:t>
-      </w:r>
-      <w:proofErr w:type="spellEnd"/>
-      <w:r>
-        <w:rPr>
-          <w:lang w:bidi="fa-IR"/>
-        </w:rPr>
-        <w:t>(</w:t>
-      </w:r>
-      <w:proofErr w:type="gramEnd"/>
-      <w:r>
-        <w:rPr>
-          <w:lang w:bidi="fa-IR"/>
-        </w:rPr>
-        <w:t xml:space="preserve">).name == </w:t>
-      </w:r>
-      <w:proofErr w:type="spellStart"/>
-      <w:r>
-        <w:rPr>
-          <w:lang w:bidi="fa-IR"/>
-        </w:rPr>
-        <w:t>class_name</w:t>
-      </w:r>
-      <w:proofErr w:type="spellEnd"/>
-      <w:r>
-        <w:rPr>
-          <w:lang w:bidi="fa-IR"/>
-        </w:rPr>
-        <w:t>:</w:t>
-      </w:r>
-    </w:p>
-    <w:p>
-      <w:pPr>
-        <w:rPr>
-          <w:lang w:bidi="fa-IR"/>
-        </w:rPr>
-      </w:pPr>
-      <w:r>
-        <w:rPr>
-          <w:lang w:bidi="fa-IR"/>
-        </w:rPr>
-        <w:tab/>
-      </w:r>
-      <w:r>
-        <w:rPr>
-          <w:lang w:bidi="fa-IR"/>
-        </w:rPr>
-        <w:tab/>
-      </w:r>
-      <w:r>
-        <w:rPr>
-          <w:lang w:bidi="fa-IR"/>
-        </w:rPr>
-        <w:tab/>
-      </w:r>
-      <w:r>
-        <w:rPr>
-          <w:lang w:bidi="fa-IR"/>
-        </w:rPr>
-        <w:t xml:space="preserve">class = </w:t>
-      </w:r>
-      <w:proofErr w:type="spellStart"/>
-      <w:proofErr w:type="gramStart"/>
-      <w:r>
-        <w:rPr>
-          <w:lang w:bidi="fa-IR"/>
-        </w:rPr>
-        <w:t>enterClassDeclaration</w:t>
-      </w:r>
-      <w:proofErr w:type="spellEnd"/>
-      <w:r>
-        <w:rPr>
-          <w:lang w:bidi="fa-IR"/>
-        </w:rPr>
-        <w:t>(</w:t>
-      </w:r>
-      <w:proofErr w:type="gramEnd"/>
-      <w:r>
-        <w:rPr>
-          <w:lang w:bidi="fa-IR"/>
-        </w:rPr>
-        <w:t>)</w:t>
-      </w:r>
-    </w:p>
-    <w:p>
-      <w:pPr>
-        <w:rPr>
-          <w:lang w:bidi="fa-IR"/>
-        </w:rPr>
-      </w:pPr>
-      <w:r>
-        <w:rPr>
-          <w:lang w:bidi="fa-IR"/>
-        </w:rPr>
-        <w:tab/>
-      </w:r>
-      <w:r>
-        <w:rPr>
-          <w:lang w:bidi="fa-IR"/>
-        </w:rPr>
-        <w:tab/>
-      </w:r>
-      <w:r>
-        <w:rPr>
-          <w:lang w:bidi="fa-IR"/>
-        </w:rPr>
-        <w:tab/>
-        <w:t>break</w:t>
-      </w:r>
-    </w:p>
-    <w:p>
-      <w:pPr>
-        <w:rPr>
-          <w:lang w:bidi="fa-IR"/>
-        </w:rPr>
-      </w:pPr>
+        <w:t>class.extend</w:t>
+      </w:r>
+      <w:proofErr w:type="spellEnd"/>
+      <w:proofErr w:type="gramEnd"/>
+      <w:r>
+        <w:rPr>
+          <w:lang w:bidi="fa-IR"/>
+        </w:rPr>
+        <w:t xml:space="preserve"> is not None:</w:t>
+      </w:r>
+    </w:p>
+    <w:p>
+      <w:pPr>
+        <w:rPr>
+          <w:lang w:bidi="fa-IR"/>
+        </w:rPr>
+      </w:pPr>
+      <w:r>
+        <w:rPr>
+          <w:lang w:bidi="fa-IR"/>
+        </w:rPr>
+        <w:tab/>
+      </w:r>
       <w:r>
         <w:rPr>
           <w:lang w:bidi="fa-IR"/>
@@ -3405,19 +3391,115 @@
         </w:rPr>
         <w:t xml:space="preserve"> = </w:t>
       </w:r>
-      <w:r>
-        <w:rPr>
-          <w:lang w:bidi="fa-IR"/>
-        </w:rPr>
-        <w:t>None</w:t>
-      </w:r>
-    </w:p>
-    <w:p>
-      <w:pPr>
-        <w:rPr>
-          <w:lang w:bidi="fa-IR"/>
-        </w:rPr>
-      </w:pPr>
+      <w:proofErr w:type="spellStart"/>
+      <w:proofErr w:type="gramStart"/>
+      <w:r>
+        <w:rPr>
+          <w:lang w:bidi="fa-IR"/>
+        </w:rPr>
+        <w:t>class.extend</w:t>
+      </w:r>
+      <w:proofErr w:type="gramEnd"/>
+      <w:r>
+        <w:rPr>
+          <w:lang w:bidi="fa-IR"/>
+        </w:rPr>
+        <w:t>.token</w:t>
+      </w:r>
+      <w:proofErr w:type="spellEnd"/>
+    </w:p>
+    <w:p>
+      <w:pPr>
+        <w:rPr>
+          <w:lang w:bidi="fa-IR"/>
+        </w:rPr>
+      </w:pPr>
+      <w:r>
+        <w:rPr>
+          <w:lang w:bidi="fa-IR"/>
+        </w:rPr>
+        <w:lastRenderedPageBreak/>
+        <w:tab/>
+        <w:t xml:space="preserve">if </w:t>
+      </w:r>
+      <w:proofErr w:type="spellStart"/>
+      <w:proofErr w:type="gramStart"/>
+      <w:r>
+        <w:rPr>
+          <w:lang w:bidi="fa-IR"/>
+        </w:rPr>
+        <w:t>class.implement</w:t>
+      </w:r>
+      <w:proofErr w:type="spellEnd"/>
+      <w:proofErr w:type="gramEnd"/>
+      <w:r>
+        <w:rPr>
+          <w:lang w:bidi="fa-IR"/>
+        </w:rPr>
+        <w:t xml:space="preserve"> is not None:</w:t>
+      </w:r>
+    </w:p>
+    <w:p>
+      <w:pPr>
+        <w:rPr>
+          <w:lang w:bidi="fa-IR"/>
+        </w:rPr>
+      </w:pPr>
+      <w:r>
+        <w:rPr>
+          <w:lang w:bidi="fa-IR"/>
+        </w:rPr>
+        <w:tab/>
+      </w:r>
+      <w:r>
+        <w:rPr>
+          <w:lang w:bidi="fa-IR"/>
+        </w:rPr>
+        <w:tab/>
+      </w:r>
+      <w:proofErr w:type="spellStart"/>
+      <w:r>
+        <w:rPr>
+          <w:lang w:bidi="fa-IR"/>
+        </w:rPr>
+        <w:t>implement_statement_token</w:t>
+      </w:r>
+      <w:proofErr w:type="spellEnd"/>
+      <w:r>
+        <w:rPr>
+          <w:lang w:bidi="fa-IR"/>
+        </w:rPr>
+        <w:t xml:space="preserve"> = </w:t>
+      </w:r>
+      <w:proofErr w:type="spellStart"/>
+      <w:proofErr w:type="gramStart"/>
+      <w:r>
+        <w:rPr>
+          <w:lang w:bidi="fa-IR"/>
+        </w:rPr>
+        <w:t>class.implement</w:t>
+      </w:r>
+      <w:proofErr w:type="gramEnd"/>
+      <w:r>
+        <w:rPr>
+          <w:lang w:bidi="fa-IR"/>
+        </w:rPr>
+        <w:t>.token</w:t>
+      </w:r>
+      <w:proofErr w:type="spellEnd"/>
+    </w:p>
+    <w:p>
+      <w:pPr>
+        <w:rPr>
+          <w:lang w:bidi="fa-IR"/>
+        </w:rPr>
+      </w:pPr>
+      <w:r>
+        <w:rPr>
+          <w:lang w:bidi="fa-IR"/>
+        </w:rPr>
+        <w:tab/>
+      </w:r>
       <w:r>
         <w:rPr>
           <w:lang w:bidi="fa-IR"/>
@@ -3436,250 +3518,14 @@
         <w:rPr>
           <w:lang w:bidi="fa-IR"/>
         </w:rPr>
-        <w:t xml:space="preserve"> = ‘</w:t>
-      </w:r>
-      <w:proofErr w:type="gramStart"/>
-      <w:r>
-        <w:rPr>
-          <w:lang w:bidi="fa-IR"/>
-        </w:rPr>
-        <w:t>implement ’</w:t>
-      </w:r>
-      <w:proofErr w:type="gramEnd"/>
-      <w:r>
-        <w:rPr>
-          <w:lang w:bidi="fa-IR"/>
-        </w:rPr>
-        <w:t xml:space="preserve"> + i</w:t>
-      </w:r>
-      <w:r>
-        <w:rPr>
-          <w:lang w:bidi="fa-IR"/>
-        </w:rPr>
-        <w:t>nterface</w:t>
-      </w:r>
-      <w:r>
-        <w:rPr>
-          <w:lang w:bidi="fa-IR"/>
-        </w:rPr>
-        <w:t xml:space="preserve"> </w:t>
-      </w:r>
-      <w:r>
-        <w:rPr>
-          <w:lang w:bidi="fa-IR"/>
-        </w:rPr>
-        <w:t>+ ‘;’</w:t>
-      </w:r>
-    </w:p>
-    <w:p>
-      <w:pPr>
-        <w:rPr>
-          <w:lang w:bidi="fa-IR"/>
-        </w:rPr>
-      </w:pPr>
-      <w:r>
-        <w:rPr>
-          <w:lang w:bidi="fa-IR"/>
-        </w:rPr>
-        <w:tab/>
-        <w:t xml:space="preserve">if </w:t>
-      </w:r>
-      <w:proofErr w:type="spellStart"/>
-      <w:proofErr w:type="gramStart"/>
-      <w:r>
-        <w:rPr>
-          <w:lang w:bidi="fa-IR"/>
-        </w:rPr>
-        <w:t>class.extend</w:t>
-      </w:r>
-      <w:proofErr w:type="spellEnd"/>
-      <w:proofErr w:type="gramEnd"/>
-      <w:r>
-        <w:rPr>
-          <w:lang w:bidi="fa-IR"/>
-        </w:rPr>
-        <w:t xml:space="preserve"> is not None:</w:t>
-      </w:r>
-    </w:p>
-    <w:p>
-      <w:pPr>
-        <w:rPr>
-          <w:lang w:bidi="fa-IR"/>
-        </w:rPr>
-      </w:pPr>
-      <w:r>
-        <w:rPr>
-          <w:lang w:bidi="fa-IR"/>
-        </w:rPr>
-        <w:tab/>
-      </w:r>
-      <w:r>
-        <w:rPr>
-          <w:lang w:bidi="fa-IR"/>
-        </w:rPr>
-        <w:tab/>
-      </w:r>
-      <w:proofErr w:type="spellStart"/>
-      <w:r>
-        <w:rPr>
-          <w:lang w:bidi="fa-IR"/>
-        </w:rPr>
-        <w:t>implement_statement_token</w:t>
-      </w:r>
-      <w:proofErr w:type="spellEnd"/>
-      <w:r>
-        <w:rPr>
-          <w:lang w:bidi="fa-IR"/>
-        </w:rPr>
         <w:t xml:space="preserve"> = </w:t>
       </w:r>
-      <w:proofErr w:type="spellStart"/>
-      <w:proofErr w:type="gramStart"/>
-      <w:r>
-        <w:rPr>
-          <w:lang w:bidi="fa-IR"/>
-        </w:rPr>
-        <w:t>class.extend</w:t>
-      </w:r>
-      <w:proofErr w:type="gramEnd"/>
-      <w:r>
-        <w:rPr>
-          <w:lang w:bidi="fa-IR"/>
-        </w:rPr>
-        <w:t>.token</w:t>
-      </w:r>
-      <w:proofErr w:type="spellEnd"/>
-    </w:p>
-    <w:p>
-      <w:pPr>
-        <w:rPr>
-          <w:lang w:bidi="fa-IR"/>
-        </w:rPr>
-      </w:pPr>
-      <w:r>
-        <w:rPr>
-          <w:lang w:bidi="fa-IR"/>
-        </w:rPr>
-        <w:lastRenderedPageBreak/>
-        <w:tab/>
-        <w:t xml:space="preserve">if </w:t>
-      </w:r>
-      <w:proofErr w:type="spellStart"/>
-      <w:proofErr w:type="gramStart"/>
-      <w:r>
-        <w:rPr>
-          <w:lang w:bidi="fa-IR"/>
-        </w:rPr>
-        <w:t>class.implement</w:t>
-      </w:r>
-      <w:proofErr w:type="spellEnd"/>
-      <w:proofErr w:type="gramEnd"/>
-      <w:r>
-        <w:rPr>
-          <w:lang w:bidi="fa-IR"/>
-        </w:rPr>
-        <w:t xml:space="preserve"> is not None:</w:t>
-      </w:r>
-    </w:p>
-    <w:p>
-      <w:pPr>
-        <w:rPr>
-          <w:lang w:bidi="fa-IR"/>
-        </w:rPr>
-      </w:pPr>
-      <w:r>
-        <w:rPr>
-          <w:lang w:bidi="fa-IR"/>
-        </w:rPr>
-        <w:tab/>
-      </w:r>
-      <w:r>
-        <w:rPr>
-          <w:lang w:bidi="fa-IR"/>
-        </w:rPr>
-        <w:tab/>
-      </w:r>
-      <w:proofErr w:type="spellStart"/>
-      <w:r>
-        <w:rPr>
-          <w:lang w:bidi="fa-IR"/>
-        </w:rPr>
-        <w:t>implement_statement_token</w:t>
-      </w:r>
-      <w:proofErr w:type="spellEnd"/>
-      <w:r>
-        <w:rPr>
-          <w:lang w:bidi="fa-IR"/>
-        </w:rPr>
-        <w:t xml:space="preserve"> = </w:t>
-      </w:r>
-      <w:proofErr w:type="spellStart"/>
-      <w:proofErr w:type="gramStart"/>
-      <w:r>
-        <w:rPr>
-          <w:lang w:bidi="fa-IR"/>
-        </w:rPr>
-        <w:t>class.implement</w:t>
-      </w:r>
-      <w:proofErr w:type="gramEnd"/>
-      <w:r>
-        <w:rPr>
-          <w:lang w:bidi="fa-IR"/>
-        </w:rPr>
-        <w:t>.token</w:t>
-      </w:r>
-      <w:proofErr w:type="spellEnd"/>
-    </w:p>
-    <w:p>
-      <w:pPr>
-        <w:rPr>
-          <w:lang w:bidi="fa-IR"/>
-        </w:rPr>
-      </w:pPr>
-      <w:r>
-        <w:rPr>
-          <w:lang w:bidi="fa-IR"/>
-        </w:rPr>
-        <w:tab/>
-      </w:r>
-      <w:r>
-        <w:rPr>
-          <w:lang w:bidi="fa-IR"/>
-        </w:rPr>
-        <w:tab/>
-      </w:r>
-      <w:proofErr w:type="spellStart"/>
-      <w:r>
-        <w:rPr>
-          <w:lang w:bidi="fa-IR"/>
-        </w:rPr>
-        <w:t>implement_statement_text</w:t>
-      </w:r>
-      <w:proofErr w:type="spellEnd"/>
-      <w:r>
-        <w:rPr>
-          <w:lang w:bidi="fa-IR"/>
-        </w:rPr>
-        <w:t xml:space="preserve"> = </w:t>
-      </w:r>
-      <w:proofErr w:type="gramStart"/>
-      <w:r>
-        <w:rPr>
-          <w:lang w:bidi="fa-IR"/>
-        </w:rPr>
-        <w:t>‘</w:t>
-      </w:r>
-      <w:r>
-        <w:rPr>
-          <w:lang w:bidi="fa-IR"/>
-        </w:rPr>
-        <w:t xml:space="preserve"> </w:t>
-      </w:r>
-      <w:r>
-        <w:rPr>
-          <w:lang w:bidi="fa-IR"/>
-        </w:rPr>
-        <w:t>’</w:t>
+      <w:proofErr w:type="gramStart"/>
+      <w:r>
+        <w:rPr>
+          <w:lang w:bidi="fa-IR"/>
+        </w:rPr>
+        <w:t>‘ ’</w:t>
       </w:r>
       <w:proofErr w:type="gramEnd"/>
       <w:r>
@@ -3870,11 +3716,6 @@
           <w:lang w:bidi="fa-IR"/>
         </w:rPr>
         <w:tab/>
-      </w:r>
-      <w:r>
-        <w:rPr>
-          <w:lang w:bidi="fa-IR"/>
-        </w:rPr>
         <w:t xml:space="preserve">while </w:t>
       </w:r>
       <w:proofErr w:type="spellStart"/>
@@ -4166,6 +4007,7 @@
         <w:tab/>
       </w:r>
     </w:p>
+    <w:p/>
     <w:sectPr>
       <w:pgSz w:w="12240" w:h="15840"/>
       <w:pgMar w:top="1440" w:right="1440" w:bottom="1440" w:left="1440" w:header="720" w:footer="720" w:gutter="0"/>
@@ -4199,166 +4041,19 @@
         <v:path o:extrusionok="f" gradientshapeok="t" o:connecttype="rect"/>
         <o:lock v:ext="edit" aspectratio="t"/>
       </v:shapetype>
-      <v:shape id="_x0000_i1206" type="#_x0000_t75" style="width:149.75pt;height:149.75pt" o:bullet="t">
-        <v:imagedata r:id="rId1" o:title="4-2-ok-download-png-thumb[1]"/>
+      <v:shape id="_x0000_i1063" type="#_x0000_t75" style="width:449.85pt;height:449.85pt" o:bullet="t">
+        <v:imagedata r:id="rId1" o:title="600px-Symbol_OK"/>
       </v:shape>
     </w:pict>
   </w:numPicBullet>
   <w:numPicBullet w:numPicBulletId="1">
     <w:pict>
-      <v:shape id="_x0000_i1207" type="#_x0000_t75" style="width:23.05pt;height:26.5pt" o:bullet="t">
+      <v:shape id="_x0000_i1064" type="#_x0000_t75" style="width:23.05pt;height:25.9pt" o:bullet="t">
         <v:imagedata r:id="rId2" o:title="OK-2[1]"/>
       </v:shape>
     </w:pict>
   </w:numPicBullet>
-  <w:numPicBullet w:numPicBulletId="2">
-    <w:pict>
-      <v:shape id="_x0000_i1208" type="#_x0000_t75" style="width:450.45pt;height:450.45pt" o:bullet="t">
-        <v:imagedata r:id="rId3" o:title="600px-Symbol_OK"/>
-      </v:shape>
-    </w:pict>
-  </w:numPicBullet>
   <w:abstractNum w:abstractNumId="0" w15:restartNumberingAfterBreak="0">
-    <w:nsid w:val="05C50305"/>
-    <w:multiLevelType w:val="hybridMultilevel"/>
-    <w:tmpl w:val="15FE07D6"/>
-    <w:lvl w:ilvl="0" w:tplc="F3CECB38">
-      <w:start w:val="1"/>
-      <w:numFmt w:val="bullet"/>
-      <w:lvlText w:val="o"/>
-      <w:lvlJc w:val="left"/>
-      <w:pPr>
-        <w:tabs>
-          <w:tab w:val="num" w:pos="720"/>
-        </w:tabs>
-        <w:ind w:left="720" w:hanging="360"/>
-      </w:pPr>
-      <w:rPr>
-        <w:rFonts w:ascii="Courier New" w:hAnsi="Courier New" w:hint="default"/>
-      </w:rPr>
-    </w:lvl>
-    <w:lvl w:ilvl="1" w:tplc="A82400AC">
-      <w:start w:val="1"/>
-      <w:numFmt w:val="bullet"/>
-      <w:lvlText w:val="o"/>
-      <w:lvlJc w:val="left"/>
-      <w:pPr>
-        <w:tabs>
-          <w:tab w:val="num" w:pos="1440"/>
-        </w:tabs>
-        <w:ind w:left="1440" w:hanging="360"/>
-      </w:pPr>
-      <w:rPr>
-        <w:rFonts w:ascii="Courier New" w:hAnsi="Courier New" w:hint="default"/>
-      </w:rPr>
-    </w:lvl>
-    <w:lvl w:ilvl="2" w:tplc="27762604" w:tentative="1">
-      <w:start w:val="1"/>
-      <w:numFmt w:val="bullet"/>
-      <w:lvlText w:val="o"/>
-      <w:lvlJc w:val="left"/>
-      <w:pPr>
-        <w:tabs>
-          <w:tab w:val="num" w:pos="2160"/>
-        </w:tabs>
-        <w:ind w:left="2160" w:hanging="360"/>
-      </w:pPr>
-      <w:rPr>
-        <w:rFonts w:ascii="Courier New" w:hAnsi="Courier New" w:hint="default"/>
-      </w:rPr>
-    </w:lvl>
-    <w:lvl w:ilvl="3" w:tplc="CBEEFED4" w:tentative="1">
-      <w:start w:val="1"/>
-      <w:numFmt w:val="bullet"/>
-      <w:lvlText w:val="o"/>
-      <w:lvlJc w:val="left"/>
-      <w:pPr>
-        <w:tabs>
-          <w:tab w:val="num" w:pos="2880"/>
-        </w:tabs>
-        <w:ind w:left="2880" w:hanging="360"/>
-      </w:pPr>
-      <w:rPr>
-        <w:rFonts w:ascii="Courier New" w:hAnsi="Courier New" w:hint="default"/>
-      </w:rPr>
-    </w:lvl>
-    <w:lvl w:ilvl="4" w:tplc="C6D0A406" w:tentative="1">
-      <w:start w:val="1"/>
-      <w:numFmt w:val="bullet"/>
-      <w:lvlText w:val="o"/>
-      <w:lvlJc w:val="left"/>
-      <w:pPr>
-        <w:tabs>
-          <w:tab w:val="num" w:pos="3600"/>
-        </w:tabs>
-        <w:ind w:left="3600" w:hanging="360"/>
-      </w:pPr>
-      <w:rPr>
-        <w:rFonts w:ascii="Courier New" w:hAnsi="Courier New" w:hint="default"/>
-      </w:rPr>
-    </w:lvl>
-    <w:lvl w:ilvl="5" w:tplc="10C223B6" w:tentative="1">
-      <w:start w:val="1"/>
-      <w:numFmt w:val="bullet"/>
-      <w:lvlText w:val="o"/>
-      <w:lvlJc w:val="left"/>
-      <w:pPr>
-        <w:tabs>
-          <w:tab w:val="num" w:pos="4320"/>
-        </w:tabs>
-        <w:ind w:left="4320" w:hanging="360"/>
-      </w:pPr>
-      <w:rPr>
-        <w:rFonts w:ascii="Courier New" w:hAnsi="Courier New" w:hint="default"/>
-      </w:rPr>
-    </w:lvl>
-    <w:lvl w:ilvl="6" w:tplc="66B6BCF0" w:tentative="1">
-      <w:start w:val="1"/>
-      <w:numFmt w:val="bullet"/>
-      <w:lvlText w:val="o"/>
-      <w:lvlJc w:val="left"/>
-      <w:pPr>
-        <w:tabs>
-          <w:tab w:val="num" w:pos="5040"/>
-        </w:tabs>
-        <w:ind w:left="5040" w:hanging="360"/>
-      </w:pPr>
-      <w:rPr>
-        <w:rFonts w:ascii="Courier New" w:hAnsi="Courier New" w:hint="default"/>
-      </w:rPr>
-    </w:lvl>
-    <w:lvl w:ilvl="7" w:tplc="B78E6FA2" w:tentative="1">
-      <w:start w:val="1"/>
-      <w:numFmt w:val="bullet"/>
-      <w:lvlText w:val="o"/>
-      <w:lvlJc w:val="left"/>
-      <w:pPr>
-        <w:tabs>
-          <w:tab w:val="num" w:pos="5760"/>
-        </w:tabs>
-        <w:ind w:left="5760" w:hanging="360"/>
-      </w:pPr>
-      <w:rPr>
-        <w:rFonts w:ascii="Courier New" w:hAnsi="Courier New" w:hint="default"/>
-      </w:rPr>
-    </w:lvl>
-    <w:lvl w:ilvl="8" w:tplc="136A516E" w:tentative="1">
-      <w:start w:val="1"/>
-      <w:numFmt w:val="bullet"/>
-      <w:lvlText w:val="o"/>
-      <w:lvlJc w:val="left"/>
-      <w:pPr>
-        <w:tabs>
-          <w:tab w:val="num" w:pos="6480"/>
-        </w:tabs>
-        <w:ind w:left="6480" w:hanging="360"/>
-      </w:pPr>
-      <w:rPr>
-        <w:rFonts w:ascii="Courier New" w:hAnsi="Courier New" w:hint="default"/>
-      </w:rPr>
-    </w:lvl>
-  </w:abstractNum>
-  <w:abstractNum w:abstractNumId="1" w15:restartNumberingAfterBreak="0">
     <w:nsid w:val="09AE1488"/>
     <w:multiLevelType w:val="hybridMultilevel"/>
     <w:tmpl w:val="9D42737A"/>
@@ -4473,147 +4168,7 @@
       </w:rPr>
     </w:lvl>
   </w:abstractNum>
-  <w:abstractNum w:abstractNumId="2" w15:restartNumberingAfterBreak="0">
-    <w:nsid w:val="15911AB6"/>
-    <w:multiLevelType w:val="hybridMultilevel"/>
-    <w:tmpl w:val="EC10A87E"/>
-    <w:lvl w:ilvl="0" w:tplc="82FC8782">
-      <w:start w:val="1"/>
-      <w:numFmt w:val="bullet"/>
-      <w:lvlText w:val="o"/>
-      <w:lvlJc w:val="left"/>
-      <w:pPr>
-        <w:tabs>
-          <w:tab w:val="num" w:pos="720"/>
-        </w:tabs>
-        <w:ind w:left="720" w:hanging="360"/>
-      </w:pPr>
-      <w:rPr>
-        <w:rFonts w:ascii="Courier New" w:hAnsi="Courier New" w:hint="default"/>
-      </w:rPr>
-    </w:lvl>
-    <w:lvl w:ilvl="1" w:tplc="1C346652">
-      <w:start w:val="1"/>
-      <w:numFmt w:val="bullet"/>
-      <w:lvlText w:val="o"/>
-      <w:lvlJc w:val="left"/>
-      <w:pPr>
-        <w:tabs>
-          <w:tab w:val="num" w:pos="1440"/>
-        </w:tabs>
-        <w:ind w:left="1440" w:hanging="360"/>
-      </w:pPr>
-      <w:rPr>
-        <w:rFonts w:ascii="Courier New" w:hAnsi="Courier New" w:hint="default"/>
-      </w:rPr>
-    </w:lvl>
-    <w:lvl w:ilvl="2" w:tplc="E6C6C714" w:tentative="1">
-      <w:start w:val="1"/>
-      <w:numFmt w:val="bullet"/>
-      <w:lvlText w:val="o"/>
-      <w:lvlJc w:val="left"/>
-      <w:pPr>
-        <w:tabs>
-          <w:tab w:val="num" w:pos="2160"/>
-        </w:tabs>
-        <w:ind w:left="2160" w:hanging="360"/>
-      </w:pPr>
-      <w:rPr>
-        <w:rFonts w:ascii="Courier New" w:hAnsi="Courier New" w:hint="default"/>
-      </w:rPr>
-    </w:lvl>
-    <w:lvl w:ilvl="3" w:tplc="CD8880B8" w:tentative="1">
-      <w:start w:val="1"/>
-      <w:numFmt w:val="bullet"/>
-      <w:lvlText w:val="o"/>
-      <w:lvlJc w:val="left"/>
-      <w:pPr>
-        <w:tabs>
-          <w:tab w:val="num" w:pos="2880"/>
-        </w:tabs>
-        <w:ind w:left="2880" w:hanging="360"/>
-      </w:pPr>
-      <w:rPr>
-        <w:rFonts w:ascii="Courier New" w:hAnsi="Courier New" w:hint="default"/>
-      </w:rPr>
-    </w:lvl>
-    <w:lvl w:ilvl="4" w:tplc="908233C0" w:tentative="1">
-      <w:start w:val="1"/>
-      <w:numFmt w:val="bullet"/>
-      <w:lvlText w:val="o"/>
-      <w:lvlJc w:val="left"/>
-      <w:pPr>
-        <w:tabs>
-          <w:tab w:val="num" w:pos="3600"/>
-        </w:tabs>
-        <w:ind w:left="3600" w:hanging="360"/>
-      </w:pPr>
-      <w:rPr>
-        <w:rFonts w:ascii="Courier New" w:hAnsi="Courier New" w:hint="default"/>
-      </w:rPr>
-    </w:lvl>
-    <w:lvl w:ilvl="5" w:tplc="B1C2D776" w:tentative="1">
-      <w:start w:val="1"/>
-      <w:numFmt w:val="bullet"/>
-      <w:lvlText w:val="o"/>
-      <w:lvlJc w:val="left"/>
-      <w:pPr>
-        <w:tabs>
-          <w:tab w:val="num" w:pos="4320"/>
-        </w:tabs>
-        <w:ind w:left="4320" w:hanging="360"/>
-      </w:pPr>
-      <w:rPr>
-        <w:rFonts w:ascii="Courier New" w:hAnsi="Courier New" w:hint="default"/>
-      </w:rPr>
-    </w:lvl>
-    <w:lvl w:ilvl="6" w:tplc="603C4DBA" w:tentative="1">
-      <w:start w:val="1"/>
-      <w:numFmt w:val="bullet"/>
-      <w:lvlText w:val="o"/>
-      <w:lvlJc w:val="left"/>
-      <w:pPr>
-        <w:tabs>
-          <w:tab w:val="num" w:pos="5040"/>
-        </w:tabs>
-        <w:ind w:left="5040" w:hanging="360"/>
-      </w:pPr>
-      <w:rPr>
-        <w:rFonts w:ascii="Courier New" w:hAnsi="Courier New" w:hint="default"/>
-      </w:rPr>
-    </w:lvl>
-    <w:lvl w:ilvl="7" w:tplc="295E5362" w:tentative="1">
-      <w:start w:val="1"/>
-      <w:numFmt w:val="bullet"/>
-      <w:lvlText w:val="o"/>
-      <w:lvlJc w:val="left"/>
-      <w:pPr>
-        <w:tabs>
-          <w:tab w:val="num" w:pos="5760"/>
-        </w:tabs>
-        <w:ind w:left="5760" w:hanging="360"/>
-      </w:pPr>
-      <w:rPr>
-        <w:rFonts w:ascii="Courier New" w:hAnsi="Courier New" w:hint="default"/>
-      </w:rPr>
-    </w:lvl>
-    <w:lvl w:ilvl="8" w:tplc="58F40D4C" w:tentative="1">
-      <w:start w:val="1"/>
-      <w:numFmt w:val="bullet"/>
-      <w:lvlText w:val="o"/>
-      <w:lvlJc w:val="left"/>
-      <w:pPr>
-        <w:tabs>
-          <w:tab w:val="num" w:pos="6480"/>
-        </w:tabs>
-        <w:ind w:left="6480" w:hanging="360"/>
-      </w:pPr>
-      <w:rPr>
-        <w:rFonts w:ascii="Courier New" w:hAnsi="Courier New" w:hint="default"/>
-      </w:rPr>
-    </w:lvl>
-  </w:abstractNum>
-  <w:abstractNum w:abstractNumId="3" w15:restartNumberingAfterBreak="0">
+  <w:abstractNum w:abstractNumId="1" w15:restartNumberingAfterBreak="0">
     <w:nsid w:val="1AD06378"/>
     <w:multiLevelType w:val="hybridMultilevel"/>
     <w:tmpl w:val="B86C7B82"/>
@@ -4724,287 +4279,7 @@
       </w:rPr>
     </w:lvl>
   </w:abstractNum>
-  <w:abstractNum w:abstractNumId="4" w15:restartNumberingAfterBreak="0">
-    <w:nsid w:val="20645B29"/>
-    <w:multiLevelType w:val="hybridMultilevel"/>
-    <w:tmpl w:val="F432A924"/>
-    <w:lvl w:ilvl="0" w:tplc="4140AF12">
-      <w:start w:val="1"/>
-      <w:numFmt w:val="bullet"/>
-      <w:lvlText w:val="o"/>
-      <w:lvlJc w:val="left"/>
-      <w:pPr>
-        <w:tabs>
-          <w:tab w:val="num" w:pos="720"/>
-        </w:tabs>
-        <w:ind w:left="720" w:hanging="360"/>
-      </w:pPr>
-      <w:rPr>
-        <w:rFonts w:ascii="Courier New" w:hAnsi="Courier New" w:hint="default"/>
-      </w:rPr>
-    </w:lvl>
-    <w:lvl w:ilvl="1" w:tplc="C880784E">
-      <w:start w:val="1"/>
-      <w:numFmt w:val="bullet"/>
-      <w:lvlText w:val="o"/>
-      <w:lvlJc w:val="left"/>
-      <w:pPr>
-        <w:tabs>
-          <w:tab w:val="num" w:pos="1440"/>
-        </w:tabs>
-        <w:ind w:left="1440" w:hanging="360"/>
-      </w:pPr>
-      <w:rPr>
-        <w:rFonts w:ascii="Courier New" w:hAnsi="Courier New" w:hint="default"/>
-      </w:rPr>
-    </w:lvl>
-    <w:lvl w:ilvl="2" w:tplc="E5D852BE" w:tentative="1">
-      <w:start w:val="1"/>
-      <w:numFmt w:val="bullet"/>
-      <w:lvlText w:val="o"/>
-      <w:lvlJc w:val="left"/>
-      <w:pPr>
-        <w:tabs>
-          <w:tab w:val="num" w:pos="2160"/>
-        </w:tabs>
-        <w:ind w:left="2160" w:hanging="360"/>
-      </w:pPr>
-      <w:rPr>
-        <w:rFonts w:ascii="Courier New" w:hAnsi="Courier New" w:hint="default"/>
-      </w:rPr>
-    </w:lvl>
-    <w:lvl w:ilvl="3" w:tplc="98D0E96A" w:tentative="1">
-      <w:start w:val="1"/>
-      <w:numFmt w:val="bullet"/>
-      <w:lvlText w:val="o"/>
-      <w:lvlJc w:val="left"/>
-      <w:pPr>
-        <w:tabs>
-          <w:tab w:val="num" w:pos="2880"/>
-        </w:tabs>
-        <w:ind w:left="2880" w:hanging="360"/>
-      </w:pPr>
-      <w:rPr>
-        <w:rFonts w:ascii="Courier New" w:hAnsi="Courier New" w:hint="default"/>
-      </w:rPr>
-    </w:lvl>
-    <w:lvl w:ilvl="4" w:tplc="18467DCC" w:tentative="1">
-      <w:start w:val="1"/>
-      <w:numFmt w:val="bullet"/>
-      <w:lvlText w:val="o"/>
-      <w:lvlJc w:val="left"/>
-      <w:pPr>
-        <w:tabs>
-          <w:tab w:val="num" w:pos="3600"/>
-        </w:tabs>
-        <w:ind w:left="3600" w:hanging="360"/>
-      </w:pPr>
-      <w:rPr>
-        <w:rFonts w:ascii="Courier New" w:hAnsi="Courier New" w:hint="default"/>
-      </w:rPr>
-    </w:lvl>
-    <w:lvl w:ilvl="5" w:tplc="6CC8C2A6" w:tentative="1">
-      <w:start w:val="1"/>
-      <w:numFmt w:val="bullet"/>
-      <w:lvlText w:val="o"/>
-      <w:lvlJc w:val="left"/>
-      <w:pPr>
-        <w:tabs>
-          <w:tab w:val="num" w:pos="4320"/>
-        </w:tabs>
-        <w:ind w:left="4320" w:hanging="360"/>
-      </w:pPr>
-      <w:rPr>
-        <w:rFonts w:ascii="Courier New" w:hAnsi="Courier New" w:hint="default"/>
-      </w:rPr>
-    </w:lvl>
-    <w:lvl w:ilvl="6" w:tplc="CD7E1A4C" w:tentative="1">
-      <w:start w:val="1"/>
-      <w:numFmt w:val="bullet"/>
-      <w:lvlText w:val="o"/>
-      <w:lvlJc w:val="left"/>
-      <w:pPr>
-        <w:tabs>
-          <w:tab w:val="num" w:pos="5040"/>
-        </w:tabs>
-        <w:ind w:left="5040" w:hanging="360"/>
-      </w:pPr>
-      <w:rPr>
-        <w:rFonts w:ascii="Courier New" w:hAnsi="Courier New" w:hint="default"/>
-      </w:rPr>
-    </w:lvl>
-    <w:lvl w:ilvl="7" w:tplc="38E6592C" w:tentative="1">
-      <w:start w:val="1"/>
-      <w:numFmt w:val="bullet"/>
-      <w:lvlText w:val="o"/>
-      <w:lvlJc w:val="left"/>
-      <w:pPr>
-        <w:tabs>
-          <w:tab w:val="num" w:pos="5760"/>
-        </w:tabs>
-        <w:ind w:left="5760" w:hanging="360"/>
-      </w:pPr>
-      <w:rPr>
-        <w:rFonts w:ascii="Courier New" w:hAnsi="Courier New" w:hint="default"/>
-      </w:rPr>
-    </w:lvl>
-    <w:lvl w:ilvl="8" w:tplc="6C22B6EA" w:tentative="1">
-      <w:start w:val="1"/>
-      <w:numFmt w:val="bullet"/>
-      <w:lvlText w:val="o"/>
-      <w:lvlJc w:val="left"/>
-      <w:pPr>
-        <w:tabs>
-          <w:tab w:val="num" w:pos="6480"/>
-        </w:tabs>
-        <w:ind w:left="6480" w:hanging="360"/>
-      </w:pPr>
-      <w:rPr>
-        <w:rFonts w:ascii="Courier New" w:hAnsi="Courier New" w:hint="default"/>
-      </w:rPr>
-    </w:lvl>
-  </w:abstractNum>
-  <w:abstractNum w:abstractNumId="5" w15:restartNumberingAfterBreak="0">
-    <w:nsid w:val="34E5693E"/>
-    <w:multiLevelType w:val="hybridMultilevel"/>
-    <w:tmpl w:val="8E8E4E1E"/>
-    <w:lvl w:ilvl="0" w:tplc="678840D2">
-      <w:start w:val="1"/>
-      <w:numFmt w:val="bullet"/>
-      <w:lvlText w:val="o"/>
-      <w:lvlJc w:val="left"/>
-      <w:pPr>
-        <w:tabs>
-          <w:tab w:val="num" w:pos="720"/>
-        </w:tabs>
-        <w:ind w:left="720" w:hanging="360"/>
-      </w:pPr>
-      <w:rPr>
-        <w:rFonts w:ascii="Courier New" w:hAnsi="Courier New" w:hint="default"/>
-      </w:rPr>
-    </w:lvl>
-    <w:lvl w:ilvl="1" w:tplc="466C1412">
-      <w:start w:val="1"/>
-      <w:numFmt w:val="bullet"/>
-      <w:lvlText w:val="o"/>
-      <w:lvlJc w:val="left"/>
-      <w:pPr>
-        <w:tabs>
-          <w:tab w:val="num" w:pos="1440"/>
-        </w:tabs>
-        <w:ind w:left="1440" w:hanging="360"/>
-      </w:pPr>
-      <w:rPr>
-        <w:rFonts w:ascii="Courier New" w:hAnsi="Courier New" w:hint="default"/>
-      </w:rPr>
-    </w:lvl>
-    <w:lvl w:ilvl="2" w:tplc="7A9C2334" w:tentative="1">
-      <w:start w:val="1"/>
-      <w:numFmt w:val="bullet"/>
-      <w:lvlText w:val="o"/>
-      <w:lvlJc w:val="left"/>
-      <w:pPr>
-        <w:tabs>
-          <w:tab w:val="num" w:pos="2160"/>
-        </w:tabs>
-        <w:ind w:left="2160" w:hanging="360"/>
-      </w:pPr>
-      <w:rPr>
-        <w:rFonts w:ascii="Courier New" w:hAnsi="Courier New" w:hint="default"/>
-      </w:rPr>
-    </w:lvl>
-    <w:lvl w:ilvl="3" w:tplc="03F4FF1C" w:tentative="1">
-      <w:start w:val="1"/>
-      <w:numFmt w:val="bullet"/>
-      <w:lvlText w:val="o"/>
-      <w:lvlJc w:val="left"/>
-      <w:pPr>
-        <w:tabs>
-          <w:tab w:val="num" w:pos="2880"/>
-        </w:tabs>
-        <w:ind w:left="2880" w:hanging="360"/>
-      </w:pPr>
-      <w:rPr>
-        <w:rFonts w:ascii="Courier New" w:hAnsi="Courier New" w:hint="default"/>
-      </w:rPr>
-    </w:lvl>
-    <w:lvl w:ilvl="4" w:tplc="9BDCADAE" w:tentative="1">
-      <w:start w:val="1"/>
-      <w:numFmt w:val="bullet"/>
-      <w:lvlText w:val="o"/>
-      <w:lvlJc w:val="left"/>
-      <w:pPr>
-        <w:tabs>
-          <w:tab w:val="num" w:pos="3600"/>
-        </w:tabs>
-        <w:ind w:left="3600" w:hanging="360"/>
-      </w:pPr>
-      <w:rPr>
-        <w:rFonts w:ascii="Courier New" w:hAnsi="Courier New" w:hint="default"/>
-      </w:rPr>
-    </w:lvl>
-    <w:lvl w:ilvl="5" w:tplc="814A8824" w:tentative="1">
-      <w:start w:val="1"/>
-      <w:numFmt w:val="bullet"/>
-      <w:lvlText w:val="o"/>
-      <w:lvlJc w:val="left"/>
-      <w:pPr>
-        <w:tabs>
-          <w:tab w:val="num" w:pos="4320"/>
-        </w:tabs>
-        <w:ind w:left="4320" w:hanging="360"/>
-      </w:pPr>
-      <w:rPr>
-        <w:rFonts w:ascii="Courier New" w:hAnsi="Courier New" w:hint="default"/>
-      </w:rPr>
-    </w:lvl>
-    <w:lvl w:ilvl="6" w:tplc="72000D5E" w:tentative="1">
-      <w:start w:val="1"/>
-      <w:numFmt w:val="bullet"/>
-      <w:lvlText w:val="o"/>
-      <w:lvlJc w:val="left"/>
-      <w:pPr>
-        <w:tabs>
-          <w:tab w:val="num" w:pos="5040"/>
-        </w:tabs>
-        <w:ind w:left="5040" w:hanging="360"/>
-      </w:pPr>
-      <w:rPr>
-        <w:rFonts w:ascii="Courier New" w:hAnsi="Courier New" w:hint="default"/>
-      </w:rPr>
-    </w:lvl>
-    <w:lvl w:ilvl="7" w:tplc="2E641B96" w:tentative="1">
-      <w:start w:val="1"/>
-      <w:numFmt w:val="bullet"/>
-      <w:lvlText w:val="o"/>
-      <w:lvlJc w:val="left"/>
-      <w:pPr>
-        <w:tabs>
-          <w:tab w:val="num" w:pos="5760"/>
-        </w:tabs>
-        <w:ind w:left="5760" w:hanging="360"/>
-      </w:pPr>
-      <w:rPr>
-        <w:rFonts w:ascii="Courier New" w:hAnsi="Courier New" w:hint="default"/>
-      </w:rPr>
-    </w:lvl>
-    <w:lvl w:ilvl="8" w:tplc="B8CCED96" w:tentative="1">
-      <w:start w:val="1"/>
-      <w:numFmt w:val="bullet"/>
-      <w:lvlText w:val="o"/>
-      <w:lvlJc w:val="left"/>
-      <w:pPr>
-        <w:tabs>
-          <w:tab w:val="num" w:pos="6480"/>
-        </w:tabs>
-        <w:ind w:left="6480" w:hanging="360"/>
-      </w:pPr>
-      <w:rPr>
-        <w:rFonts w:ascii="Courier New" w:hAnsi="Courier New" w:hint="default"/>
-      </w:rPr>
-    </w:lvl>
-  </w:abstractNum>
-  <w:abstractNum w:abstractNumId="6" w15:restartNumberingAfterBreak="0">
+  <w:abstractNum w:abstractNumId="2" w15:restartNumberingAfterBreak="0">
     <w:nsid w:val="4A5151A9"/>
     <w:multiLevelType w:val="hybridMultilevel"/>
     <w:tmpl w:val="16BA39A0"/>
@@ -5116,146 +4391,7 @@
       </w:rPr>
     </w:lvl>
   </w:abstractNum>
-  <w:abstractNum w:abstractNumId="7" w15:restartNumberingAfterBreak="0">
-    <w:nsid w:val="609C0308"/>
-    <w:multiLevelType w:val="hybridMultilevel"/>
-    <w:tmpl w:val="D0A61176"/>
-    <w:lvl w:ilvl="0" w:tplc="1D384AA2">
-      <w:start w:val="1"/>
-      <w:numFmt w:val="bullet"/>
-      <w:lvlText w:val="•"/>
-      <w:lvlJc w:val="left"/>
-      <w:pPr>
-        <w:tabs>
-          <w:tab w:val="num" w:pos="720"/>
-        </w:tabs>
-        <w:ind w:left="720" w:hanging="360"/>
-      </w:pPr>
-      <w:rPr>
-        <w:rFonts w:ascii="Arial" w:hAnsi="Arial" w:hint="default"/>
-      </w:rPr>
-    </w:lvl>
-    <w:lvl w:ilvl="1" w:tplc="7F681854">
-      <w:numFmt w:val="bullet"/>
-      <w:lvlText w:val=""/>
-      <w:lvlJc w:val="left"/>
-      <w:pPr>
-        <w:tabs>
-          <w:tab w:val="num" w:pos="1440"/>
-        </w:tabs>
-        <w:ind w:left="1440" w:hanging="360"/>
-      </w:pPr>
-      <w:rPr>
-        <w:rFonts w:ascii="Symbol" w:hAnsi="Symbol" w:hint="default"/>
-      </w:rPr>
-    </w:lvl>
-    <w:lvl w:ilvl="2" w:tplc="BFC2EEE0" w:tentative="1">
-      <w:start w:val="1"/>
-      <w:numFmt w:val="bullet"/>
-      <w:lvlText w:val="•"/>
-      <w:lvlJc w:val="left"/>
-      <w:pPr>
-        <w:tabs>
-          <w:tab w:val="num" w:pos="2160"/>
-        </w:tabs>
-        <w:ind w:left="2160" w:hanging="360"/>
-      </w:pPr>
-      <w:rPr>
-        <w:rFonts w:ascii="Arial" w:hAnsi="Arial" w:hint="default"/>
-      </w:rPr>
-    </w:lvl>
-    <w:lvl w:ilvl="3" w:tplc="858A8356" w:tentative="1">
-      <w:start w:val="1"/>
-      <w:numFmt w:val="bullet"/>
-      <w:lvlText w:val="•"/>
-      <w:lvlJc w:val="left"/>
-      <w:pPr>
-        <w:tabs>
-          <w:tab w:val="num" w:pos="2880"/>
-        </w:tabs>
-        <w:ind w:left="2880" w:hanging="360"/>
-      </w:pPr>
-      <w:rPr>
-        <w:rFonts w:ascii="Arial" w:hAnsi="Arial" w:hint="default"/>
-      </w:rPr>
-    </w:lvl>
-    <w:lvl w:ilvl="4" w:tplc="E236C4FC" w:tentative="1">
-      <w:start w:val="1"/>
-      <w:numFmt w:val="bullet"/>
-      <w:lvlText w:val="•"/>
-      <w:lvlJc w:val="left"/>
-      <w:pPr>
-        <w:tabs>
-          <w:tab w:val="num" w:pos="3600"/>
-        </w:tabs>
-        <w:ind w:left="3600" w:hanging="360"/>
-      </w:pPr>
-      <w:rPr>
-        <w:rFonts w:ascii="Arial" w:hAnsi="Arial" w:hint="default"/>
-      </w:rPr>
-    </w:lvl>
-    <w:lvl w:ilvl="5" w:tplc="A948BD76" w:tentative="1">
-      <w:start w:val="1"/>
-      <w:numFmt w:val="bullet"/>
-      <w:lvlText w:val="•"/>
-      <w:lvlJc w:val="left"/>
-      <w:pPr>
-        <w:tabs>
-          <w:tab w:val="num" w:pos="4320"/>
-        </w:tabs>
-        <w:ind w:left="4320" w:hanging="360"/>
-      </w:pPr>
-      <w:rPr>
-        <w:rFonts w:ascii="Arial" w:hAnsi="Arial" w:hint="default"/>
-      </w:rPr>
-    </w:lvl>
-    <w:lvl w:ilvl="6" w:tplc="01406FF6" w:tentative="1">
-      <w:start w:val="1"/>
-      <w:numFmt w:val="bullet"/>
-      <w:lvlText w:val="•"/>
-      <w:lvlJc w:val="left"/>
-      <w:pPr>
-        <w:tabs>
-          <w:tab w:val="num" w:pos="5040"/>
-        </w:tabs>
-        <w:ind w:left="5040" w:hanging="360"/>
-      </w:pPr>
-      <w:rPr>
-        <w:rFonts w:ascii="Arial" w:hAnsi="Arial" w:hint="default"/>
-      </w:rPr>
-    </w:lvl>
-    <w:lvl w:ilvl="7" w:tplc="A0C64004" w:tentative="1">
-      <w:start w:val="1"/>
-      <w:numFmt w:val="bullet"/>
-      <w:lvlText w:val="•"/>
-      <w:lvlJc w:val="left"/>
-      <w:pPr>
-        <w:tabs>
-          <w:tab w:val="num" w:pos="5760"/>
-        </w:tabs>
-        <w:ind w:left="5760" w:hanging="360"/>
-      </w:pPr>
-      <w:rPr>
-        <w:rFonts w:ascii="Arial" w:hAnsi="Arial" w:hint="default"/>
-      </w:rPr>
-    </w:lvl>
-    <w:lvl w:ilvl="8" w:tplc="2F065DEE" w:tentative="1">
-      <w:start w:val="1"/>
-      <w:numFmt w:val="bullet"/>
-      <w:lvlText w:val="•"/>
-      <w:lvlJc w:val="left"/>
-      <w:pPr>
-        <w:tabs>
-          <w:tab w:val="num" w:pos="6480"/>
-        </w:tabs>
-        <w:ind w:left="6480" w:hanging="360"/>
-      </w:pPr>
-      <w:rPr>
-        <w:rFonts w:ascii="Arial" w:hAnsi="Arial" w:hint="default"/>
-      </w:rPr>
-    </w:lvl>
-  </w:abstractNum>
-  <w:abstractNum w:abstractNumId="8" w15:restartNumberingAfterBreak="0">
+  <w:abstractNum w:abstractNumId="3" w15:restartNumberingAfterBreak="0">
     <w:nsid w:val="6F4E481B"/>
     <w:multiLevelType w:val="hybridMultilevel"/>
     <w:tmpl w:val="82D0E094"/>
@@ -5263,7 +4399,7 @@
       <w:start w:val="1"/>
       <w:numFmt w:val="bullet"/>
       <w:lvlText w:val=""/>
-      <w:lvlPicBulletId w:val="2"/>
+      <w:lvlPicBulletId w:val="0"/>
       <w:lvlJc w:val="left"/>
       <w:pPr>
         <w:ind w:left="720" w:hanging="360"/>
@@ -5370,411 +4506,17 @@
       </w:rPr>
     </w:lvl>
   </w:abstractNum>
-  <w:abstractNum w:abstractNumId="9" w15:restartNumberingAfterBreak="0">
-    <w:nsid w:val="79016855"/>
-    <w:multiLevelType w:val="hybridMultilevel"/>
-    <w:tmpl w:val="8D08F8EA"/>
-    <w:lvl w:ilvl="0" w:tplc="DAB293E8">
-      <w:start w:val="1"/>
-      <w:numFmt w:val="bullet"/>
-      <w:lvlText w:val=""/>
-      <w:lvlPicBulletId w:val="0"/>
-      <w:lvlJc w:val="left"/>
-      <w:pPr>
-        <w:ind w:left="2160" w:hanging="360"/>
-      </w:pPr>
-      <w:rPr>
-        <w:rFonts w:ascii="Symbol" w:hAnsi="Symbol" w:cs="Symbol" w:hint="default"/>
-        <w:color w:val="auto"/>
-      </w:rPr>
-    </w:lvl>
-    <w:lvl w:ilvl="1" w:tplc="04090003" w:tentative="1">
-      <w:start w:val="1"/>
-      <w:numFmt w:val="bullet"/>
-      <w:lvlText w:val="o"/>
-      <w:lvlJc w:val="left"/>
-      <w:pPr>
-        <w:ind w:left="2880" w:hanging="360"/>
-      </w:pPr>
-      <w:rPr>
-        <w:rFonts w:ascii="Courier New" w:hAnsi="Courier New" w:cs="Courier New" w:hint="default"/>
-      </w:rPr>
-    </w:lvl>
-    <w:lvl w:ilvl="2" w:tplc="04090005" w:tentative="1">
-      <w:start w:val="1"/>
-      <w:numFmt w:val="bullet"/>
-      <w:lvlText w:val=""/>
-      <w:lvlJc w:val="left"/>
-      <w:pPr>
-        <w:ind w:left="3600" w:hanging="360"/>
-      </w:pPr>
-      <w:rPr>
-        <w:rFonts w:ascii="Wingdings" w:hAnsi="Wingdings" w:hint="default"/>
-      </w:rPr>
-    </w:lvl>
-    <w:lvl w:ilvl="3" w:tplc="04090001" w:tentative="1">
-      <w:start w:val="1"/>
-      <w:numFmt w:val="bullet"/>
-      <w:lvlText w:val=""/>
-      <w:lvlJc w:val="left"/>
-      <w:pPr>
-        <w:ind w:left="4320" w:hanging="360"/>
-      </w:pPr>
-      <w:rPr>
-        <w:rFonts w:ascii="Symbol" w:hAnsi="Symbol" w:hint="default"/>
-      </w:rPr>
-    </w:lvl>
-    <w:lvl w:ilvl="4" w:tplc="04090003" w:tentative="1">
-      <w:start w:val="1"/>
-      <w:numFmt w:val="bullet"/>
-      <w:lvlText w:val="o"/>
-      <w:lvlJc w:val="left"/>
-      <w:pPr>
-        <w:ind w:left="5040" w:hanging="360"/>
-      </w:pPr>
-      <w:rPr>
-        <w:rFonts w:ascii="Courier New" w:hAnsi="Courier New" w:cs="Courier New" w:hint="default"/>
-      </w:rPr>
-    </w:lvl>
-    <w:lvl w:ilvl="5" w:tplc="04090005" w:tentative="1">
-      <w:start w:val="1"/>
-      <w:numFmt w:val="bullet"/>
-      <w:lvlText w:val=""/>
-      <w:lvlJc w:val="left"/>
-      <w:pPr>
-        <w:ind w:left="5760" w:hanging="360"/>
-      </w:pPr>
-      <w:rPr>
-        <w:rFonts w:ascii="Wingdings" w:hAnsi="Wingdings" w:hint="default"/>
-      </w:rPr>
-    </w:lvl>
-    <w:lvl w:ilvl="6" w:tplc="04090001" w:tentative="1">
-      <w:start w:val="1"/>
-      <w:numFmt w:val="bullet"/>
-      <w:lvlText w:val=""/>
-      <w:lvlJc w:val="left"/>
-      <w:pPr>
-        <w:ind w:left="6480" w:hanging="360"/>
-      </w:pPr>
-      <w:rPr>
-        <w:rFonts w:ascii="Symbol" w:hAnsi="Symbol" w:hint="default"/>
-      </w:rPr>
-    </w:lvl>
-    <w:lvl w:ilvl="7" w:tplc="04090003" w:tentative="1">
-      <w:start w:val="1"/>
-      <w:numFmt w:val="bullet"/>
-      <w:lvlText w:val="o"/>
-      <w:lvlJc w:val="left"/>
-      <w:pPr>
-        <w:ind w:left="7200" w:hanging="360"/>
-      </w:pPr>
-      <w:rPr>
-        <w:rFonts w:ascii="Courier New" w:hAnsi="Courier New" w:cs="Courier New" w:hint="default"/>
-      </w:rPr>
-    </w:lvl>
-    <w:lvl w:ilvl="8" w:tplc="04090005" w:tentative="1">
-      <w:start w:val="1"/>
-      <w:numFmt w:val="bullet"/>
-      <w:lvlText w:val=""/>
-      <w:lvlJc w:val="left"/>
-      <w:pPr>
-        <w:ind w:left="7920" w:hanging="360"/>
-      </w:pPr>
-      <w:rPr>
-        <w:rFonts w:ascii="Wingdings" w:hAnsi="Wingdings" w:hint="default"/>
-      </w:rPr>
-    </w:lvl>
-  </w:abstractNum>
-  <w:abstractNum w:abstractNumId="10" w15:restartNumberingAfterBreak="0">
-    <w:nsid w:val="7A7F3229"/>
-    <w:multiLevelType w:val="hybridMultilevel"/>
-    <w:tmpl w:val="3CB67D7A"/>
-    <w:lvl w:ilvl="0" w:tplc="1FDA6624">
-      <w:start w:val="1"/>
-      <w:numFmt w:val="bullet"/>
-      <w:lvlText w:val="•"/>
-      <w:lvlJc w:val="left"/>
-      <w:pPr>
-        <w:tabs>
-          <w:tab w:val="num" w:pos="720"/>
-        </w:tabs>
-        <w:ind w:left="720" w:hanging="360"/>
-      </w:pPr>
-      <w:rPr>
-        <w:rFonts w:ascii="Arial" w:hAnsi="Arial" w:hint="default"/>
-      </w:rPr>
-    </w:lvl>
-    <w:lvl w:ilvl="1" w:tplc="F73A1896" w:tentative="1">
-      <w:start w:val="1"/>
-      <w:numFmt w:val="bullet"/>
-      <w:lvlText w:val="•"/>
-      <w:lvlJc w:val="left"/>
-      <w:pPr>
-        <w:tabs>
-          <w:tab w:val="num" w:pos="1440"/>
-        </w:tabs>
-        <w:ind w:left="1440" w:hanging="360"/>
-      </w:pPr>
-      <w:rPr>
-        <w:rFonts w:ascii="Arial" w:hAnsi="Arial" w:hint="default"/>
-      </w:rPr>
-    </w:lvl>
-    <w:lvl w:ilvl="2" w:tplc="A29265FC" w:tentative="1">
-      <w:start w:val="1"/>
-      <w:numFmt w:val="bullet"/>
-      <w:lvlText w:val="•"/>
-      <w:lvlJc w:val="left"/>
-      <w:pPr>
-        <w:tabs>
-          <w:tab w:val="num" w:pos="2160"/>
-        </w:tabs>
-        <w:ind w:left="2160" w:hanging="360"/>
-      </w:pPr>
-      <w:rPr>
-        <w:rFonts w:ascii="Arial" w:hAnsi="Arial" w:hint="default"/>
-      </w:rPr>
-    </w:lvl>
-    <w:lvl w:ilvl="3" w:tplc="13FC2456" w:tentative="1">
-      <w:start w:val="1"/>
-      <w:numFmt w:val="bullet"/>
-      <w:lvlText w:val="•"/>
-      <w:lvlJc w:val="left"/>
-      <w:pPr>
-        <w:tabs>
-          <w:tab w:val="num" w:pos="2880"/>
-        </w:tabs>
-        <w:ind w:left="2880" w:hanging="360"/>
-      </w:pPr>
-      <w:rPr>
-        <w:rFonts w:ascii="Arial" w:hAnsi="Arial" w:hint="default"/>
-      </w:rPr>
-    </w:lvl>
-    <w:lvl w:ilvl="4" w:tplc="402AEADC" w:tentative="1">
-      <w:start w:val="1"/>
-      <w:numFmt w:val="bullet"/>
-      <w:lvlText w:val="•"/>
-      <w:lvlJc w:val="left"/>
-      <w:pPr>
-        <w:tabs>
-          <w:tab w:val="num" w:pos="3600"/>
-        </w:tabs>
-        <w:ind w:left="3600" w:hanging="360"/>
-      </w:pPr>
-      <w:rPr>
-        <w:rFonts w:ascii="Arial" w:hAnsi="Arial" w:hint="default"/>
-      </w:rPr>
-    </w:lvl>
-    <w:lvl w:ilvl="5" w:tplc="906ABBA2" w:tentative="1">
-      <w:start w:val="1"/>
-      <w:numFmt w:val="bullet"/>
-      <w:lvlText w:val="•"/>
-      <w:lvlJc w:val="left"/>
-      <w:pPr>
-        <w:tabs>
-          <w:tab w:val="num" w:pos="4320"/>
-        </w:tabs>
-        <w:ind w:left="4320" w:hanging="360"/>
-      </w:pPr>
-      <w:rPr>
-        <w:rFonts w:ascii="Arial" w:hAnsi="Arial" w:hint="default"/>
-      </w:rPr>
-    </w:lvl>
-    <w:lvl w:ilvl="6" w:tplc="EBB2A854" w:tentative="1">
-      <w:start w:val="1"/>
-      <w:numFmt w:val="bullet"/>
-      <w:lvlText w:val="•"/>
-      <w:lvlJc w:val="left"/>
-      <w:pPr>
-        <w:tabs>
-          <w:tab w:val="num" w:pos="5040"/>
-        </w:tabs>
-        <w:ind w:left="5040" w:hanging="360"/>
-      </w:pPr>
-      <w:rPr>
-        <w:rFonts w:ascii="Arial" w:hAnsi="Arial" w:hint="default"/>
-      </w:rPr>
-    </w:lvl>
-    <w:lvl w:ilvl="7" w:tplc="1C0EAC40" w:tentative="1">
-      <w:start w:val="1"/>
-      <w:numFmt w:val="bullet"/>
-      <w:lvlText w:val="•"/>
-      <w:lvlJc w:val="left"/>
-      <w:pPr>
-        <w:tabs>
-          <w:tab w:val="num" w:pos="5760"/>
-        </w:tabs>
-        <w:ind w:left="5760" w:hanging="360"/>
-      </w:pPr>
-      <w:rPr>
-        <w:rFonts w:ascii="Arial" w:hAnsi="Arial" w:hint="default"/>
-      </w:rPr>
-    </w:lvl>
-    <w:lvl w:ilvl="8" w:tplc="96ACDA50" w:tentative="1">
-      <w:start w:val="1"/>
-      <w:numFmt w:val="bullet"/>
-      <w:lvlText w:val="•"/>
-      <w:lvlJc w:val="left"/>
-      <w:pPr>
-        <w:tabs>
-          <w:tab w:val="num" w:pos="6480"/>
-        </w:tabs>
-        <w:ind w:left="6480" w:hanging="360"/>
-      </w:pPr>
-      <w:rPr>
-        <w:rFonts w:ascii="Arial" w:hAnsi="Arial" w:hint="default"/>
-      </w:rPr>
-    </w:lvl>
-  </w:abstractNum>
-  <w:abstractNum w:abstractNumId="11" w15:restartNumberingAfterBreak="0">
-    <w:nsid w:val="7E0C6290"/>
-    <w:multiLevelType w:val="hybridMultilevel"/>
-    <w:tmpl w:val="1A7C4654"/>
-    <w:lvl w:ilvl="0" w:tplc="89424538">
-      <w:start w:val="1"/>
-      <w:numFmt w:val="bullet"/>
-      <w:lvlText w:val="☑"/>
-      <w:lvlJc w:val="left"/>
-      <w:pPr>
-        <w:ind w:left="3600" w:hanging="360"/>
-      </w:pPr>
-      <w:rPr>
-        <w:rFonts w:ascii="Source Sans Pro SemiBold" w:hAnsi="Source Sans Pro SemiBold" w:cs="Symbol" w:hint="default"/>
-        <w:color w:val="auto"/>
-      </w:rPr>
-    </w:lvl>
-    <w:lvl w:ilvl="1" w:tplc="04090003" w:tentative="1">
-      <w:start w:val="1"/>
-      <w:numFmt w:val="bullet"/>
-      <w:lvlText w:val="o"/>
-      <w:lvlJc w:val="left"/>
-      <w:pPr>
-        <w:ind w:left="1440" w:hanging="360"/>
-      </w:pPr>
-      <w:rPr>
-        <w:rFonts w:ascii="Courier New" w:hAnsi="Courier New" w:cs="Courier New" w:hint="default"/>
-      </w:rPr>
-    </w:lvl>
-    <w:lvl w:ilvl="2" w:tplc="89424538">
-      <w:start w:val="1"/>
-      <w:numFmt w:val="bullet"/>
-      <w:lvlText w:val="☑"/>
-      <w:lvlJc w:val="left"/>
-      <w:pPr>
-        <w:ind w:left="2160" w:hanging="360"/>
-      </w:pPr>
-      <w:rPr>
-        <w:rFonts w:ascii="Source Sans Pro SemiBold" w:hAnsi="Source Sans Pro SemiBold" w:cs="Symbol" w:hint="default"/>
-        <w:color w:val="auto"/>
-      </w:rPr>
-    </w:lvl>
-    <w:lvl w:ilvl="3" w:tplc="04090001" w:tentative="1">
-      <w:start w:val="1"/>
-      <w:numFmt w:val="bullet"/>
-      <w:lvlText w:val=""/>
-      <w:lvlJc w:val="left"/>
-      <w:pPr>
-        <w:ind w:left="2880" w:hanging="360"/>
-      </w:pPr>
-      <w:rPr>
-        <w:rFonts w:ascii="Symbol" w:hAnsi="Symbol" w:hint="default"/>
-      </w:rPr>
-    </w:lvl>
-    <w:lvl w:ilvl="4" w:tplc="04090003" w:tentative="1">
-      <w:start w:val="1"/>
-      <w:numFmt w:val="bullet"/>
-      <w:lvlText w:val="o"/>
-      <w:lvlJc w:val="left"/>
-      <w:pPr>
-        <w:ind w:left="3600" w:hanging="360"/>
-      </w:pPr>
-      <w:rPr>
-        <w:rFonts w:ascii="Courier New" w:hAnsi="Courier New" w:cs="Courier New" w:hint="default"/>
-      </w:rPr>
-    </w:lvl>
-    <w:lvl w:ilvl="5" w:tplc="04090005" w:tentative="1">
-      <w:start w:val="1"/>
-      <w:numFmt w:val="bullet"/>
-      <w:lvlText w:val=""/>
-      <w:lvlJc w:val="left"/>
-      <w:pPr>
-        <w:ind w:left="4320" w:hanging="360"/>
-      </w:pPr>
-      <w:rPr>
-        <w:rFonts w:ascii="Wingdings" w:hAnsi="Wingdings" w:hint="default"/>
-      </w:rPr>
-    </w:lvl>
-    <w:lvl w:ilvl="6" w:tplc="04090001" w:tentative="1">
-      <w:start w:val="1"/>
-      <w:numFmt w:val="bullet"/>
-      <w:lvlText w:val=""/>
-      <w:lvlJc w:val="left"/>
-      <w:pPr>
-        <w:ind w:left="5040" w:hanging="360"/>
-      </w:pPr>
-      <w:rPr>
-        <w:rFonts w:ascii="Symbol" w:hAnsi="Symbol" w:hint="default"/>
-      </w:rPr>
-    </w:lvl>
-    <w:lvl w:ilvl="7" w:tplc="04090003" w:tentative="1">
-      <w:start w:val="1"/>
-      <w:numFmt w:val="bullet"/>
-      <w:lvlText w:val="o"/>
-      <w:lvlJc w:val="left"/>
-      <w:pPr>
-        <w:ind w:left="5760" w:hanging="360"/>
-      </w:pPr>
-      <w:rPr>
-        <w:rFonts w:ascii="Courier New" w:hAnsi="Courier New" w:cs="Courier New" w:hint="default"/>
-      </w:rPr>
-    </w:lvl>
-    <w:lvl w:ilvl="8" w:tplc="04090005" w:tentative="1">
-      <w:start w:val="1"/>
-      <w:numFmt w:val="bullet"/>
-      <w:lvlText w:val=""/>
-      <w:lvlJc w:val="left"/>
-      <w:pPr>
-        <w:ind w:left="6480" w:hanging="360"/>
-      </w:pPr>
-      <w:rPr>
-        <w:rFonts w:ascii="Wingdings" w:hAnsi="Wingdings" w:hint="default"/>
-      </w:rPr>
-    </w:lvl>
-  </w:abstractNum>
-  <w:num w:numId="1" w16cid:durableId="1723360400">
-    <w:abstractNumId w:val="10"/>
+  <w:num w:numId="1" w16cid:durableId="105738677">
+    <w:abstractNumId w:val="1"/>
   </w:num>
-  <w:num w:numId="2" w16cid:durableId="863905596">
+  <w:num w:numId="2" w16cid:durableId="1877886988">
+    <w:abstractNumId w:val="3"/>
+  </w:num>
+  <w:num w:numId="3" w16cid:durableId="989289709">
     <w:abstractNumId w:val="0"/>
   </w:num>
-  <w:num w:numId="3" w16cid:durableId="1375738258">
-    <w:abstractNumId w:val="3"/>
-  </w:num>
-  <w:num w:numId="4" w16cid:durableId="1131753517">
+  <w:num w:numId="4" w16cid:durableId="293678438">
     <w:abstractNumId w:val="2"/>
-  </w:num>
-  <w:num w:numId="5" w16cid:durableId="939412180">
-    <w:abstractNumId w:val="5"/>
-  </w:num>
-  <w:num w:numId="6" w16cid:durableId="829100929">
-    <w:abstractNumId w:val="7"/>
-  </w:num>
-  <w:num w:numId="7" w16cid:durableId="752044252">
-    <w:abstractNumId w:val="9"/>
-  </w:num>
-  <w:num w:numId="8" w16cid:durableId="1265504373">
-    <w:abstractNumId w:val="11"/>
-  </w:num>
-  <w:num w:numId="9" w16cid:durableId="1748260234">
-    <w:abstractNumId w:val="8"/>
-  </w:num>
-  <w:num w:numId="10" w16cid:durableId="868034534">
-    <w:abstractNumId w:val="1"/>
-  </w:num>
-  <w:num w:numId="11" w16cid:durableId="325669493">
-    <w:abstractNumId w:val="4"/>
-  </w:num>
-  <w:num w:numId="12" w16cid:durableId="1500391240">
-    <w:abstractNumId w:val="6"/>
   </w:num>
 </w:numbering>
 </file>
@@ -6177,6 +4919,7 @@
   <w:style w:type="paragraph" w:default="1" w:styleId="Normal">
     <w:name w:val="Normal"/>
     <w:qFormat/>
+    <w:rsid w:val="00ED7929"/>
   </w:style>
   <w:style w:type="character" w:default="1" w:styleId="DefaultParagraphFont">
     <w:name w:val="Default Paragraph Font"/>
@@ -6210,7 +4953,7 @@
     <w:basedOn w:val="Normal"/>
     <w:uiPriority w:val="34"/>
     <w:qFormat/>
-    <w:rsid w:val="00C7396E"/>
+    <w:rsid w:val="00ED7929"/>
     <w:pPr>
       <w:ind w:left="720"/>
       <w:contextualSpacing/>

</xml_diff>